<commit_message>
Added many more solutions
</commit_message>
<xml_diff>
--- a/Interview Practice/Amazon/Amazon interview Questions.docx
+++ b/Interview Practice/Amazon/Amazon interview Questions.docx
@@ -153,19 +153,13 @@
         <w:t>Solution:</w:t>
       </w:r>
       <w:r>
-        <w:t xml:space="preserve"> use a queue and a stack. </w:t>
-      </w:r>
-      <w:r>
-        <w:t>Perform a level-order traversal using the Queue</w:t>
+        <w:t xml:space="preserve"> use a queue and a stack. Perform a level-order traversal using the Queue</w:t>
       </w:r>
       <w:r>
         <w:t xml:space="preserve"> (condition: while queue is not empty)</w:t>
       </w:r>
       <w:r>
-        <w:t>.</w:t>
-      </w:r>
-      <w:r>
-        <w:t xml:space="preserve"> Keep track of the level by using a wrapper structure. </w:t>
+        <w:t xml:space="preserve">. Keep track of the level by using a wrapper structure. </w:t>
       </w:r>
       <w:r>
         <w:br/>
@@ -230,6 +224,63 @@
       </w:hyperlink>
       <w:r>
         <w:br/>
+        <w:t xml:space="preserve">It’s also possible to do it recursively: </w:t>
+      </w:r>
+      <w:hyperlink r:id="rId7" w:history="1">
+        <w:proofErr w:type="spellStart"/>
+        <w:r>
+          <w:rPr>
+            <w:rStyle w:val="Hyperlink"/>
+          </w:rPr>
+          <w:t>GeeksForGeeks</w:t>
+        </w:r>
+        <w:proofErr w:type="spellEnd"/>
+      </w:hyperlink>
+      <w:r>
+        <w:t xml:space="preserve"> but this is </w:t>
+      </w:r>
+      <w:proofErr w:type="gramStart"/>
+      <w:r>
+        <w:t>O</w:t>
+      </w:r>
+      <w:r>
+        <w:t>(</w:t>
+      </w:r>
+      <w:proofErr w:type="gramEnd"/>
+      <w:r>
+        <w:t>n^2)</w:t>
+      </w:r>
+      <w:r>
+        <w:t xml:space="preserve"> time</w:t>
+      </w:r>
+      <w:r>
+        <w:t xml:space="preserve"> for skewed trees</w:t>
+      </w:r>
+      <w:r>
+        <w:t xml:space="preserve"> with O(h) stack space (which becomes O(n) if the tree is skewed). T</w:t>
+      </w:r>
+      <w:r>
+        <w:t>he above</w:t>
+      </w:r>
+      <w:r>
+        <w:t xml:space="preserve"> method</w:t>
+      </w:r>
+      <w:r>
+        <w:t xml:space="preserve"> i</w:t>
+      </w:r>
+      <w:r>
+        <w:t xml:space="preserve">s </w:t>
+      </w:r>
+      <w:proofErr w:type="gramStart"/>
+      <w:r>
+        <w:t>O(</w:t>
+      </w:r>
+      <w:proofErr w:type="gramEnd"/>
+      <w:r>
+        <w:t>n) time with O(n) space.</w:t>
+      </w:r>
+      <w:r>
+        <w:br/>
       </w:r>
     </w:p>
     <w:p>
@@ -298,50 +349,26 @@
       </w:r>
       <w:r>
         <w:br/>
-      </w:r>
-      <w:r>
-        <w:t>Example</w:t>
-      </w:r>
-      <w:r>
-        <w:t>1</w:t>
-      </w:r>
-      <w:r>
-        <w:t>:</w:t>
-      </w:r>
-      <w:r>
-        <w:br/>
-      </w:r>
-      <w:r>
+        <w:t>Example1:</w:t>
+      </w:r>
+      <w:r>
+        <w:br/>
         <w:t xml:space="preserve">Inputs:  1-&gt;2-&gt;3-&gt;4-&gt;5-&gt;6-&gt;7-&gt;8-&gt;NULL and k = 3 </w:t>
       </w:r>
       <w:r>
         <w:br/>
-      </w:r>
-      <w:r>
         <w:t xml:space="preserve">Output:  3-&gt;2-&gt;1-&gt;6-&gt;5-&gt;4-&gt;8-&gt;7-&gt;NULL. </w:t>
       </w:r>
       <w:r>
         <w:br/>
-      </w:r>
-      <w:r>
-        <w:t>Example</w:t>
-      </w:r>
-      <w:r>
-        <w:t>2</w:t>
-      </w:r>
-      <w:r>
-        <w:t>:</w:t>
-      </w:r>
-      <w:r>
-        <w:br/>
-      </w:r>
-      <w:r>
+        <w:t>Example2:</w:t>
+      </w:r>
+      <w:r>
+        <w:br/>
         <w:t>Inputs:   1-&gt;2-&gt;3-&gt;4-&gt;5-&gt;6-&gt;7-&gt;8-&gt;NULL and k = 5</w:t>
       </w:r>
       <w:r>
         <w:br/>
-      </w:r>
-      <w:r>
         <w:t>Output:  5-&gt;4-&gt;3-&gt;2-&gt;1-&gt;8-&gt;7-&gt;6-&gt;NULL.</w:t>
       </w:r>
       <w:r>
@@ -369,12 +396,16 @@
       </w:r>
       <w:r>
         <w:br/>
-        <w:t xml:space="preserve">An iterative solution can also be done by reversing as we traverse the list. We keep a temporary head pointer for the local head, and effectively reverse the first ‘k’ nodes of the linked list starting from that head. The same can be done recursively, </w:t>
+        <w:t xml:space="preserve">An iterative solution can also be done by reversing as we traverse the list. We keep a temporary head pointer for the local head, and effectively reverse the first ‘k’ nodes of the </w:t>
+      </w:r>
+      <w:r>
+        <w:lastRenderedPageBreak/>
+        <w:t xml:space="preserve">linked list starting from that head. The same can be done recursively, </w:t>
       </w:r>
       <w:r>
         <w:t xml:space="preserve">and is implemented </w:t>
       </w:r>
-      <w:hyperlink r:id="rId7" w:history="1">
+      <w:hyperlink r:id="rId8" w:history="1">
         <w:r>
           <w:rPr>
             <w:rStyle w:val="Hyperlink"/>
@@ -387,10 +418,10 @@
       </w:r>
       <w:r>
         <w:br/>
-      </w:r>
-      <w:r>
-        <w:lastRenderedPageBreak/>
         <w:t>Code: in C++</w:t>
+      </w:r>
+      <w:r>
+        <w:br/>
       </w:r>
       <w:r>
         <w:br/>
@@ -405,6 +436,198 @@
         </w:numPr>
       </w:pPr>
       <w:r>
+        <w:t>Link nodes of a tree which are at the same level:</w:t>
+      </w:r>
+      <w:r>
+        <w:br/>
+      </w:r>
+      <w:r>
+        <w:t>Input Tree</w:t>
+      </w:r>
+    </w:p>
+    <w:p>
+      <w:pPr>
+        <w:pStyle w:val="ListParagraph"/>
+      </w:pPr>
+      <w:r>
+        <w:t xml:space="preserve">       A</w:t>
+      </w:r>
+    </w:p>
+    <w:p>
+      <w:pPr>
+        <w:pStyle w:val="ListParagraph"/>
+      </w:pPr>
+      <w:r>
+        <w:t xml:space="preserve">      / \</w:t>
+      </w:r>
+    </w:p>
+    <w:p>
+      <w:pPr>
+        <w:pStyle w:val="ListParagraph"/>
+      </w:pPr>
+      <w:r>
+        <w:t xml:space="preserve">     B   C</w:t>
+      </w:r>
+    </w:p>
+    <w:p>
+      <w:pPr>
+        <w:pStyle w:val="ListParagraph"/>
+      </w:pPr>
+      <w:r>
+        <w:t xml:space="preserve">    / \  </w:t>
+      </w:r>
+      <w:r>
+        <w:t xml:space="preserve"> </w:t>
+      </w:r>
+      <w:r>
+        <w:t xml:space="preserve"> \</w:t>
+      </w:r>
+    </w:p>
+    <w:p>
+      <w:pPr>
+        <w:pStyle w:val="ListParagraph"/>
+      </w:pPr>
+      <w:r>
+        <w:t xml:space="preserve">   D   E   F</w:t>
+      </w:r>
+    </w:p>
+    <w:p>
+      <w:pPr>
+        <w:pStyle w:val="ListParagraph"/>
+      </w:pPr>
+    </w:p>
+    <w:p>
+      <w:pPr>
+        <w:pStyle w:val="ListParagraph"/>
+      </w:pPr>
+      <w:r>
+        <w:t>Output Tree</w:t>
+      </w:r>
+    </w:p>
+    <w:p>
+      <w:pPr>
+        <w:pStyle w:val="ListParagraph"/>
+      </w:pPr>
+      <w:r>
+        <w:t xml:space="preserve">       A---&gt;NULL</w:t>
+      </w:r>
+    </w:p>
+    <w:p>
+      <w:pPr>
+        <w:pStyle w:val="ListParagraph"/>
+      </w:pPr>
+      <w:r>
+        <w:t xml:space="preserve">      / </w:t>
+      </w:r>
+      <w:r>
+        <w:t xml:space="preserve"> </w:t>
+      </w:r>
+      <w:r>
+        <w:t>\</w:t>
+      </w:r>
+    </w:p>
+    <w:p>
+      <w:pPr>
+        <w:pStyle w:val="ListParagraph"/>
+      </w:pPr>
+      <w:r>
+        <w:t xml:space="preserve">     B--&gt;C--&gt;NULL</w:t>
+      </w:r>
+    </w:p>
+    <w:p>
+      <w:pPr>
+        <w:pStyle w:val="ListParagraph"/>
+      </w:pPr>
+      <w:r>
+        <w:t xml:space="preserve">    / \   </w:t>
+      </w:r>
+      <w:r>
+        <w:t xml:space="preserve">   </w:t>
+      </w:r>
+      <w:r>
+        <w:t>\</w:t>
+      </w:r>
+    </w:p>
+    <w:p>
+      <w:pPr>
+        <w:pStyle w:val="ListParagraph"/>
+      </w:pPr>
+      <w:r>
+        <w:t xml:space="preserve">   D--&gt;E--&gt;F--&gt;NULL</w:t>
+      </w:r>
+      <w:r>
+        <w:br/>
+      </w:r>
+      <w:r>
+        <w:br/>
+        <w:t>Solution: you might think level-order traversal, and you’d be thinking in the right direction. Only, we don’t need a queue: you can re-use the linked-list made on the previous level to get the nodes on the next level. This makes it constant space, discounting the space needed for the pointers. Honestly, just create a linked-list for each level, it’s a lot easier to manage</w:t>
+      </w:r>
+      <w:r>
+        <w:t>;</w:t>
+      </w:r>
+      <w:r>
+        <w:t xml:space="preserve"> just create a wrapper structure with two parts: a pointer to the </w:t>
+      </w:r>
+      <w:proofErr w:type="spellStart"/>
+      <w:r>
+        <w:t>TreeNode</w:t>
+      </w:r>
+      <w:proofErr w:type="spellEnd"/>
+      <w:r>
+        <w:t xml:space="preserve"> object, and the pointer to the next </w:t>
+      </w:r>
+      <w:proofErr w:type="spellStart"/>
+      <w:r>
+        <w:t>TreeNode</w:t>
+      </w:r>
+      <w:proofErr w:type="spellEnd"/>
+      <w:r>
+        <w:t xml:space="preserve"> object (sideways). </w:t>
+      </w:r>
+      <w:r>
+        <w:br/>
+        <w:t xml:space="preserve">You can do it without a linked list in proper </w:t>
+      </w:r>
+      <w:proofErr w:type="gramStart"/>
+      <w:r>
+        <w:t>O(</w:t>
+      </w:r>
+      <w:proofErr w:type="gramEnd"/>
+      <w:r>
+        <w:t xml:space="preserve">1) space if your nodes already have the provision for a </w:t>
+      </w:r>
+      <w:proofErr w:type="spellStart"/>
+      <w:r>
+        <w:t>nextRight</w:t>
+      </w:r>
+      <w:proofErr w:type="spellEnd"/>
+      <w:r>
+        <w:t xml:space="preserve"> pointer which can be made to point to a sibling node.</w:t>
+      </w:r>
+      <w:r>
+        <w:br/>
+        <w:t>Source of solution: Cracking the Coding Interview.</w:t>
+      </w:r>
+      <w:r>
+        <w:br/>
+        <w:t xml:space="preserve">You can also do this recursively by having a global variable of the array of linked lists for each level, and when you get to each level (pass the level to the recursive method) just append to that linked list of that level.  </w:t>
+      </w:r>
+      <w:r>
+        <w:br/>
+      </w:r>
+      <w:r>
+        <w:br/>
+      </w:r>
+    </w:p>
+    <w:p>
+      <w:pPr>
+        <w:pStyle w:val="ListParagraph"/>
+        <w:numPr>
+          <w:ilvl w:val="0"/>
+          <w:numId w:val="1"/>
+        </w:numPr>
+      </w:pPr>
+      <w:r>
         <w:t>Find the first non-repeating character in a string</w:t>
       </w:r>
       <w:proofErr w:type="gramStart"/>
@@ -523,7 +746,11 @@
         <w:t xml:space="preserve">This problem can be extended </w:t>
       </w:r>
       <w:r>
-        <w:t>by saying that we have an infinite stream of characters. The above solution doesn’t exactly work for this case, as there is no ‘stop’ point after which we prune our linked list. So, we prune on the go: if the character in the head node appears for the second time, then we remove it and go to the next. We check the next, to verify that it appears only once. If it does not, we remove it too. So on, until we reach a non-repeating character or have an empty list. The good thing about this method is that since a node removed from the list cannot enter back into it at some later point, we will have at most |characters| number of nodes to prune, which is constant.</w:t>
+        <w:t xml:space="preserve">by saying that we have an infinite stream of characters. The above solution doesn’t exactly work for this case, as there is no ‘stop’ point after which we </w:t>
+      </w:r>
+      <w:r>
+        <w:lastRenderedPageBreak/>
+        <w:t>prune our linked list. So, we prune on the go: if the character in the head node appears for the second time, then we remove it and go to the next. We check the next, to verify that it appears only once. If it does not, we remove it too. So on, until we reach a non-repeating character or have an empty list. The good thing about this method is that since a node removed from the list cannot enter back into it at some later point, we will have at most |characters| number of nodes to prune, which is constant.</w:t>
       </w:r>
       <w:r>
         <w:br/>
@@ -636,7 +863,6 @@
         </w:numPr>
       </w:pPr>
       <w:r>
-        <w:lastRenderedPageBreak/>
         <w:t xml:space="preserve">Special stack: push, pop and min in </w:t>
       </w:r>
       <w:proofErr w:type="gramStart"/>
@@ -752,7 +978,7 @@
       <w:r>
         <w:t xml:space="preserve">. </w:t>
       </w:r>
-      <w:hyperlink r:id="rId8" w:history="1">
+      <w:hyperlink r:id="rId9" w:history="1">
         <w:r>
           <w:rPr>
             <w:rStyle w:val="Hyperlink"/>
@@ -794,6 +1020,9 @@
       </w:r>
       <w:r>
         <w:br/>
+      </w:r>
+      <w:r>
+        <w:lastRenderedPageBreak/>
         <w:t xml:space="preserve">Doing this with level-order is easy enough. We can also do this recursively with an </w:t>
       </w:r>
       <w:proofErr w:type="spellStart"/>
@@ -824,7 +1053,7 @@
         <w:br/>
         <w:t xml:space="preserve">On </w:t>
       </w:r>
-      <w:hyperlink r:id="rId9" w:history="1">
+      <w:hyperlink r:id="rId10" w:history="1">
         <w:proofErr w:type="spellStart"/>
         <w:r>
           <w:rPr>
@@ -864,13 +1093,19 @@
       </w:r>
       <w:proofErr w:type="spellEnd"/>
       <w:r>
-        <w:t xml:space="preserve">:  1 -&gt; 2 -&gt; 3 -&gt; 4    and 4-&gt;3 </w:t>
-      </w:r>
-      <w:r>
-        <w:br/>
-      </w:r>
-      <w:r>
-        <w:t>print 1 - &gt; 2 -&gt; 7 -&gt; 7</w:t>
+        <w:t>:  1 -&gt; 5 -&gt; 3 -&gt; 4    and 8</w:t>
+      </w:r>
+      <w:r>
+        <w:t xml:space="preserve">-&gt;3 </w:t>
+      </w:r>
+      <w:r>
+        <w:br/>
+      </w:r>
+      <w:r>
+        <w:t>print 1 - &gt; 6 -&gt; 1</w:t>
+      </w:r>
+      <w:r>
+        <w:t xml:space="preserve"> -&gt; 7</w:t>
       </w:r>
       <w:r>
         <w:br/>
@@ -957,6 +1192,54 @@
         <w:t>Solution:</w:t>
       </w:r>
       <w:r>
+        <w:t xml:space="preserve"> This may seem complicated at first, but when you think about the </w:t>
+      </w:r>
+      <w:proofErr w:type="spellStart"/>
+      <w:r>
+        <w:t>inorder</w:t>
+      </w:r>
+      <w:proofErr w:type="spellEnd"/>
+      <w:r>
+        <w:t xml:space="preserve"> traversal (which is sorted), it becomes much simpler. </w:t>
+      </w:r>
+      <w:r>
+        <w:br/>
+        <w:t xml:space="preserve">So, all we have to do is find the sum of all the nodes in the tree (which can be done with any traversal). Then, going by </w:t>
+      </w:r>
+      <w:proofErr w:type="spellStart"/>
+      <w:r>
+        <w:t>inorder</w:t>
+      </w:r>
+      <w:proofErr w:type="spellEnd"/>
+      <w:r>
+        <w:t xml:space="preserve">, starting with the smallest node, we must get do sum-(sum of the nodes seen so far). Replace the data of the node with this value. </w:t>
+      </w:r>
+      <w:r>
+        <w:br/>
+        <w:t xml:space="preserve">for a sorted array: [1, 3, </w:t>
+      </w:r>
+      <w:r>
+        <w:t>6</w:t>
+      </w:r>
+      <w:r>
+        <w:t xml:space="preserve">, 9, 10, 11], </w:t>
+      </w:r>
+      <w:r>
+        <w:t>our sum is (1+3+6+9+10+11) = 40, and our output array would be [40-(1), 40-(1+3), 40-(1+3+6), 40-(1+3+6+9), 40-(1+3+6+9+10), 40-</w:t>
+      </w:r>
+      <w:r>
+        <w:t>(1+3+6+9+10</w:t>
+      </w:r>
+      <w:r>
+        <w:t>+11</w:t>
+      </w:r>
+      <w:r>
+        <w:t>)</w:t>
+      </w:r>
+      <w:r>
+        <w:t xml:space="preserve"> ]. </w:t>
+      </w:r>
+      <w:r>
         <w:br/>
       </w:r>
       <w:r>
@@ -972,28 +1255,11 @@
         </w:numPr>
       </w:pPr>
       <w:r>
-        <w:t>Gi</w:t>
-      </w:r>
-      <w:r>
-        <w:t>ven an array of numbers find</w:t>
-      </w:r>
-      <w:r>
-        <w:t xml:space="preserve"> a triplet that satisfies</w:t>
-      </w:r>
-      <w:r>
-        <w:t xml:space="preserve"> the given condition.</w:t>
-      </w:r>
-      <w:r>
-        <w:t xml:space="preserve"> </w:t>
-      </w:r>
-      <w:r>
-        <w:br/>
-      </w:r>
-      <w:r>
-        <w:t>Condi</w:t>
-      </w:r>
-      <w:r>
-        <w:t>tion: a[</w:t>
+        <w:t xml:space="preserve">Given an array of numbers find a triplet that satisfies the given condition. </w:t>
+      </w:r>
+      <w:r>
+        <w:br/>
+        <w:t>Condition: a[</w:t>
       </w:r>
       <w:proofErr w:type="spellStart"/>
       <w:r>
@@ -1009,10 +1275,7 @@
       </w:r>
       <w:proofErr w:type="spellEnd"/>
       <w:r>
-        <w:t xml:space="preserve"> &lt; j &lt; k.</w:t>
-      </w:r>
-      <w:r>
-        <w:t xml:space="preserve"> </w:t>
+        <w:t xml:space="preserve"> &lt; j &lt; k. </w:t>
       </w:r>
       <w:r>
         <w:br/>
@@ -1021,15 +1284,22 @@
       <w:r>
         <w:br/>
       </w:r>
-      <w:r>
-        <w:lastRenderedPageBreak/>
-        <w:t>Solution</w:t>
-      </w:r>
-      <w:proofErr w:type="gramStart"/>
-      <w:r>
-        <w:t>:</w:t>
-      </w:r>
-      <w:proofErr w:type="gramEnd"/>
+      <w:hyperlink r:id="rId11" w:history="1">
+        <w:r>
+          <w:rPr>
+            <w:rStyle w:val="Hyperlink"/>
+          </w:rPr>
+          <w:t>Solution</w:t>
+        </w:r>
+        <w:proofErr w:type="gramStart"/>
+        <w:r>
+          <w:rPr>
+            <w:rStyle w:val="Hyperlink"/>
+          </w:rPr>
+          <w:t>:</w:t>
+        </w:r>
+        <w:proofErr w:type="gramEnd"/>
+      </w:hyperlink>
       <w:r>
         <w:br/>
         <w:t>This question has a rather surprising conundrum. Ask the interviewer to clarify what s/he means by ‘all’ triples.</w:t>
@@ -1061,7 +1331,13 @@
         <w:t>exists</w:t>
       </w:r>
       <w:r>
-        <w:t xml:space="preserve"> with that element as the central element, in O(n) time for all triples. However getting </w:t>
+        <w:t xml:space="preserve"> with that element as the central element, in O(n) time</w:t>
+      </w:r>
+      <w:r>
+        <w:t>,</w:t>
+      </w:r>
+      <w:r>
+        <w:t xml:space="preserve"> for all triples. However getting </w:t>
       </w:r>
       <w:r>
         <w:rPr>
@@ -1082,7 +1358,30 @@
       </w:r>
       <w:r>
         <w:br/>
-        <w:t xml:space="preserve">Both the solutions follow the same pattern: maintain an array </w:t>
+      </w:r>
+      <w:r>
+        <w:t>T</w:t>
+      </w:r>
+      <w:r>
+        <w:t>he solutions</w:t>
+      </w:r>
+      <w:r>
+        <w:t xml:space="preserve"> for both cases</w:t>
+      </w:r>
+      <w:r>
+        <w:t xml:space="preserve"> foll</w:t>
+      </w:r>
+      <w:r>
+        <w:t>ow the same pattern: maintain</w:t>
+      </w:r>
+      <w:r>
+        <w:t xml:space="preserve"> array</w:t>
+      </w:r>
+      <w:r>
+        <w:t>s called</w:t>
+      </w:r>
+      <w:r>
+        <w:t xml:space="preserve"> </w:t>
       </w:r>
       <w:proofErr w:type="gramStart"/>
       <w:r>
@@ -1090,10 +1389,7 @@
       </w:r>
       <w:proofErr w:type="gramEnd"/>
       <w:r>
-        <w:t xml:space="preserve">0…n-1] and greater[0…n-1]. These </w:t>
-      </w:r>
-      <w:r>
-        <w:t>are assumed to be initialized to -1. If there exists an element A[</w:t>
+        <w:t>0…n-1] and greater[0…n-1]. These are assumed to be initialized to -1. If there exists an element A[</w:t>
       </w:r>
       <w:proofErr w:type="spellStart"/>
       <w:r>
@@ -1117,7 +1413,11 @@
       </w:r>
       <w:proofErr w:type="spellEnd"/>
       <w:r>
-        <w:t>] as the index of that element. Similarly, we set greater[</w:t>
+        <w:t xml:space="preserve">] as the index of that </w:t>
+      </w:r>
+      <w:r>
+        <w:lastRenderedPageBreak/>
+        <w:t>element. Similarly, we set greater[</w:t>
       </w:r>
       <w:proofErr w:type="spellStart"/>
       <w:r>
@@ -1157,10 +1457,7 @@
       </w:r>
       <w:proofErr w:type="spellEnd"/>
       <w:r>
-        <w:t xml:space="preserve">]!=-1, we print the triple( A[ </w:t>
-      </w:r>
-      <w:r>
-        <w:t>smaller[</w:t>
+        <w:t>]!=-1, we print the triple( A[ smaller[</w:t>
       </w:r>
       <w:proofErr w:type="spellStart"/>
       <w:r>
@@ -1168,10 +1465,7 @@
       </w:r>
       <w:proofErr w:type="spellEnd"/>
       <w:r>
-        <w:t>]</w:t>
-      </w:r>
-      <w:r>
-        <w:t xml:space="preserve"> ] , A[</w:t>
+        <w:t>] ] , A[</w:t>
       </w:r>
       <w:proofErr w:type="spellStart"/>
       <w:r>
@@ -1304,24 +1598,2012 @@
         <w:t>all</w:t>
       </w:r>
       <w:r>
-        <w:t xml:space="preserve"> triples that exist. There are O(n^3) such triples: for a sorted array of unique elements, a every element with </w:t>
-      </w:r>
-      <w:r>
-        <w:t>the set of all elements before it,</w:t>
-      </w:r>
-      <w:r>
-        <w:t xml:space="preserve"> and every element with </w:t>
-      </w:r>
-      <w:r>
-        <w:t>the set of all elements after it</w:t>
-      </w:r>
-      <w:r>
-        <w:t xml:space="preserve">, forms a triple. Just printing </w:t>
+        <w:t xml:space="preserve"> triples that exist. There are O(n^3) such triples: for a sorted array of unique elements, a every element with the set of all elements before it, and every element with the set of all elements after it, forms a triple. Just printing all these triples would take </w:t>
+      </w:r>
+      <w:proofErr w:type="gramStart"/>
+      <w:r>
+        <w:t>O(</w:t>
+      </w:r>
+      <w:proofErr w:type="gramEnd"/>
+      <w:r>
+        <w:t xml:space="preserve">n^3) time. The funny thing is, we can store all of them in </w:t>
+      </w:r>
+      <w:proofErr w:type="gramStart"/>
+      <w:r>
+        <w:t>O(</w:t>
+      </w:r>
+      <w:proofErr w:type="gramEnd"/>
+      <w:r>
+        <w:t>n^2) time and O(n^2) space: instead of an array of integers of smaller[</w:t>
+      </w:r>
+      <w:proofErr w:type="spellStart"/>
+      <w:r>
+        <w:t>i</w:t>
+      </w:r>
+      <w:proofErr w:type="spellEnd"/>
+      <w:r>
+        <w:t>], use an array of hash tables (hash tables to avoid repeat values). Do the same for greater[</w:t>
+      </w:r>
+      <w:proofErr w:type="spellStart"/>
+      <w:r>
+        <w:t>i</w:t>
+      </w:r>
+      <w:proofErr w:type="spellEnd"/>
+      <w:r>
+        <w:t xml:space="preserve">]. Now, go over the array exactly </w:t>
+      </w:r>
+      <w:proofErr w:type="gramStart"/>
+      <w:r>
+        <w:t>O(</w:t>
+      </w:r>
+      <w:proofErr w:type="gramEnd"/>
+      <w:r>
+        <w:t>N^2) times in two nested loops, and if A[j] &lt; A[</w:t>
+      </w:r>
+      <w:proofErr w:type="spellStart"/>
+      <w:r>
+        <w:t>i</w:t>
+      </w:r>
+      <w:proofErr w:type="spellEnd"/>
+      <w:r>
+        <w:t>] &amp;&amp; j&lt;</w:t>
+      </w:r>
+      <w:proofErr w:type="spellStart"/>
+      <w:r>
+        <w:t>i</w:t>
+      </w:r>
+      <w:proofErr w:type="spellEnd"/>
+      <w:r>
+        <w:t>, append j to smaller[</w:t>
+      </w:r>
+      <w:proofErr w:type="spellStart"/>
+      <w:r>
+        <w:t>i</w:t>
+      </w:r>
+      <w:proofErr w:type="spellEnd"/>
+      <w:r>
+        <w:t>]. If j&gt;</w:t>
+      </w:r>
+      <w:proofErr w:type="spellStart"/>
+      <w:r>
+        <w:t>i</w:t>
+      </w:r>
+      <w:proofErr w:type="spellEnd"/>
+      <w:r>
+        <w:t xml:space="preserve"> &amp;&amp; A[</w:t>
+      </w:r>
+      <w:proofErr w:type="spellStart"/>
+      <w:r>
+        <w:t>i</w:t>
+      </w:r>
+      <w:proofErr w:type="spellEnd"/>
+      <w:proofErr w:type="gramStart"/>
+      <w:r>
+        <w:t>]&lt;</w:t>
+      </w:r>
+      <w:proofErr w:type="gramEnd"/>
+      <w:r>
+        <w:t>A[j], append j to greater[</w:t>
+      </w:r>
+      <w:proofErr w:type="spellStart"/>
+      <w:r>
+        <w:t>i</w:t>
+      </w:r>
+      <w:proofErr w:type="spellEnd"/>
+      <w:r>
+        <w:t xml:space="preserve">]. Then, for each </w:t>
+      </w:r>
+      <w:proofErr w:type="spellStart"/>
+      <w:r>
+        <w:t>i</w:t>
+      </w:r>
+      <w:proofErr w:type="spellEnd"/>
+      <w:r>
+        <w:t xml:space="preserve">, loop through the left and right hash tables (nested) and print all triples. This printing step is </w:t>
+      </w:r>
+      <w:proofErr w:type="gramStart"/>
+      <w:r>
+        <w:t>O(</w:t>
+      </w:r>
+      <w:proofErr w:type="gramEnd"/>
+      <w:r>
+        <w:t>n^3).</w:t>
+      </w:r>
+      <w:r>
+        <w:br/>
+      </w:r>
+      <w:r>
+        <w:br/>
+      </w:r>
+    </w:p>
+    <w:p>
+      <w:pPr>
+        <w:pStyle w:val="ListParagraph"/>
+        <w:numPr>
+          <w:ilvl w:val="0"/>
+          <w:numId w:val="1"/>
+        </w:numPr>
+      </w:pPr>
+      <w:r>
+        <w:t>Given an array where we have all elements twice except one, find the element:</w:t>
+      </w:r>
+      <w:r>
+        <w:br/>
+        <w:t>You might think to hash, but you can actually do this in O(1) space, using the XOR function</w:t>
+      </w:r>
+      <w:r>
+        <w:br/>
+      </w:r>
+      <w:proofErr w:type="spellStart"/>
+      <w:r>
+        <w:t>eg</w:t>
+      </w:r>
+      <w:proofErr w:type="spellEnd"/>
+      <w:r>
+        <w:t xml:space="preserve">: </w:t>
+      </w:r>
+      <w:proofErr w:type="spellStart"/>
+      <w:r>
+        <w:t>int</w:t>
+      </w:r>
+      <w:proofErr w:type="spellEnd"/>
+      <w:r>
+        <w:t xml:space="preserve"> x = 5^3; </w:t>
+      </w:r>
+      <w:r>
+        <w:tab/>
+        <w:t xml:space="preserve">   //x==6</w:t>
+      </w:r>
+      <w:r>
+        <w:t xml:space="preserve"> as (101 XOR 011) = 110 = 6</w:t>
+      </w:r>
+      <w:r>
+        <w:br/>
+        <w:t>We should remember three properties of XOR:</w:t>
+      </w:r>
+    </w:p>
+    <w:p>
+      <w:pPr>
+        <w:pStyle w:val="ListParagraph"/>
+        <w:numPr>
+          <w:ilvl w:val="1"/>
+          <w:numId w:val="1"/>
+        </w:numPr>
+      </w:pPr>
+      <w:proofErr w:type="spellStart"/>
+      <w:r>
+        <w:t>XORing</w:t>
+      </w:r>
+      <w:proofErr w:type="spellEnd"/>
+      <w:r>
+        <w:t xml:space="preserve"> a </w:t>
+      </w:r>
+      <w:r>
+        <w:rPr>
+          <w:u w:val="single"/>
+        </w:rPr>
+        <w:t>number with itself</w:t>
+      </w:r>
+      <w:r>
+        <w:t xml:space="preserve"> gives us 0000</w:t>
+      </w:r>
+    </w:p>
+    <w:p>
+      <w:pPr>
+        <w:pStyle w:val="ListParagraph"/>
+        <w:numPr>
+          <w:ilvl w:val="1"/>
+          <w:numId w:val="1"/>
+        </w:numPr>
+      </w:pPr>
+      <w:proofErr w:type="spellStart"/>
+      <w:r>
+        <w:t>XORing</w:t>
+      </w:r>
+      <w:proofErr w:type="spellEnd"/>
+      <w:r>
+        <w:t xml:space="preserve"> a </w:t>
+      </w:r>
+      <w:r>
+        <w:rPr>
+          <w:u w:val="single"/>
+        </w:rPr>
+        <w:t>number with 0000</w:t>
+      </w:r>
+      <w:r>
+        <w:t xml:space="preserve"> gives us the same number. </w:t>
+      </w:r>
+    </w:p>
+    <w:p>
+      <w:pPr>
+        <w:pStyle w:val="ListParagraph"/>
+        <w:numPr>
+          <w:ilvl w:val="1"/>
+          <w:numId w:val="1"/>
+        </w:numPr>
+      </w:pPr>
+      <w:r>
+        <w:t xml:space="preserve">The order of </w:t>
+      </w:r>
+      <w:proofErr w:type="spellStart"/>
+      <w:r>
+        <w:t>XORing</w:t>
+      </w:r>
+      <w:proofErr w:type="spellEnd"/>
+      <w:r>
+        <w:t xml:space="preserve"> does not matter.</w:t>
+      </w:r>
+      <w:r>
+        <w:br/>
+      </w:r>
+    </w:p>
+    <w:p>
+      <w:pPr>
+        <w:pStyle w:val="ListParagraph"/>
+      </w:pPr>
+      <w:r>
+        <w:t xml:space="preserve">These two properties allow us to solve the problem in </w:t>
+      </w:r>
+      <w:proofErr w:type="gramStart"/>
+      <w:r>
+        <w:t>O(</w:t>
+      </w:r>
+      <w:proofErr w:type="gramEnd"/>
+      <w:r>
+        <w:t>1) space: we just iterate through the input array, keeping a temp variable starting as 0. We do (temp ^ a[</w:t>
+      </w:r>
+      <w:proofErr w:type="spellStart"/>
+      <w:r>
+        <w:t>i</w:t>
+      </w:r>
+      <w:proofErr w:type="spellEnd"/>
+      <w:r>
+        <w:t xml:space="preserve">]). The order of </w:t>
+      </w:r>
+      <w:proofErr w:type="spellStart"/>
+      <w:r>
+        <w:t>XORing</w:t>
+      </w:r>
+      <w:proofErr w:type="spellEnd"/>
+      <w:r>
+        <w:t xml:space="preserve"> does not matter. </w:t>
+      </w:r>
+      <w:r>
+        <w:t xml:space="preserve">So, this variable acts as a sieve, allowing the repeated elements to pair off with each other and cancel out. The only remaining number if the odd one out, which occurs only once. </w:t>
+      </w:r>
+      <w:r>
+        <w:br/>
+        <w:t>This method works only if there is at most one number that repeats an odd number of times, and the others all repeat an even number of times (zero is even).</w:t>
+      </w:r>
+      <w:r>
+        <w:br/>
+      </w:r>
+      <w:r>
+        <w:br/>
+      </w:r>
+    </w:p>
+    <w:p>
+      <w:pPr>
+        <w:pStyle w:val="ListParagraph"/>
+        <w:numPr>
+          <w:ilvl w:val="0"/>
+          <w:numId w:val="1"/>
+        </w:numPr>
+      </w:pPr>
+      <w:r>
+        <w:t>Given a sorted array of 0s and 1s find the point of transition</w:t>
+      </w:r>
+      <w:proofErr w:type="gramStart"/>
+      <w:r>
+        <w:t>:</w:t>
+      </w:r>
+      <w:proofErr w:type="gramEnd"/>
+      <w:r>
+        <w:br/>
+        <w:t>This might seem silly, but the trick if you should use a modified binary search.</w:t>
+      </w:r>
+      <w:r>
+        <w:br/>
+      </w:r>
+    </w:p>
+    <w:p>
+      <w:pPr>
+        <w:pStyle w:val="ListParagraph"/>
+        <w:numPr>
+          <w:ilvl w:val="0"/>
+          <w:numId w:val="1"/>
+        </w:numPr>
+      </w:pPr>
+      <w:r>
+        <w:t>Find an element in a sorted array which has been rotated an unknown number of times</w:t>
+      </w:r>
+      <w:proofErr w:type="gramStart"/>
+      <w:r>
+        <w:t>:</w:t>
+      </w:r>
+      <w:proofErr w:type="gramEnd"/>
+      <w:r>
+        <w:br/>
+        <w:t xml:space="preserve">You use binary search first to determine the crossover point. </w:t>
+      </w:r>
+      <w:r>
+        <w:t xml:space="preserve">Then I guess you just run binary search, and loop back by using modulo the size of the array. Don’t forget to check the case </w:t>
+      </w:r>
+      <w:r>
+        <w:lastRenderedPageBreak/>
+        <w:t>of whether it is rotated to the right or to the left.</w:t>
+      </w:r>
+      <w:r>
+        <w:br/>
+      </w:r>
+    </w:p>
+    <w:p>
+      <w:pPr>
+        <w:pStyle w:val="ListParagraph"/>
+        <w:numPr>
+          <w:ilvl w:val="0"/>
+          <w:numId w:val="1"/>
+        </w:numPr>
+      </w:pPr>
+      <w:r>
+        <w:t>Given a mountain array, find an element: again, use modified binary search. Not that this time there are two separate arrays. The solution is to use modified binary search to find the transition point (‘peak’). Then run normal binary search on both arrays for the element (note: one is ascending and the other is descending).</w:t>
+      </w:r>
+      <w:r>
+        <w:br/>
+      </w:r>
+      <w:r>
+        <w:br/>
+      </w:r>
+    </w:p>
+    <w:p>
+      <w:pPr>
+        <w:pStyle w:val="ListParagraph"/>
+        <w:numPr>
+          <w:ilvl w:val="0"/>
+          <w:numId w:val="1"/>
+        </w:numPr>
+      </w:pPr>
+      <w:r>
+        <w:t>Convert a BST to a LL in-place:</w:t>
+      </w:r>
+      <w:r>
+        <w:br/>
+      </w:r>
+    </w:p>
+    <w:p>
+      <w:pPr>
+        <w:pStyle w:val="ListParagraph"/>
+        <w:numPr>
+          <w:ilvl w:val="1"/>
+          <w:numId w:val="1"/>
+        </w:numPr>
+      </w:pPr>
+      <w:proofErr w:type="spellStart"/>
+      <w:r>
+        <w:t>Inorder</w:t>
+      </w:r>
+      <w:proofErr w:type="spellEnd"/>
+      <w:r>
+        <w:t xml:space="preserve"> LL:</w:t>
+      </w:r>
+      <w:r>
+        <w:br/>
+      </w:r>
+    </w:p>
+    <w:p>
+      <w:pPr>
+        <w:pStyle w:val="ListParagraph"/>
+        <w:numPr>
+          <w:ilvl w:val="1"/>
+          <w:numId w:val="1"/>
+        </w:numPr>
+      </w:pPr>
+      <w:proofErr w:type="spellStart"/>
+      <w:r>
+        <w:t>Preorder</w:t>
+      </w:r>
+      <w:proofErr w:type="spellEnd"/>
+      <w:r>
+        <w:t xml:space="preserve"> LL:</w:t>
+      </w:r>
+      <w:r>
+        <w:br/>
+      </w:r>
+    </w:p>
+    <w:p>
+      <w:pPr>
+        <w:pStyle w:val="ListParagraph"/>
+        <w:numPr>
+          <w:ilvl w:val="1"/>
+          <w:numId w:val="1"/>
+        </w:numPr>
+      </w:pPr>
+      <w:proofErr w:type="spellStart"/>
+      <w:r>
+        <w:t>Postorder</w:t>
+      </w:r>
+      <w:proofErr w:type="spellEnd"/>
+      <w:r>
+        <w:t xml:space="preserve"> LL:</w:t>
+      </w:r>
+      <w:r>
+        <w:br/>
+      </w:r>
+      <w:r>
+        <w:br/>
+      </w:r>
+    </w:p>
+    <w:p>
+      <w:pPr>
+        <w:pStyle w:val="ListParagraph"/>
+        <w:numPr>
+          <w:ilvl w:val="0"/>
+          <w:numId w:val="1"/>
+        </w:numPr>
+      </w:pPr>
+      <w:r>
+        <w:t xml:space="preserve">Get the </w:t>
+      </w:r>
+      <w:proofErr w:type="spellStart"/>
+      <w:r>
+        <w:t>kth</w:t>
+      </w:r>
+      <w:proofErr w:type="spellEnd"/>
+      <w:r>
+        <w:t xml:space="preserve"> largest element in a BST</w:t>
+      </w:r>
+      <w:proofErr w:type="gramStart"/>
+      <w:r>
+        <w:t>:</w:t>
+      </w:r>
+      <w:proofErr w:type="gramEnd"/>
+      <w:r>
+        <w:br/>
+        <w:t xml:space="preserve">The naïve solution is to use </w:t>
+      </w:r>
+      <w:proofErr w:type="spellStart"/>
+      <w:r>
+        <w:t>inorder</w:t>
+      </w:r>
+      <w:proofErr w:type="spellEnd"/>
+      <w:r>
+        <w:t xml:space="preserve"> traversal, which is O(n)</w:t>
+      </w:r>
+      <w:r>
+        <w:t>. And indeed, if we are just given a BST, that’s the only way to do it.</w:t>
+      </w:r>
+      <w:r>
+        <w:br/>
+        <w:t xml:space="preserve">However, if we are allowed to monitor the BST while it is being built, then while inserting we can store the count of elements in the left and right </w:t>
+      </w:r>
+      <w:proofErr w:type="spellStart"/>
+      <w:r>
+        <w:t>subtree</w:t>
+      </w:r>
+      <w:proofErr w:type="spellEnd"/>
+      <w:r>
+        <w:t xml:space="preserve"> of each node (while going downwards, if we take a left branch, increment the count of the left </w:t>
+      </w:r>
+      <w:proofErr w:type="spellStart"/>
+      <w:r>
+        <w:t>subtree</w:t>
+      </w:r>
+      <w:proofErr w:type="spellEnd"/>
+      <w:r>
+        <w:t xml:space="preserve"> for that parent node. Do this for all nodes on the path). </w:t>
+      </w:r>
+      <w:r>
+        <w:br/>
+        <w:t xml:space="preserve">So now, suppose we are given a BST with the counts of the number of nodes in the left and right </w:t>
+      </w:r>
+      <w:proofErr w:type="spellStart"/>
+      <w:r>
+        <w:t>subtree</w:t>
+      </w:r>
+      <w:proofErr w:type="spellEnd"/>
+      <w:r>
+        <w:t>. All we have to do is use a sort of Binary search</w:t>
+      </w:r>
+      <w:proofErr w:type="gramStart"/>
+      <w:r>
+        <w:t>:</w:t>
+      </w:r>
+      <w:proofErr w:type="gramEnd"/>
+      <w:r>
+        <w:br/>
+        <w:t xml:space="preserve">Assume we have to find the </w:t>
+      </w:r>
+      <w:proofErr w:type="spellStart"/>
+      <w:r>
+        <w:t>Kth</w:t>
+      </w:r>
+      <w:proofErr w:type="spellEnd"/>
+      <w:r>
+        <w:t xml:space="preserve"> largest element. Assume that the root has</w:t>
+      </w:r>
+      <w:r>
+        <w:t xml:space="preserve"> N nodes in its left </w:t>
+      </w:r>
+      <w:proofErr w:type="spellStart"/>
+      <w:r>
+        <w:t>subtree</w:t>
+      </w:r>
+      <w:proofErr w:type="spellEnd"/>
+      <w:r>
+        <w:t>. If K = N + 1, root is K-</w:t>
+      </w:r>
+      <w:proofErr w:type="spellStart"/>
+      <w:r>
+        <w:t>th</w:t>
+      </w:r>
+      <w:proofErr w:type="spellEnd"/>
+      <w:r>
+        <w:t xml:space="preserve"> node. If K &lt; N, we will continue our search (recursion) for the </w:t>
+      </w:r>
+      <w:proofErr w:type="spellStart"/>
+      <w:r>
+        <w:t>Kth</w:t>
+      </w:r>
+      <w:proofErr w:type="spellEnd"/>
+      <w:r>
+        <w:t xml:space="preserve"> smallest element in the left </w:t>
+      </w:r>
+      <w:proofErr w:type="spellStart"/>
+      <w:r>
+        <w:t>subtree</w:t>
+      </w:r>
+      <w:proofErr w:type="spellEnd"/>
+      <w:r>
+        <w:t xml:space="preserve"> of root. If K &gt; N + 1, we continue our search in the right </w:t>
+      </w:r>
+      <w:proofErr w:type="spellStart"/>
+      <w:r>
+        <w:t>subtree</w:t>
+      </w:r>
+      <w:proofErr w:type="spellEnd"/>
+      <w:r>
+        <w:t xml:space="preserve"> for the (K – N – 1)-</w:t>
+      </w:r>
+      <w:proofErr w:type="spellStart"/>
+      <w:proofErr w:type="gramStart"/>
+      <w:r>
+        <w:t>th</w:t>
+      </w:r>
+      <w:proofErr w:type="spellEnd"/>
+      <w:proofErr w:type="gramEnd"/>
+      <w:r>
+        <w:t xml:space="preserve"> smallest element. Note that we need the count of elements in left </w:t>
+      </w:r>
+      <w:proofErr w:type="spellStart"/>
+      <w:r>
+        <w:t>subtree</w:t>
+      </w:r>
+      <w:proofErr w:type="spellEnd"/>
+      <w:r>
+        <w:t xml:space="preserve"> only.</w:t>
+      </w:r>
+      <w:r>
+        <w:t xml:space="preserve"> </w:t>
+      </w:r>
+      <w:r>
+        <w:br/>
+      </w:r>
+      <w:r>
+        <w:br/>
+      </w:r>
+    </w:p>
+    <w:p>
+      <w:pPr>
+        <w:pStyle w:val="ListParagraph"/>
+        <w:numPr>
+          <w:ilvl w:val="0"/>
+          <w:numId w:val="1"/>
+        </w:numPr>
+      </w:pPr>
+      <w:r>
+        <w:t xml:space="preserve">Given two sorted arrays, get the median of their merge in </w:t>
+      </w:r>
+      <w:proofErr w:type="gramStart"/>
+      <w:r>
+        <w:t>O(</w:t>
+      </w:r>
+      <w:proofErr w:type="spellStart"/>
+      <w:proofErr w:type="gramEnd"/>
+      <w:r>
+        <w:t>lgN</w:t>
+      </w:r>
+      <w:proofErr w:type="spellEnd"/>
+      <w:r>
+        <w:t>) time.</w:t>
+      </w:r>
+      <w:r>
+        <w:br/>
+        <w:t xml:space="preserve">As you may expect, we don’t actually merge them as that is </w:t>
+      </w:r>
+      <w:proofErr w:type="gramStart"/>
+      <w:r>
+        <w:t>O(</w:t>
+      </w:r>
+      <w:proofErr w:type="gramEnd"/>
+      <w:r>
+        <w:t xml:space="preserve">N). We have to reduce the problem in half at every step to make it </w:t>
+      </w:r>
+      <w:proofErr w:type="gramStart"/>
+      <w:r>
+        <w:t>O(</w:t>
+      </w:r>
+      <w:proofErr w:type="spellStart"/>
+      <w:proofErr w:type="gramEnd"/>
+      <w:r>
+        <w:t>lgN</w:t>
+      </w:r>
+      <w:proofErr w:type="spellEnd"/>
+      <w:r>
+        <w:t>).</w:t>
+      </w:r>
+      <w:r>
+        <w:t xml:space="preserve"> </w:t>
+      </w:r>
+      <w:r>
+        <w:br/>
+        <w:t xml:space="preserve">The idea is this: start with the medians of the two arrays. If </w:t>
+      </w:r>
+      <w:r>
+        <w:t>they are equal, that must be your final median. If not, see which is greater than the other.</w:t>
+      </w:r>
+      <w:r>
+        <w:br/>
+      </w:r>
+      <w:proofErr w:type="spellStart"/>
+      <w:r>
+        <w:t>eg</w:t>
+      </w:r>
+      <w:proofErr w:type="spellEnd"/>
+      <w:r>
+        <w:t>: A={1,2,3,6,8}, B={2,3,5,7,9,10} . A[mid] = 3, B[mid</w:t>
+      </w:r>
+      <w:proofErr w:type="gramStart"/>
+      <w:r>
+        <w:t>]=</w:t>
+      </w:r>
+      <w:proofErr w:type="gramEnd"/>
+      <w:r>
+        <w:t xml:space="preserve">7. </w:t>
+      </w:r>
+      <w:proofErr w:type="gramStart"/>
+      <w:r>
+        <w:t>3!=</w:t>
+      </w:r>
+      <w:proofErr w:type="gramEnd"/>
+      <w:r>
+        <w:t>7, so the median must lie between 3 and 7 in the merge of the two. Thus, eliminate the case of the left half of A (less than 3) and the right half of B (greater than 7). Continue the procedure for the now-smaller arrays.</w:t>
+      </w:r>
+      <w:r>
+        <w:t xml:space="preserve"> If </w:t>
+      </w:r>
+      <w:proofErr w:type="gramStart"/>
+      <w:r>
+        <w:t>A[</w:t>
+      </w:r>
+      <w:proofErr w:type="gramEnd"/>
+      <w:r>
+        <w:t>0….N-1] and B[0…M-1], this take O(</w:t>
+      </w:r>
+      <w:proofErr w:type="spellStart"/>
+      <w:r>
+        <w:t>lg</w:t>
+      </w:r>
+      <w:proofErr w:type="spellEnd"/>
+      <w:r>
+        <w:t>(N+M)) time.</w:t>
+      </w:r>
+      <w:r>
+        <w:br/>
+        <w:t>The real tricky part is the base cases: there are six of them which we must handle:</w:t>
+      </w:r>
+    </w:p>
+    <w:p>
+      <w:pPr>
+        <w:pStyle w:val="ListParagraph"/>
+        <w:numPr>
+          <w:ilvl w:val="1"/>
+          <w:numId w:val="1"/>
+        </w:numPr>
+      </w:pPr>
+      <w:r>
+        <w:t>N=1, M=</w:t>
+      </w:r>
+      <w:proofErr w:type="gramStart"/>
+      <w:r>
+        <w:t>1 :</w:t>
+      </w:r>
+      <w:proofErr w:type="gramEnd"/>
+      <w:r>
+        <w:t xml:space="preserve"> return the average of the two.</w:t>
+      </w:r>
+      <w:r>
+        <w:br/>
+      </w:r>
+      <w:r>
+        <w:br/>
+        <w:t>For the rest of the cases, assume N&lt;=M (we can swap arrays to make this the case)</w:t>
+      </w:r>
+    </w:p>
+    <w:p>
+      <w:pPr>
+        <w:pStyle w:val="ListParagraph"/>
+        <w:numPr>
+          <w:ilvl w:val="1"/>
+          <w:numId w:val="1"/>
+        </w:numPr>
+      </w:pPr>
+      <w:r>
+        <w:t>N=1, M=odd</w:t>
+      </w:r>
+      <w:r>
+        <w:t xml:space="preserve">: </w:t>
+      </w:r>
+      <w:r>
+        <w:br/>
+        <w:t>we consider mid=M/2, i.e. M=7, mid=7/2 = 3 &lt;-index</w:t>
+      </w:r>
+    </w:p>
+    <w:p>
+      <w:pPr>
+        <w:pStyle w:val="ListParagraph"/>
+        <w:numPr>
+          <w:ilvl w:val="2"/>
+          <w:numId w:val="1"/>
+        </w:numPr>
+      </w:pPr>
+      <w:r>
+        <w:lastRenderedPageBreak/>
+        <w:t xml:space="preserve">If A[0] is less than B[mid] and B[mid-1] then return </w:t>
+      </w:r>
+      <w:proofErr w:type="spellStart"/>
+      <w:r>
+        <w:t>avg</w:t>
+      </w:r>
+      <w:proofErr w:type="spellEnd"/>
+      <w:r>
+        <w:t>(B[mid], B[mid-1])</w:t>
+      </w:r>
+      <w:r>
+        <w:br/>
+      </w:r>
+      <w:proofErr w:type="spellStart"/>
+      <w:r>
+        <w:t>eg</w:t>
+      </w:r>
+      <w:proofErr w:type="spellEnd"/>
+      <w:r>
+        <w:t>: B</w:t>
+      </w:r>
+      <w:r>
+        <w:t xml:space="preserve"> = {5, 10, 12, 15, 20</w:t>
+      </w:r>
+      <w:r>
+        <w:t>, 25, 30</w:t>
+      </w:r>
+      <w:r>
+        <w:t>}</w:t>
+      </w:r>
+      <w:r>
+        <w:t>, A={6}</w:t>
+      </w:r>
+    </w:p>
+    <w:p>
+      <w:pPr>
+        <w:pStyle w:val="ListParagraph"/>
+        <w:numPr>
+          <w:ilvl w:val="2"/>
+          <w:numId w:val="1"/>
+        </w:numPr>
+      </w:pPr>
+      <w:r>
+        <w:t xml:space="preserve">If A[0] is greater than B[mid] and B[mid+1], return </w:t>
+      </w:r>
+      <w:proofErr w:type="spellStart"/>
+      <w:r>
+        <w:t>avg</w:t>
+      </w:r>
+      <w:proofErr w:type="spellEnd"/>
+      <w:r>
+        <w:t>(B[mid], B[mid+1])</w:t>
+      </w:r>
+    </w:p>
+    <w:p>
+      <w:pPr>
+        <w:pStyle w:val="ListParagraph"/>
+        <w:numPr>
+          <w:ilvl w:val="2"/>
+          <w:numId w:val="1"/>
+        </w:numPr>
+      </w:pPr>
+      <w:r>
+        <w:t xml:space="preserve">If B[mid-1] &lt;= A[0] &lt;= </w:t>
+      </w:r>
+      <w:r>
+        <w:t xml:space="preserve">B[mid]   OR   </w:t>
+      </w:r>
+      <w:r>
+        <w:t xml:space="preserve">If B[mid] &lt;= A[0] &lt;= B[mid+1], </w:t>
+      </w:r>
+      <w:r>
+        <w:br/>
+      </w:r>
+      <w:r>
+        <w:t xml:space="preserve">return </w:t>
+      </w:r>
+      <w:proofErr w:type="spellStart"/>
+      <w:r>
+        <w:t>avg</w:t>
+      </w:r>
+      <w:proofErr w:type="spellEnd"/>
+      <w:r>
+        <w:t>(A[0], B[mid])</w:t>
+      </w:r>
+      <w:r>
+        <w:br/>
+      </w:r>
+      <w:proofErr w:type="spellStart"/>
+      <w:r>
+        <w:t>eg</w:t>
+      </w:r>
+      <w:proofErr w:type="spellEnd"/>
+      <w:r>
+        <w:t>: B</w:t>
+      </w:r>
+      <w:r>
+        <w:t xml:space="preserve"> = {5, 10, 12, 15, 20</w:t>
+      </w:r>
+      <w:r>
+        <w:t>, 25, 30</w:t>
+      </w:r>
+      <w:r>
+        <w:t>}</w:t>
+      </w:r>
+      <w:r>
+        <w:t xml:space="preserve">, A[0] = 13 OR A[0]=17, return </w:t>
+      </w:r>
+      <w:proofErr w:type="spellStart"/>
+      <w:r>
+        <w:t>avg</w:t>
+      </w:r>
+      <w:proofErr w:type="spellEnd"/>
+      <w:r>
+        <w:t>(A[0], B[mid]</w:t>
+      </w:r>
+      <w:r>
+        <w:br/>
+      </w:r>
+    </w:p>
+    <w:p>
+      <w:pPr>
+        <w:pStyle w:val="ListParagraph"/>
+        <w:numPr>
+          <w:ilvl w:val="1"/>
+          <w:numId w:val="1"/>
+        </w:numPr>
+      </w:pPr>
+      <w:r>
+        <w:t>N=1, M=even:</w:t>
+      </w:r>
+      <w:r>
+        <w:br/>
+      </w:r>
+      <w:proofErr w:type="spellStart"/>
+      <w:r>
+        <w:t>eg</w:t>
+      </w:r>
+      <w:proofErr w:type="spellEnd"/>
+      <w:r>
+        <w:t>: B={1,3,4,6,7,8}, A={4}</w:t>
+      </w:r>
+      <w:r>
+        <w:br/>
+        <w:t>Here, we n</w:t>
+      </w:r>
+      <w:r>
+        <w:t xml:space="preserve">eed the middle two elements, B[mid-1]=4 and </w:t>
+      </w:r>
+      <w:r>
+        <w:t xml:space="preserve"> </w:t>
+      </w:r>
+      <w:r>
+        <w:t>B[mid]=</w:t>
+      </w:r>
+      <w:r>
+        <w:t>6, where mid=M/2 = 6/2</w:t>
+      </w:r>
+      <w:r>
+        <w:t>,</w:t>
+      </w:r>
+      <w:r>
+        <w:t xml:space="preserve"> = 3</w:t>
+      </w:r>
+      <w:r>
+        <w:t xml:space="preserve">  &lt;-index</w:t>
+      </w:r>
+    </w:p>
+    <w:p>
+      <w:pPr>
+        <w:pStyle w:val="ListParagraph"/>
+        <w:numPr>
+          <w:ilvl w:val="2"/>
+          <w:numId w:val="1"/>
+        </w:numPr>
+      </w:pPr>
+      <w:r>
+        <w:t>If A[0] &lt;</w:t>
+      </w:r>
+      <w:r>
+        <w:t>=</w:t>
+      </w:r>
+      <w:r>
+        <w:t xml:space="preserve"> </w:t>
+      </w:r>
+      <w:r>
+        <w:t xml:space="preserve">B[mid-1], return B[mid-1] </w:t>
+      </w:r>
+      <w:r>
+        <w:br/>
+      </w:r>
+      <w:proofErr w:type="spellStart"/>
+      <w:r>
+        <w:t>eg</w:t>
+      </w:r>
+      <w:proofErr w:type="spellEnd"/>
+      <w:r>
+        <w:t>: A[0]=4, return 4</w:t>
+      </w:r>
+    </w:p>
+    <w:p>
+      <w:pPr>
+        <w:pStyle w:val="ListParagraph"/>
+        <w:numPr>
+          <w:ilvl w:val="2"/>
+          <w:numId w:val="1"/>
+        </w:numPr>
+      </w:pPr>
+      <w:r>
+        <w:t xml:space="preserve">If A[0] &gt;= B[mid], return B[mid] </w:t>
+      </w:r>
+      <w:r>
+        <w:br/>
+      </w:r>
+      <w:proofErr w:type="spellStart"/>
+      <w:r>
+        <w:t>eg</w:t>
+      </w:r>
+      <w:proofErr w:type="spellEnd"/>
+      <w:r>
+        <w:t>: A[0]=9, return 6</w:t>
+      </w:r>
+    </w:p>
+    <w:p>
+      <w:pPr>
+        <w:pStyle w:val="ListParagraph"/>
+        <w:numPr>
+          <w:ilvl w:val="2"/>
+          <w:numId w:val="1"/>
+        </w:numPr>
+      </w:pPr>
+      <w:r>
+        <w:t>If B[mid-1] &lt;= A[0] &lt;= B[mid], return A[0]</w:t>
+      </w:r>
+      <w:r>
+        <w:br/>
+      </w:r>
+    </w:p>
+    <w:p>
+      <w:pPr>
+        <w:pStyle w:val="ListParagraph"/>
+        <w:numPr>
+          <w:ilvl w:val="1"/>
+          <w:numId w:val="1"/>
+        </w:numPr>
+      </w:pPr>
+      <w:r>
+        <w:t xml:space="preserve">N=2, M=odd: </w:t>
+      </w:r>
+      <w:r>
+        <w:br/>
+      </w:r>
+      <w:r>
+        <w:rPr>
+          <w:b/>
+        </w:rPr>
+        <w:t>median</w:t>
+      </w:r>
+      <w:r>
+        <w:t xml:space="preserve"> = median</w:t>
+      </w:r>
+      <w:r>
+        <w:t xml:space="preserve"> of</w:t>
+      </w:r>
+      <w:r>
+        <w:t xml:space="preserve"> elements (B[mid] , </w:t>
+      </w:r>
+      <w:r>
+        <w:rPr>
+          <w:u w:val="single"/>
+        </w:rPr>
+        <w:t>max</w:t>
+      </w:r>
+      <w:r>
+        <w:t xml:space="preserve">(A[0], B[mid-1]), </w:t>
+      </w:r>
+      <w:r>
+        <w:rPr>
+          <w:u w:val="single"/>
+        </w:rPr>
+        <w:t>min</w:t>
+      </w:r>
+      <w:r>
+        <w:t>(A[1], B[mid+1])</w:t>
+      </w:r>
+      <w:r>
+        <w:t xml:space="preserve"> )</w:t>
+      </w:r>
+      <w:r>
+        <w:br/>
+        <w:t>W</w:t>
+      </w:r>
+      <w:r>
+        <w:t>here mid = M/2</w:t>
+      </w:r>
+      <w:r>
+        <w:t xml:space="preserve"> </w:t>
+      </w:r>
+      <w:r>
+        <w:t>(rounded down)</w:t>
+      </w:r>
+      <w:r>
+        <w:br/>
+      </w:r>
+      <w:r>
+        <w:br/>
+      </w:r>
+      <w:proofErr w:type="spellStart"/>
+      <w:r>
+        <w:t>eg</w:t>
+      </w:r>
+      <w:proofErr w:type="spellEnd"/>
+      <w:r>
+        <w:t xml:space="preserve">: </w:t>
+      </w:r>
+      <w:r>
+        <w:t>A={2,3</w:t>
+      </w:r>
+      <w:r>
+        <w:t xml:space="preserve">}, B={1,4,7,8,10}. </w:t>
+      </w:r>
+      <w:r>
+        <w:br/>
+        <w:t>M=5, mid=2</w:t>
+      </w:r>
+      <w:r>
+        <w:br/>
+        <w:t xml:space="preserve">Median = median of (7, </w:t>
+      </w:r>
+      <w:proofErr w:type="gramStart"/>
+      <w:r>
+        <w:t>max(</w:t>
+      </w:r>
+      <w:proofErr w:type="gramEnd"/>
+      <w:r>
+        <w:t>2,4), min(3,8)) = median of (7, 4, 3) = 4.</w:t>
+      </w:r>
+      <w:r>
+        <w:br/>
+        <w:t>Merged: 1,2,3,</w:t>
+      </w:r>
+      <w:r>
+        <w:rPr>
+          <w:b/>
+        </w:rPr>
+        <w:t>4</w:t>
+      </w:r>
+      <w:r>
+        <w:t>,7,8,10</w:t>
+      </w:r>
+      <w:r>
+        <w:br/>
+      </w:r>
+      <w:r>
+        <w:br/>
+        <w:t xml:space="preserve">eg2: A={3,9}, B={1, 4, 6, </w:t>
+      </w:r>
+      <w:r>
+        <w:t>7</w:t>
+      </w:r>
+      <w:r>
+        <w:t xml:space="preserve">, </w:t>
+      </w:r>
+      <w:r>
+        <w:rPr>
+          <w:b/>
+        </w:rPr>
+        <w:t>10</w:t>
+      </w:r>
+      <w:r>
+        <w:t>, 10, 12, 13, 14}.  M=9, mid=4 B[4]=10</w:t>
+      </w:r>
+      <w:r>
+        <w:br/>
+        <w:t>Median = med of(10, max(3,7), min(9,10)) = med of (10,7,9) = 9</w:t>
+      </w:r>
+      <w:r>
+        <w:br/>
+        <w:t>Merged: 1,3,4,6,7,</w:t>
+      </w:r>
+      <w:r>
+        <w:rPr>
+          <w:b/>
+        </w:rPr>
+        <w:t>9</w:t>
+      </w:r>
+      <w:r>
+        <w:t>,10,10,12,13,14</w:t>
+      </w:r>
+      <w:r>
+        <w:br/>
+      </w:r>
+    </w:p>
+    <w:p>
+      <w:pPr>
+        <w:pStyle w:val="ListParagraph"/>
+        <w:numPr>
+          <w:ilvl w:val="1"/>
+          <w:numId w:val="1"/>
+        </w:numPr>
+      </w:pPr>
+      <w:r>
+        <w:t>N=2, M=2: just find the median of 4 elements</w:t>
+      </w:r>
+      <w:r>
+        <w:br/>
+      </w:r>
+    </w:p>
+    <w:p>
+      <w:pPr>
+        <w:pStyle w:val="ListParagraph"/>
+        <w:numPr>
+          <w:ilvl w:val="1"/>
+          <w:numId w:val="1"/>
+        </w:numPr>
+      </w:pPr>
+      <w:r>
+        <w:t>N=2, M=even:</w:t>
+      </w:r>
+      <w:r>
+        <w:br/>
+      </w:r>
+      <w:r>
+        <w:rPr>
+          <w:b/>
+        </w:rPr>
+        <w:t>median</w:t>
+      </w:r>
+      <w:r>
+        <w:t xml:space="preserve"> = median of (</w:t>
+      </w:r>
+      <w:r>
+        <w:t xml:space="preserve"> </w:t>
+      </w:r>
+      <w:r>
+        <w:t>B[mid], B[mid-1]</w:t>
+      </w:r>
+      <w:r>
+        <w:t xml:space="preserve">, </w:t>
+      </w:r>
+      <w:r>
+        <w:rPr>
+          <w:u w:val="single"/>
+        </w:rPr>
+        <w:t>max</w:t>
+      </w:r>
+      <w:r>
+        <w:t xml:space="preserve">(A[0], B[mid -2]), </w:t>
+      </w:r>
+      <w:r>
+        <w:rPr>
+          <w:u w:val="single"/>
+        </w:rPr>
+        <w:t>min</w:t>
+      </w:r>
+      <w:r>
+        <w:t>(A[1],B[mid+1]) )</w:t>
+      </w:r>
+      <w:r>
+        <w:br/>
+        <w:t>Where mid=M/2 (rounded down)</w:t>
+      </w:r>
+      <w:r>
+        <w:br/>
+      </w:r>
+      <w:proofErr w:type="spellStart"/>
+      <w:r>
+        <w:t>eg</w:t>
+      </w:r>
+      <w:proofErr w:type="spellEnd"/>
+      <w:r>
+        <w:t>: A={1,9},  B={2, 2, 6, 7, 10, 14}</w:t>
+      </w:r>
+      <w:r>
+        <w:br/>
+        <w:t xml:space="preserve">M=6, mid=3 B[mid]=7. </w:t>
+      </w:r>
+      <w:r>
+        <w:br/>
+        <w:t xml:space="preserve">The middle two elements are B[mid-1] and B[mid], so we are considering the middle </w:t>
+      </w:r>
+      <w:r>
+        <w:rPr>
+          <w:i/>
+        </w:rPr>
+        <w:t>four</w:t>
+      </w:r>
+      <w:r>
+        <w:t xml:space="preserve"> elements: B[mid-2], B[mid-1], B[mid], B[mid+1]</w:t>
+      </w:r>
+      <w:r>
+        <w:br/>
+        <w:t xml:space="preserve">median = med of (7, 6, max(1,2), min(9,10)) = med of (7, 6, 2, 9) = </w:t>
+      </w:r>
+      <w:proofErr w:type="spellStart"/>
+      <w:r>
+        <w:t>avg</w:t>
+      </w:r>
+      <w:proofErr w:type="spellEnd"/>
+      <w:r>
+        <w:t>(6,7) = 6.5</w:t>
+      </w:r>
+      <w:r>
+        <w:br/>
+      </w:r>
+      <w:r>
+        <w:br/>
+      </w:r>
+    </w:p>
+    <w:p>
+      <w:pPr>
+        <w:pStyle w:val="ListParagraph"/>
+      </w:pPr>
+      <w:r>
+        <w:t xml:space="preserve">The code for all these cases is quite long, so it might help to have the </w:t>
+      </w:r>
+      <w:r>
+        <w:t>helper methods min(</w:t>
+      </w:r>
+      <w:proofErr w:type="spellStart"/>
+      <w:r>
+        <w:t>a,b</w:t>
+      </w:r>
+      <w:proofErr w:type="spellEnd"/>
+      <w:r>
+        <w:t>), max(</w:t>
+      </w:r>
+      <w:proofErr w:type="spellStart"/>
+      <w:r>
+        <w:t>a,b</w:t>
+      </w:r>
+      <w:proofErr w:type="spellEnd"/>
+      <w:r>
+        <w:t>), average(</w:t>
+      </w:r>
+      <w:proofErr w:type="spellStart"/>
+      <w:r>
+        <w:t>a,b</w:t>
+      </w:r>
+      <w:proofErr w:type="spellEnd"/>
+      <w:r>
+        <w:t>), median(</w:t>
+      </w:r>
+      <w:proofErr w:type="spellStart"/>
+      <w:r>
+        <w:t>a,b</w:t>
+      </w:r>
+      <w:proofErr w:type="spellEnd"/>
+      <w:r>
+        <w:t>), median(</w:t>
+      </w:r>
+      <w:proofErr w:type="spellStart"/>
+      <w:r>
+        <w:t>a,b,c</w:t>
+      </w:r>
+      <w:proofErr w:type="spellEnd"/>
+      <w:r>
+        <w:t>) and median(</w:t>
+      </w:r>
+      <w:proofErr w:type="spellStart"/>
+      <w:r>
+        <w:t>a,b,c,d</w:t>
+      </w:r>
+      <w:proofErr w:type="spellEnd"/>
+      <w:r>
+        <w:t>).</w:t>
+      </w:r>
+      <w:r>
+        <w:br/>
+      </w:r>
+      <w:r>
+        <w:br/>
+        <w:t xml:space="preserve">The rest of the code is just the narrowing down to these cases for larger arrays. We do so recursively by taking the medians of A and B, and eliminating the halves we don’t want, then </w:t>
+      </w:r>
+      <w:r>
+        <w:lastRenderedPageBreak/>
+        <w:t xml:space="preserve">passing it to the same function. </w:t>
+      </w:r>
+      <w:r>
+        <w:br/>
+      </w:r>
+      <w:r>
+        <w:br/>
+        <w:t>We can make a small optimization if one array is completely less than the other: find the median directly.</w:t>
+      </w:r>
+      <w:r>
+        <w:br/>
+      </w:r>
+      <w:proofErr w:type="spellStart"/>
+      <w:r>
+        <w:t>eg</w:t>
+      </w:r>
+      <w:proofErr w:type="spellEnd"/>
+      <w:r>
+        <w:t xml:space="preserve">: A={8,9,10,15}, B={1,2,4,7}, B[M-1] &lt;= A[0], so median is (N+M)/2. If M-1 &lt; (N+M)/2, median = </w:t>
+      </w:r>
+      <w:proofErr w:type="gramStart"/>
+      <w:r>
+        <w:t>A[</w:t>
+      </w:r>
+      <w:proofErr w:type="gramEnd"/>
+      <w:r>
+        <w:t xml:space="preserve"> ((N+M)/2) % M ] (or something).</w:t>
+      </w:r>
+      <w:r>
+        <w:br/>
+      </w:r>
+      <w:r>
+        <w:br/>
+      </w:r>
+    </w:p>
+    <w:p>
+      <w:pPr>
+        <w:pStyle w:val="ListParagraph"/>
+        <w:numPr>
+          <w:ilvl w:val="0"/>
+          <w:numId w:val="1"/>
+        </w:numPr>
+      </w:pPr>
+      <w:r>
+        <w:t>Given an array of numbers, check if it is possible, with additions and subtractions placed anywhere, to make the sum zero.</w:t>
+      </w:r>
+      <w:r>
+        <w:br/>
+      </w:r>
+      <w:proofErr w:type="spellStart"/>
+      <w:r>
+        <w:t>eg</w:t>
+      </w:r>
+      <w:proofErr w:type="spellEnd"/>
+      <w:r>
+        <w:t>: A={2,1,8,5}</w:t>
+      </w:r>
+      <w:r>
+        <w:br/>
+        <w:t>+2-1+8+5 != 0</w:t>
+      </w:r>
+      <w:r>
+        <w:br/>
+      </w:r>
+      <w:r>
+        <w:t>-</w:t>
+      </w:r>
+      <w:r>
+        <w:t>2-1+8+5 != 0</w:t>
+      </w:r>
+      <w:r>
+        <w:br/>
+        <w:t>+2-1-</w:t>
+      </w:r>
+      <w:r>
+        <w:t>8+5 != 0</w:t>
+      </w:r>
+      <w:r>
+        <w:br/>
+        <w:t>-2-1+8-5 =</w:t>
+      </w:r>
+      <w:r>
+        <w:t>= 0</w:t>
+      </w:r>
+      <w:r>
+        <w:t xml:space="preserve"> thus done.</w:t>
+      </w:r>
+      <w:r>
+        <w:br/>
+      </w:r>
+      <w:r>
+        <w:br/>
+        <w:t xml:space="preserve">Solution: there is no solution, as this is the partition problem, which is NP-complete. It is the partition problem, wherein we must partition a given set of numbers into two parts, such that their sum is the same. </w:t>
+      </w:r>
+      <w:r>
+        <w:t xml:space="preserve">Considering the two </w:t>
+      </w:r>
+      <w:r>
+        <w:rPr>
+          <w:i/>
+        </w:rPr>
+        <w:t>parts</w:t>
+      </w:r>
+      <w:r>
+        <w:t xml:space="preserve"> here to be + and -, and the sum being the same means they add up to zero, it is the partition problem.</w:t>
+      </w:r>
+      <w:r>
+        <w:br/>
+      </w:r>
+    </w:p>
+    <w:p>
+      <w:pPr>
+        <w:pStyle w:val="ListParagraph"/>
+        <w:numPr>
+          <w:ilvl w:val="0"/>
+          <w:numId w:val="1"/>
+        </w:numPr>
+      </w:pPr>
+      <w:r>
+        <w:t>Given an integer, determine all the possible words you can make on a phone keypad by entering those integers.</w:t>
+      </w:r>
+      <w:r>
+        <w:br/>
+      </w:r>
+      <w:r>
+        <w:rPr>
+          <w:noProof/>
+          <w:lang w:eastAsia="en-IN"/>
+        </w:rPr>
+        <w:drawing>
+          <wp:inline distT="0" distB="0" distL="0" distR="0">
+            <wp:extent cx="1524000" cy="2078181"/>
+            <wp:effectExtent l="0" t="0" r="0" b="0"/>
+            <wp:docPr id="2" name="Picture 2" descr="phoneKeyboard"/>
+            <wp:cNvGraphicFramePr>
+              <a:graphicFrameLocks xmlns:a="http://schemas.openxmlformats.org/drawingml/2006/main" noChangeAspect="1"/>
+            </wp:cNvGraphicFramePr>
+            <a:graphic xmlns:a="http://schemas.openxmlformats.org/drawingml/2006/main">
+              <a:graphicData uri="http://schemas.openxmlformats.org/drawingml/2006/picture">
+                <pic:pic xmlns:pic="http://schemas.openxmlformats.org/drawingml/2006/picture">
+                  <pic:nvPicPr>
+                    <pic:cNvPr id="0" name="Picture 3" descr="phoneKeyboard"/>
+                    <pic:cNvPicPr>
+                      <a:picLocks noChangeAspect="1" noChangeArrowheads="1"/>
+                    </pic:cNvPicPr>
+                  </pic:nvPicPr>
+                  <pic:blipFill>
+                    <a:blip r:embed="rId12">
+                      <a:extLst>
+                        <a:ext uri="{28A0092B-C50C-407E-A947-70E740481C1C}">
+                          <a14:useLocalDpi xmlns:a14="http://schemas.microsoft.com/office/drawing/2010/main" val="0"/>
+                        </a:ext>
+                      </a:extLst>
+                    </a:blip>
+                    <a:srcRect/>
+                    <a:stretch>
+                      <a:fillRect/>
+                    </a:stretch>
+                  </pic:blipFill>
+                  <pic:spPr bwMode="auto">
+                    <a:xfrm>
+                      <a:off x="0" y="0"/>
+                      <a:ext cx="1531017" cy="2087749"/>
+                    </a:xfrm>
+                    <a:prstGeom prst="rect">
+                      <a:avLst/>
+                    </a:prstGeom>
+                    <a:noFill/>
+                    <a:ln>
+                      <a:noFill/>
+                    </a:ln>
+                  </pic:spPr>
+                </pic:pic>
+              </a:graphicData>
+            </a:graphic>
+          </wp:inline>
+        </w:drawing>
+      </w:r>
+      <w:r>
+        <w:br/>
+      </w:r>
+      <w:r>
+        <w:br/>
+      </w:r>
+      <w:r>
+        <w:t>For example if input number is 234, possible words which can be formed are (Alphabetical order):</w:t>
+      </w:r>
+    </w:p>
+    <w:p>
+      <w:pPr>
+        <w:pStyle w:val="ListParagraph"/>
+      </w:pPr>
+      <w:proofErr w:type="spellStart"/>
+      <w:proofErr w:type="gramStart"/>
+      <w:r>
+        <w:t>adg</w:t>
+      </w:r>
+      <w:proofErr w:type="spellEnd"/>
+      <w:proofErr w:type="gramEnd"/>
+      <w:r>
+        <w:t xml:space="preserve"> </w:t>
+      </w:r>
+      <w:proofErr w:type="spellStart"/>
+      <w:r>
+        <w:t>adh</w:t>
+      </w:r>
+      <w:proofErr w:type="spellEnd"/>
+      <w:r>
+        <w:t xml:space="preserve"> </w:t>
+      </w:r>
+      <w:proofErr w:type="spellStart"/>
+      <w:r>
+        <w:t>adi</w:t>
+      </w:r>
+      <w:proofErr w:type="spellEnd"/>
+      <w:r>
+        <w:t xml:space="preserve"> </w:t>
+      </w:r>
+      <w:proofErr w:type="spellStart"/>
+      <w:r>
+        <w:t>aeg</w:t>
+      </w:r>
+      <w:proofErr w:type="spellEnd"/>
+      <w:r>
+        <w:t xml:space="preserve"> </w:t>
+      </w:r>
+      <w:proofErr w:type="spellStart"/>
+      <w:r>
+        <w:t>aeh</w:t>
+      </w:r>
+      <w:proofErr w:type="spellEnd"/>
+      <w:r>
+        <w:t xml:space="preserve"> </w:t>
+      </w:r>
+      <w:proofErr w:type="spellStart"/>
+      <w:r>
+        <w:t>aei</w:t>
+      </w:r>
+      <w:proofErr w:type="spellEnd"/>
+      <w:r>
+        <w:t xml:space="preserve"> </w:t>
+      </w:r>
+      <w:proofErr w:type="spellStart"/>
+      <w:r>
+        <w:t>afg</w:t>
+      </w:r>
+      <w:proofErr w:type="spellEnd"/>
+      <w:r>
+        <w:t xml:space="preserve"> </w:t>
+      </w:r>
+      <w:proofErr w:type="spellStart"/>
+      <w:r>
+        <w:t>afh</w:t>
+      </w:r>
+      <w:proofErr w:type="spellEnd"/>
+      <w:r>
+        <w:t xml:space="preserve"> </w:t>
+      </w:r>
+      <w:proofErr w:type="spellStart"/>
+      <w:r>
+        <w:t>afi</w:t>
+      </w:r>
+      <w:proofErr w:type="spellEnd"/>
+      <w:r>
+        <w:t xml:space="preserve"> </w:t>
+      </w:r>
+      <w:proofErr w:type="spellStart"/>
+      <w:r>
+        <w:t>bdg</w:t>
+      </w:r>
+      <w:proofErr w:type="spellEnd"/>
+      <w:r>
+        <w:t xml:space="preserve"> </w:t>
+      </w:r>
+      <w:proofErr w:type="spellStart"/>
+      <w:r>
+        <w:t>bdh</w:t>
+      </w:r>
+      <w:proofErr w:type="spellEnd"/>
+      <w:r>
+        <w:t xml:space="preserve"> </w:t>
+      </w:r>
+      <w:proofErr w:type="spellStart"/>
+      <w:r>
+        <w:t>bdi</w:t>
+      </w:r>
+      <w:proofErr w:type="spellEnd"/>
+      <w:r>
+        <w:t xml:space="preserve"> beg </w:t>
+      </w:r>
+      <w:proofErr w:type="spellStart"/>
+      <w:r>
+        <w:t>beh</w:t>
+      </w:r>
+      <w:proofErr w:type="spellEnd"/>
+      <w:r>
+        <w:t xml:space="preserve"> </w:t>
+      </w:r>
+      <w:proofErr w:type="spellStart"/>
+      <w:r>
+        <w:t>bei</w:t>
+      </w:r>
+      <w:proofErr w:type="spellEnd"/>
+      <w:r>
+        <w:t xml:space="preserve"> </w:t>
+      </w:r>
+      <w:proofErr w:type="spellStart"/>
+      <w:r>
+        <w:t>bfg</w:t>
+      </w:r>
+      <w:proofErr w:type="spellEnd"/>
+      <w:r>
+        <w:t xml:space="preserve"> </w:t>
+      </w:r>
+      <w:proofErr w:type="spellStart"/>
+      <w:r>
+        <w:t>bfh</w:t>
+      </w:r>
+      <w:proofErr w:type="spellEnd"/>
+      <w:r>
+        <w:t xml:space="preserve"> </w:t>
+      </w:r>
+      <w:proofErr w:type="spellStart"/>
+      <w:r>
+        <w:t>bfi</w:t>
+      </w:r>
+      <w:proofErr w:type="spellEnd"/>
+      <w:r>
+        <w:t xml:space="preserve"> </w:t>
+      </w:r>
+      <w:proofErr w:type="spellStart"/>
+      <w:r>
+        <w:t>cdg</w:t>
+      </w:r>
+      <w:proofErr w:type="spellEnd"/>
+      <w:r>
+        <w:t xml:space="preserve"> </w:t>
+      </w:r>
+      <w:proofErr w:type="spellStart"/>
+      <w:r>
+        <w:t>cdh</w:t>
+      </w:r>
+      <w:proofErr w:type="spellEnd"/>
+      <w:r>
+        <w:t xml:space="preserve"> cdi </w:t>
+      </w:r>
+      <w:proofErr w:type="spellStart"/>
+      <w:r>
+        <w:t>ceg</w:t>
+      </w:r>
+      <w:proofErr w:type="spellEnd"/>
+      <w:r>
+        <w:t xml:space="preserve"> </w:t>
+      </w:r>
+      <w:proofErr w:type="spellStart"/>
+      <w:r>
+        <w:t>ceh</w:t>
+      </w:r>
+      <w:proofErr w:type="spellEnd"/>
+      <w:r>
+        <w:t xml:space="preserve"> </w:t>
+      </w:r>
+      <w:proofErr w:type="spellStart"/>
+      <w:r>
+        <w:t>cei</w:t>
+      </w:r>
+      <w:proofErr w:type="spellEnd"/>
+      <w:r>
+        <w:t xml:space="preserve"> </w:t>
+      </w:r>
+      <w:proofErr w:type="spellStart"/>
+      <w:r>
+        <w:t>cfg</w:t>
+      </w:r>
+      <w:proofErr w:type="spellEnd"/>
+      <w:r>
+        <w:t xml:space="preserve"> </w:t>
+      </w:r>
+      <w:proofErr w:type="spellStart"/>
+      <w:r>
+        <w:t>cfh</w:t>
+      </w:r>
+      <w:proofErr w:type="spellEnd"/>
+      <w:r>
+        <w:t xml:space="preserve"> </w:t>
+      </w:r>
+      <w:proofErr w:type="spellStart"/>
+      <w:r>
+        <w:t>cfi</w:t>
+      </w:r>
+      <w:proofErr w:type="spellEnd"/>
+      <w:r>
+        <w:t xml:space="preserve"> (27 in total)</w:t>
+      </w:r>
+      <w:r>
+        <w:br/>
+      </w:r>
+      <w:r>
+        <w:t xml:space="preserve">Solution: the mapping of numbers to alphabets is trivial, they just want you to figure out how to print all the possible combinations. The problem is that you don’t know how long the input integer is. So, you </w:t>
+      </w:r>
+      <w:r>
+        <w:t xml:space="preserve">can’t use a solution that directly uses loops to print, because you can’t have a dynamic </w:t>
+      </w:r>
+      <w:r>
+        <w:rPr>
+          <w:i/>
+        </w:rPr>
+        <w:t>number</w:t>
+      </w:r>
+      <w:r>
+        <w:t xml:space="preserve"> of loops.</w:t>
+      </w:r>
+      <w:r>
+        <w:br/>
+        <w:t>However, if sense that there is a pattern, and there is, and it lets us print in sorted order</w:t>
+      </w:r>
+      <w:proofErr w:type="gramStart"/>
+      <w:r>
+        <w:t>:</w:t>
+      </w:r>
+      <w:proofErr w:type="gramEnd"/>
+      <w:r>
+        <w:br/>
+        <w:t xml:space="preserve">If there are N digits in the string, there are exactly 3^N different possible strings. </w:t>
+      </w:r>
+      <w:r>
+        <w:br/>
+        <w:t xml:space="preserve">Imagine, instead of building the strings one string at a time, we build them in parallel: </w:t>
+      </w:r>
+      <w:r>
+        <w:br/>
+        <w:t>input = 234, where 2={</w:t>
+      </w:r>
+      <w:proofErr w:type="spellStart"/>
+      <w:r>
+        <w:t>a,b,c</w:t>
+      </w:r>
+      <w:proofErr w:type="spellEnd"/>
+      <w:r>
+        <w:t>} ; 3={</w:t>
+      </w:r>
+      <w:proofErr w:type="spellStart"/>
+      <w:r>
+        <w:t>d,e,f</w:t>
+      </w:r>
+      <w:proofErr w:type="spellEnd"/>
+      <w:r>
+        <w:t>} ; 4={</w:t>
+      </w:r>
+      <w:proofErr w:type="spellStart"/>
+      <w:r>
+        <w:t>g,h,i</w:t>
+      </w:r>
+      <w:proofErr w:type="spellEnd"/>
+      <w:r>
+        <w:t>}</w:t>
+      </w:r>
+      <w:r>
+        <w:br/>
+      </w:r>
+      <w:r>
+        <w:lastRenderedPageBreak/>
+        <w:t>Consider these above 27 inputs, stored in an array</w:t>
+      </w:r>
+      <w:r>
+        <w:t xml:space="preserve"> of strings</w:t>
       </w:r>
       <w:bookmarkStart w:id="0" w:name="_GoBack"/>
       <w:bookmarkEnd w:id="0"/>
       <w:r>
-        <w:t xml:space="preserve">all these triples would take </w:t>
+        <w:t xml:space="preserve">: </w:t>
+      </w:r>
+      <w:r>
+        <w:t>(</w:t>
+      </w:r>
+      <w:r>
+        <w:t>N=3</w:t>
+      </w:r>
+      <w:r>
+        <w:t>;</w:t>
+      </w:r>
+      <w:r>
+        <w:t xml:space="preserve"> thus 3^3 =27</w:t>
+      </w:r>
+      <w:r>
+        <w:t>)</w:t>
+      </w:r>
+      <w:r>
+        <w:br/>
+        <w:t>[0] a d g</w:t>
+      </w:r>
+      <w:r>
+        <w:br/>
+        <w:t>[1] a d h</w:t>
+      </w:r>
+      <w:r>
+        <w:br/>
+        <w:t xml:space="preserve">[2] a d </w:t>
+      </w:r>
+      <w:proofErr w:type="spellStart"/>
+      <w:r>
+        <w:t>i</w:t>
+      </w:r>
+      <w:proofErr w:type="spellEnd"/>
+      <w:r>
+        <w:br/>
+        <w:t>[3] a e g</w:t>
+      </w:r>
+      <w:r>
+        <w:br/>
+        <w:t>[4] a e h</w:t>
+      </w:r>
+      <w:r>
+        <w:br/>
+        <w:t>.</w:t>
+      </w:r>
+      <w:r>
+        <w:br/>
+        <w:t>.</w:t>
+      </w:r>
+      <w:r>
+        <w:br/>
+        <w:t xml:space="preserve">[7] </w:t>
+      </w:r>
+      <w:proofErr w:type="gramStart"/>
+      <w:r>
+        <w:t>a</w:t>
+      </w:r>
+      <w:proofErr w:type="gramEnd"/>
+      <w:r>
+        <w:t xml:space="preserve"> f h</w:t>
+      </w:r>
+      <w:r>
+        <w:br/>
+        <w:t xml:space="preserve">[8] a f </w:t>
+      </w:r>
+      <w:proofErr w:type="spellStart"/>
+      <w:r>
+        <w:t>i</w:t>
+      </w:r>
+      <w:proofErr w:type="spellEnd"/>
+      <w:r>
+        <w:br/>
+        <w:t>[9] b d g</w:t>
+      </w:r>
+      <w:r>
+        <w:br/>
+        <w:t>.</w:t>
+      </w:r>
+      <w:r>
+        <w:br/>
+        <w:t>.</w:t>
+      </w:r>
+      <w:r>
+        <w:br/>
+        <w:t xml:space="preserve">[17] </w:t>
+      </w:r>
+      <w:proofErr w:type="gramStart"/>
+      <w:r>
+        <w:t>b</w:t>
+      </w:r>
+      <w:proofErr w:type="gramEnd"/>
+      <w:r>
+        <w:t xml:space="preserve"> f </w:t>
+      </w:r>
+      <w:proofErr w:type="spellStart"/>
+      <w:r>
+        <w:t>i</w:t>
+      </w:r>
+      <w:proofErr w:type="spellEnd"/>
+      <w:r>
+        <w:br/>
+        <w:t>[18] c d g</w:t>
+      </w:r>
+      <w:r>
+        <w:br/>
+        <w:t>.</w:t>
+      </w:r>
+      <w:r>
+        <w:br/>
+        <w:t>.</w:t>
+      </w:r>
+      <w:r>
+        <w:br/>
+        <w:t xml:space="preserve">[26] </w:t>
+      </w:r>
+      <w:proofErr w:type="gramStart"/>
+      <w:r>
+        <w:t>c</w:t>
+      </w:r>
+      <w:proofErr w:type="gramEnd"/>
+      <w:r>
+        <w:t xml:space="preserve"> f </w:t>
+      </w:r>
+      <w:proofErr w:type="spellStart"/>
+      <w:r>
+        <w:t>i</w:t>
+      </w:r>
+      <w:proofErr w:type="spellEnd"/>
+      <w:r>
+        <w:br/>
+        <w:t xml:space="preserve">We can build the array in parallel: for the first 9, i.e. 3^(N-1), we only use ‘a’ as the first letter. The next 9, the first letter is only b. Last 9, first letter is only c. </w:t>
+      </w:r>
+      <w:r>
+        <w:br/>
+        <w:t xml:space="preserve">Consider the </w:t>
+      </w:r>
+      <w:r>
+        <w:t>2</w:t>
+      </w:r>
+      <w:r>
+        <w:rPr>
+          <w:vertAlign w:val="superscript"/>
+        </w:rPr>
+        <w:t>nd</w:t>
+      </w:r>
+      <w:r>
+        <w:t xml:space="preserve"> letter in all strings. It changes every 3 </w:t>
+      </w:r>
+      <w:r>
+        <w:t>strings</w:t>
+      </w:r>
+      <w:r>
+        <w:t xml:space="preserve"> i.e. 3</w:t>
+      </w:r>
+      <w:proofErr w:type="gramStart"/>
+      <w:r>
+        <w:t>^(</w:t>
+      </w:r>
+      <w:proofErr w:type="gramEnd"/>
+      <w:r>
+        <w:t>N-2)</w:t>
+      </w:r>
+      <w:r>
+        <w:t>, then loops back</w:t>
+      </w:r>
+      <w:r>
+        <w:t xml:space="preserve">. </w:t>
+      </w:r>
+      <w:r>
+        <w:t>The 3</w:t>
+      </w:r>
+      <w:r>
+        <w:rPr>
+          <w:vertAlign w:val="superscript"/>
+        </w:rPr>
+        <w:t>rd</w:t>
+      </w:r>
+      <w:r>
+        <w:t xml:space="preserve"> letter changes every string, i.e. every 1 time, i.e. every 3</w:t>
+      </w:r>
+      <w:proofErr w:type="gramStart"/>
+      <w:r>
+        <w:t>^(</w:t>
+      </w:r>
+      <w:proofErr w:type="gramEnd"/>
+      <w:r>
+        <w:t>N-3) times. You can see the pattern.</w:t>
+      </w:r>
+      <w:r>
+        <w:br/>
+        <w:t xml:space="preserve">You can use this pattern to print every possible string without having to build it in parallel. Just keep a track of the current number of the string you are printing (i.e. 0 to 27), and use that to calculate which digit to use for each input number in the integer, while printing. </w:t>
+      </w:r>
+      <w:r>
+        <w:br/>
+        <w:t xml:space="preserve">So, we use two loops: one loops through strings and one loops through the input integer multiple times. </w:t>
+      </w:r>
+      <w:r>
+        <w:br/>
+        <w:t xml:space="preserve">Time complexity is </w:t>
       </w:r>
       <w:proofErr w:type="gramStart"/>
       <w:r>
@@ -1329,108 +3611,82 @@
       </w:r>
       <w:proofErr w:type="gramEnd"/>
       <w:r>
-        <w:t xml:space="preserve">n^3) time. The funny thing is, we can store all of them in </w:t>
-      </w:r>
-      <w:proofErr w:type="gramStart"/>
-      <w:r>
-        <w:t>O(</w:t>
-      </w:r>
-      <w:proofErr w:type="gramEnd"/>
-      <w:r>
-        <w:t>n^2) time and O(n^2) space: instead of an array of integers of smaller[</w:t>
-      </w:r>
-      <w:proofErr w:type="spellStart"/>
-      <w:r>
-        <w:t>i</w:t>
-      </w:r>
-      <w:proofErr w:type="spellEnd"/>
-      <w:r>
-        <w:t>], use an array of hash tables (hash tables to avoid repeat values). Do the same for greater[</w:t>
-      </w:r>
-      <w:proofErr w:type="spellStart"/>
-      <w:r>
-        <w:t>i</w:t>
-      </w:r>
-      <w:proofErr w:type="spellEnd"/>
-      <w:r>
-        <w:t xml:space="preserve">]. Now, go over the array exactly </w:t>
-      </w:r>
-      <w:proofErr w:type="gramStart"/>
-      <w:r>
-        <w:t>O(</w:t>
-      </w:r>
-      <w:proofErr w:type="gramEnd"/>
-      <w:r>
-        <w:t>N^2) times in two nested loops, and if A[j] &lt; A[</w:t>
-      </w:r>
-      <w:proofErr w:type="spellStart"/>
-      <w:r>
-        <w:t>i</w:t>
-      </w:r>
-      <w:proofErr w:type="spellEnd"/>
-      <w:r>
-        <w:t>] &amp;&amp; j&lt;</w:t>
-      </w:r>
-      <w:proofErr w:type="spellStart"/>
-      <w:r>
-        <w:t>i</w:t>
-      </w:r>
-      <w:proofErr w:type="spellEnd"/>
-      <w:r>
-        <w:t>, append j to smaller[</w:t>
-      </w:r>
-      <w:proofErr w:type="spellStart"/>
-      <w:r>
-        <w:t>i</w:t>
-      </w:r>
-      <w:proofErr w:type="spellEnd"/>
-      <w:r>
-        <w:t>]. If j&gt;</w:t>
-      </w:r>
-      <w:proofErr w:type="spellStart"/>
-      <w:r>
-        <w:t>i</w:t>
-      </w:r>
-      <w:proofErr w:type="spellEnd"/>
-      <w:r>
-        <w:t xml:space="preserve"> &amp;&amp; A[</w:t>
-      </w:r>
-      <w:proofErr w:type="spellStart"/>
-      <w:r>
-        <w:t>i</w:t>
-      </w:r>
-      <w:proofErr w:type="spellEnd"/>
-      <w:proofErr w:type="gramStart"/>
-      <w:r>
-        <w:t>]&lt;</w:t>
-      </w:r>
-      <w:proofErr w:type="gramEnd"/>
-      <w:r>
-        <w:t>A[j], append j to greater[</w:t>
-      </w:r>
-      <w:proofErr w:type="spellStart"/>
-      <w:r>
-        <w:t>i</w:t>
-      </w:r>
-      <w:proofErr w:type="spellEnd"/>
-      <w:r>
-        <w:t xml:space="preserve">]. Then, for each </w:t>
-      </w:r>
-      <w:proofErr w:type="spellStart"/>
-      <w:r>
-        <w:t>i</w:t>
-      </w:r>
-      <w:proofErr w:type="spellEnd"/>
-      <w:r>
-        <w:t xml:space="preserve">, loop through the left and right hash tables (nested) and print all triples. This printing step is </w:t>
-      </w:r>
-      <w:proofErr w:type="gramStart"/>
-      <w:r>
-        <w:t>O(</w:t>
-      </w:r>
-      <w:proofErr w:type="gramEnd"/>
-      <w:r>
-        <w:t>n^3).</w:t>
+        <w:t xml:space="preserve">N . 3^N), because we iterate through the integer for each string to determine which alphabet to print, but that’s unavoidable. </w:t>
+      </w:r>
+      <w:r>
+        <w:br/>
+      </w:r>
+      <w:r>
+        <w:br/>
+      </w:r>
+    </w:p>
+    <w:p>
+      <w:r>
+        <w:br/>
+      </w:r>
+      <w:r>
+        <w:br/>
+      </w:r>
+      <w:r>
+        <w:br/>
+      </w:r>
+    </w:p>
+    <w:p>
+      <w:pPr>
+        <w:pStyle w:val="ListParagraph"/>
+      </w:pPr>
+      <w:r>
+        <w:br/>
+      </w:r>
+      <w:r>
+        <w:br/>
+      </w:r>
+      <w:r>
+        <w:br/>
+      </w:r>
+      <w:r>
+        <w:br/>
+      </w:r>
+      <w:r>
+        <w:br/>
+      </w:r>
+      <w:r>
+        <w:br/>
+      </w:r>
+      <w:r>
+        <w:br/>
+      </w:r>
+      <w:r>
+        <w:br/>
+      </w:r>
+      <w:r>
+        <w:br/>
+      </w:r>
+      <w:r>
+        <w:br/>
+      </w:r>
+    </w:p>
+    <w:p>
+      <w:r>
+        <w:lastRenderedPageBreak/>
+        <w:br/>
+      </w:r>
+      <w:r>
+        <w:br/>
+      </w:r>
+    </w:p>
+    <w:p>
+      <w:pPr>
+        <w:pStyle w:val="ListParagraph"/>
+      </w:pPr>
+      <w:r>
+        <w:br/>
+      </w:r>
+      <w:r>
+        <w:br/>
+      </w:r>
+      <w:r>
+        <w:br/>
       </w:r>
     </w:p>
     <w:sectPr>
@@ -1448,7 +3704,7 @@
   <w:abstractNum w:abstractNumId="0">
     <w:nsid w:val="2091078A"/>
     <w:multiLevelType w:val="hybridMultilevel"/>
-    <w:tmpl w:val="C422DC0E"/>
+    <w:tmpl w:val="AFB405DA"/>
     <w:lvl w:ilvl="0" w:tplc="4009000F">
       <w:start w:val="1"/>
       <w:numFmt w:val="decimal"/>
@@ -1470,7 +3726,7 @@
         <w:ind w:left="1440" w:hanging="360"/>
       </w:pPr>
     </w:lvl>
-    <w:lvl w:ilvl="2" w:tplc="4009001B" w:tentative="1">
+    <w:lvl w:ilvl="2" w:tplc="4009001B">
       <w:start w:val="1"/>
       <w:numFmt w:val="lowerRoman"/>
       <w:lvlText w:val="%3."/>
@@ -1479,7 +3735,7 @@
         <w:ind w:left="2160" w:hanging="180"/>
       </w:pPr>
     </w:lvl>
-    <w:lvl w:ilvl="3" w:tplc="4009000F" w:tentative="1">
+    <w:lvl w:ilvl="3" w:tplc="4009000F">
       <w:start w:val="1"/>
       <w:numFmt w:val="decimal"/>
       <w:lvlText w:val="%4."/>

</xml_diff>

<commit_message>
Added new .docx file: Sequence and series
</commit_message>
<xml_diff>
--- a/Interview Practice/Amazon/Amazon interview Questions.docx
+++ b/Interview Practice/Amazon/Amazon interview Questions.docx
@@ -16,8 +16,21 @@
         </w:numPr>
       </w:pPr>
       <w:r>
-        <w:t>Zig-zag traversal of a binary tree:</w:t>
-      </w:r>
+        <w:t>Zig-</w:t>
+      </w:r>
+      <w:proofErr w:type="spellStart"/>
+      <w:r>
+        <w:t>zag</w:t>
+      </w:r>
+      <w:proofErr w:type="spellEnd"/>
+      <w:r>
+        <w:t xml:space="preserve"> traversal of a binary tree</w:t>
+      </w:r>
+      <w:proofErr w:type="gramStart"/>
+      <w:r>
+        <w:t>:</w:t>
+      </w:r>
+      <w:proofErr w:type="gramEnd"/>
       <w:r>
         <w:br/>
         <w:t>Given a binary tree as:</w:t>
@@ -81,7 +94,15 @@
       </w:r>
       <w:r>
         <w:br/>
-        <w:t>Make an algo that prints 1</w:t>
+        <w:t xml:space="preserve">Make an </w:t>
+      </w:r>
+      <w:proofErr w:type="spellStart"/>
+      <w:r>
+        <w:t>algo</w:t>
+      </w:r>
+      <w:proofErr w:type="spellEnd"/>
+      <w:r>
+        <w:t xml:space="preserve"> that prints 1</w:t>
       </w:r>
       <w:r>
         <w:t xml:space="preserve"> </w:t>
@@ -147,8 +168,21 @@
       <w:r>
         <w:br/>
       </w:r>
-      <w:r>
-        <w:t xml:space="preserve">If the current level is an odd number, just print when you dequeue and don’t use the stack. </w:t>
+      <w:proofErr w:type="gramStart"/>
+      <w:r>
+        <w:t>If</w:t>
+      </w:r>
+      <w:proofErr w:type="gramEnd"/>
+      <w:r>
+        <w:t xml:space="preserve"> the current level is an odd number, just print when you </w:t>
+      </w:r>
+      <w:proofErr w:type="spellStart"/>
+      <w:r>
+        <w:t>dequeue</w:t>
+      </w:r>
+      <w:proofErr w:type="spellEnd"/>
+      <w:r>
+        <w:t xml:space="preserve"> and don’t use the stack. </w:t>
       </w:r>
       <w:r>
         <w:br/>
@@ -157,7 +191,15 @@
         <w:t xml:space="preserve">If the level is an even number, </w:t>
       </w:r>
       <w:r>
-        <w:t xml:space="preserve">push onto the stack when you dequeue. Then, once the level </w:t>
+        <w:t xml:space="preserve">push onto the stack when you </w:t>
+      </w:r>
+      <w:proofErr w:type="spellStart"/>
+      <w:r>
+        <w:t>dequeue</w:t>
+      </w:r>
+      <w:proofErr w:type="spellEnd"/>
+      <w:r>
+        <w:t xml:space="preserve">. Then, once the level </w:t>
       </w:r>
       <w:r>
         <w:rPr>
@@ -185,21 +227,28 @@
         <w:t xml:space="preserve">It’s also possible to do it recursively: </w:t>
       </w:r>
       <w:hyperlink r:id="rId7" w:history="1">
+        <w:proofErr w:type="spellStart"/>
         <w:r>
           <w:rPr>
             <w:rStyle w:val="Hyperlink"/>
           </w:rPr>
           <w:t>GeeksForGeeks</w:t>
         </w:r>
+        <w:proofErr w:type="spellEnd"/>
       </w:hyperlink>
       <w:r>
         <w:t xml:space="preserve"> but this is </w:t>
       </w:r>
+      <w:proofErr w:type="gramStart"/>
       <w:r>
         <w:t>O</w:t>
       </w:r>
       <w:r>
-        <w:t>(n^2)</w:t>
+        <w:t>(</w:t>
+      </w:r>
+      <w:proofErr w:type="gramEnd"/>
+      <w:r>
+        <w:t>n^2)</w:t>
       </w:r>
       <w:r>
         <w:t xml:space="preserve"> time</w:t>
@@ -220,7 +269,15 @@
         <w:t xml:space="preserve"> i</w:t>
       </w:r>
       <w:r>
-        <w:t>s O(n) time with O(n) space.</w:t>
+        <w:t xml:space="preserve">s </w:t>
+      </w:r>
+      <w:proofErr w:type="gramStart"/>
+      <w:r>
+        <w:t>O(</w:t>
+      </w:r>
+      <w:proofErr w:type="gramEnd"/>
+      <w:r>
+        <w:t>n) time with O(n) space.</w:t>
       </w:r>
       <w:r>
         <w:br/>
@@ -238,7 +295,15 @@
         <w:t>Rotate a matrix by 90 degrees:</w:t>
       </w:r>
       <w:r>
-        <w:t xml:space="preserve"> this is a common question, and it’s also in Cracking the Coding Interview.</w:t>
+        <w:t xml:space="preserve"> this is a common question, and it’s also in </w:t>
+      </w:r>
+      <w:proofErr w:type="gramStart"/>
+      <w:r>
+        <w:t>Cracking</w:t>
+      </w:r>
+      <w:proofErr w:type="gramEnd"/>
+      <w:r>
+        <w:t xml:space="preserve"> the Coding Interview.</w:t>
       </w:r>
       <w:r>
         <w:br/>
@@ -246,7 +311,23 @@
       </w:r>
       <w:r>
         <w:br/>
-        <w:t xml:space="preserve">For an mxn matrix, if m!=n, then there’s a problem of actual space: you have to store it in a completely different set of arrays. </w:t>
+        <w:t xml:space="preserve">For an </w:t>
+      </w:r>
+      <w:proofErr w:type="spellStart"/>
+      <w:r>
+        <w:t>mxn</w:t>
+      </w:r>
+      <w:proofErr w:type="spellEnd"/>
+      <w:r>
+        <w:t xml:space="preserve"> matrix, if m</w:t>
+      </w:r>
+      <w:proofErr w:type="gramStart"/>
+      <w:r>
+        <w:t>!=</w:t>
+      </w:r>
+      <w:proofErr w:type="gramEnd"/>
+      <w:r>
+        <w:t xml:space="preserve">n, then there’s a problem of actual space: you have to store it in a completely different set of arrays. </w:t>
       </w:r>
       <w:r>
         <w:t xml:space="preserve">So, might as well just copy it. </w:t>
@@ -303,7 +384,15 @@
         <w:t xml:space="preserve">Solution: </w:t>
       </w:r>
       <w:r>
-        <w:t>The simplest solution is disconnect every k nodes, pass it to a function that reverses linked lists, then reconnect it. This basically goes over the list twice. It requires constant auxiliary space (not even for the call stack). The time is O(n).</w:t>
+        <w:t xml:space="preserve">The simplest solution is disconnect every k nodes, pass it to a function that reverses linked lists, then reconnect it. This basically goes over the list twice. It requires constant auxiliary space (not even for the call stack). The time is </w:t>
+      </w:r>
+      <w:proofErr w:type="gramStart"/>
+      <w:r>
+        <w:t>O(</w:t>
+      </w:r>
+      <w:proofErr w:type="gramEnd"/>
+      <w:r>
+        <w:t>n).</w:t>
       </w:r>
       <w:r>
         <w:br/>
@@ -457,11 +546,43 @@
         <w:t>;</w:t>
       </w:r>
       <w:r>
-        <w:t xml:space="preserve"> just create a wrapper structure with two parts: a pointer to the TreeNode object, and the pointer to the next TreeNode object (sideways). </w:t>
-      </w:r>
-      <w:r>
-        <w:br/>
-        <w:t>You can do it without a linked list in proper O(1) space if your nodes already have the provision for a nextRight pointer which can be made to point to a sibling node.</w:t>
+        <w:t xml:space="preserve"> just create a wrapper structure with two parts: a pointer to the </w:t>
+      </w:r>
+      <w:proofErr w:type="spellStart"/>
+      <w:r>
+        <w:t>TreeNode</w:t>
+      </w:r>
+      <w:proofErr w:type="spellEnd"/>
+      <w:r>
+        <w:t xml:space="preserve"> object, and the pointer to the next </w:t>
+      </w:r>
+      <w:proofErr w:type="spellStart"/>
+      <w:r>
+        <w:t>TreeNode</w:t>
+      </w:r>
+      <w:proofErr w:type="spellEnd"/>
+      <w:r>
+        <w:t xml:space="preserve"> object (sideways). </w:t>
+      </w:r>
+      <w:r>
+        <w:br/>
+        <w:t xml:space="preserve">You can do it without a linked list in proper </w:t>
+      </w:r>
+      <w:proofErr w:type="gramStart"/>
+      <w:r>
+        <w:t>O(</w:t>
+      </w:r>
+      <w:proofErr w:type="gramEnd"/>
+      <w:r>
+        <w:t xml:space="preserve">1) space if your nodes already have the provision for a </w:t>
+      </w:r>
+      <w:proofErr w:type="spellStart"/>
+      <w:r>
+        <w:t>nextRight</w:t>
+      </w:r>
+      <w:proofErr w:type="spellEnd"/>
+      <w:r>
+        <w:t xml:space="preserve"> pointer which can be made to point to a sibling node.</w:t>
       </w:r>
       <w:r>
         <w:br/>
@@ -487,11 +608,24 @@
         </w:numPr>
       </w:pPr>
       <w:r>
-        <w:t>Find the first non-repeating character in a string:</w:t>
-      </w:r>
-      <w:r>
-        <w:br/>
-        <w:t xml:space="preserve">This is simple if we have a constant character range (it may be a very large constant, like Unicode, but constant nonetheless): just use a Hashmap of the counts of each character. To get the </w:t>
+        <w:t>Find the first non-repeating character in a string</w:t>
+      </w:r>
+      <w:proofErr w:type="gramStart"/>
+      <w:r>
+        <w:t>:</w:t>
+      </w:r>
+      <w:proofErr w:type="gramEnd"/>
+      <w:r>
+        <w:br/>
+        <w:t xml:space="preserve">This is simple if we have a constant character range (it may be a very large constant, like Unicode, but constant nonetheless): just use a </w:t>
+      </w:r>
+      <w:proofErr w:type="spellStart"/>
+      <w:r>
+        <w:t>Hashmap</w:t>
+      </w:r>
+      <w:proofErr w:type="spellEnd"/>
+      <w:r>
+        <w:t xml:space="preserve"> of the counts of each character. To get the </w:t>
       </w:r>
       <w:r>
         <w:rPr>
@@ -500,7 +634,23 @@
         <w:t>first</w:t>
       </w:r>
       <w:r>
-        <w:t xml:space="preserve"> non-repeating character, use a doubly linked list that links all the characters as they are seen. Eg: “this is a call” will be linked as “t-&gt;h-&gt;i-&gt;s-&gt;a&gt;c&gt;l”. We only add a new </w:t>
+        <w:t xml:space="preserve"> non-repeating character, use a doubly linked list that links all the characters as they are seen. </w:t>
+      </w:r>
+      <w:proofErr w:type="spellStart"/>
+      <w:r>
+        <w:t>Eg</w:t>
+      </w:r>
+      <w:proofErr w:type="spellEnd"/>
+      <w:r>
+        <w:t>: “this is a call” will be linked as “t-&gt;h-&gt;</w:t>
+      </w:r>
+      <w:proofErr w:type="spellStart"/>
+      <w:r>
+        <w:t>i</w:t>
+      </w:r>
+      <w:proofErr w:type="spellEnd"/>
+      <w:r>
+        <w:t xml:space="preserve">-&gt;s-&gt;a&gt;c&gt;l”. We only add a new </w:t>
       </w:r>
       <w:r>
         <w:t>node</w:t>
@@ -524,7 +674,15 @@
         <w:t xml:space="preserve"> the</w:t>
       </w:r>
       <w:r>
-        <w:t xml:space="preserve"> hashmap). </w:t>
+        <w:t xml:space="preserve"> </w:t>
+      </w:r>
+      <w:proofErr w:type="spellStart"/>
+      <w:r>
+        <w:t>hashmap</w:t>
+      </w:r>
+      <w:proofErr w:type="spellEnd"/>
+      <w:r>
+        <w:t xml:space="preserve">). </w:t>
       </w:r>
       <w:r>
         <w:t xml:space="preserve">At the end, we go over the linked list once, from the head, and eliminate nodes which have characters that have counts more than one. </w:t>
@@ -542,7 +700,15 @@
         <w:t>, we can return the head, but we can also get the last, second-last etc. with this method.</w:t>
       </w:r>
       <w:r>
-        <w:t xml:space="preserve"> This entire solution is O(N) time, where N is the length of our string. </w:t>
+        <w:t xml:space="preserve"> This entire solution is </w:t>
+      </w:r>
+      <w:proofErr w:type="gramStart"/>
+      <w:r>
+        <w:t>O(</w:t>
+      </w:r>
+      <w:proofErr w:type="gramEnd"/>
+      <w:r>
+        <w:t xml:space="preserve">N) time, where N is the length of our string. </w:t>
       </w:r>
       <w:r>
         <w:br/>
@@ -602,7 +768,15 @@
         <w:t>Solution:</w:t>
       </w:r>
       <w:r>
-        <w:t xml:space="preserve"> via geeks for geeks in O(n^2) time but O(1) space: consider each index of the array to be the centre of the palindrome. So, starting at that index, grow to the left and the right one</w:t>
+        <w:t xml:space="preserve"> via geeks for geeks in </w:t>
+      </w:r>
+      <w:proofErr w:type="gramStart"/>
+      <w:r>
+        <w:t>O(</w:t>
+      </w:r>
+      <w:proofErr w:type="gramEnd"/>
+      <w:r>
+        <w:t>n^2) time but O(1) space: consider each index of the array to be the centre of the palindrome. So, starting at that index, grow to the left and the right one</w:t>
       </w:r>
       <w:r>
         <w:t xml:space="preserve"> character</w:t>
@@ -664,10 +838,32 @@
         <w:rPr>
           <w:u w:val="single"/>
         </w:rPr>
-        <w:t>Special stack: push, pop and min in O(1)</w:t>
-      </w:r>
-      <w:r>
-        <w:t xml:space="preserve">: push and pop are easy. Min is the  problem: we want to </w:t>
+        <w:t xml:space="preserve">Special stack: push, pop and min in </w:t>
+      </w:r>
+      <w:proofErr w:type="gramStart"/>
+      <w:r>
+        <w:rPr>
+          <w:u w:val="single"/>
+        </w:rPr>
+        <w:t>O(</w:t>
+      </w:r>
+      <w:proofErr w:type="gramEnd"/>
+      <w:r>
+        <w:rPr>
+          <w:u w:val="single"/>
+        </w:rPr>
+        <w:t>1)</w:t>
+      </w:r>
+      <w:r>
+        <w:t xml:space="preserve">: push and pop are easy. Min is </w:t>
+      </w:r>
+      <w:proofErr w:type="gramStart"/>
+      <w:r>
+        <w:t>the  problem</w:t>
+      </w:r>
+      <w:proofErr w:type="gramEnd"/>
+      <w:r>
+        <w:t xml:space="preserve">: we want to </w:t>
       </w:r>
       <w:r>
         <w:rPr>
@@ -707,7 +903,55 @@
         <w:t>so far</w:t>
       </w:r>
       <w:r>
-        <w:t xml:space="preserve">. So, (assuming we append at the end) Aux[i] stores the minimum of stack S[0…i]. If S[i] had been greater than S[i-1], Aux[i]=Aux[i-1],i.e. we store repeat minimums in the Auxiliary stack. Thus, it stores the </w:t>
+        <w:t>. So, (assuming we append at the end) Aux[</w:t>
+      </w:r>
+      <w:proofErr w:type="spellStart"/>
+      <w:r>
+        <w:t>i</w:t>
+      </w:r>
+      <w:proofErr w:type="spellEnd"/>
+      <w:r>
+        <w:t xml:space="preserve">] stores the minimum of stack </w:t>
+      </w:r>
+      <w:proofErr w:type="gramStart"/>
+      <w:r>
+        <w:t>S[</w:t>
+      </w:r>
+      <w:proofErr w:type="gramEnd"/>
+      <w:r>
+        <w:t>0…</w:t>
+      </w:r>
+      <w:proofErr w:type="spellStart"/>
+      <w:r>
+        <w:t>i</w:t>
+      </w:r>
+      <w:proofErr w:type="spellEnd"/>
+      <w:r>
+        <w:t>]. If S[</w:t>
+      </w:r>
+      <w:proofErr w:type="spellStart"/>
+      <w:r>
+        <w:t>i</w:t>
+      </w:r>
+      <w:proofErr w:type="spellEnd"/>
+      <w:r>
+        <w:t xml:space="preserve">] had been greater than </w:t>
+      </w:r>
+      <w:proofErr w:type="gramStart"/>
+      <w:r>
+        <w:t>S[</w:t>
+      </w:r>
+      <w:proofErr w:type="gramEnd"/>
+      <w:r>
+        <w:t>i-1], Aux[</w:t>
+      </w:r>
+      <w:proofErr w:type="spellStart"/>
+      <w:r>
+        <w:t>i</w:t>
+      </w:r>
+      <w:proofErr w:type="spellEnd"/>
+      <w:r>
+        <w:t xml:space="preserve">]=Aux[i-1],i.e. we store repeat minimums in the Auxiliary stack. Thus, it stores the </w:t>
       </w:r>
       <w:r>
         <w:rPr>
@@ -756,10 +1000,47 @@
         <w:t xml:space="preserve">Solution: </w:t>
       </w:r>
       <w:r>
-        <w:t>median is more tricky. One way is to use two heaps, a min-heap and a max-heap, to dynamically maintain the median. Pushing, popping etc t</w:t>
-      </w:r>
-      <w:r>
-        <w:t xml:space="preserve">hus become O(lgN), but median becomes O(1). While popping, you might need a hashtable, which, given the top of the stack, can tell you it’s location in the heap, so that we can remove that element from the </w:t>
+        <w:t xml:space="preserve">median is </w:t>
+      </w:r>
+      <w:proofErr w:type="gramStart"/>
+      <w:r>
+        <w:t>more tricky</w:t>
+      </w:r>
+      <w:proofErr w:type="gramEnd"/>
+      <w:r>
+        <w:t xml:space="preserve">. One way is to use two heaps, a min-heap and a max-heap, to dynamically maintain the median. Pushing, popping </w:t>
+      </w:r>
+      <w:proofErr w:type="spellStart"/>
+      <w:r>
+        <w:t>etc</w:t>
+      </w:r>
+      <w:proofErr w:type="spellEnd"/>
+      <w:r>
+        <w:t xml:space="preserve"> t</w:t>
+      </w:r>
+      <w:r>
+        <w:t xml:space="preserve">hus become </w:t>
+      </w:r>
+      <w:proofErr w:type="gramStart"/>
+      <w:r>
+        <w:t>O(</w:t>
+      </w:r>
+      <w:proofErr w:type="spellStart"/>
+      <w:proofErr w:type="gramEnd"/>
+      <w:r>
+        <w:t>lgN</w:t>
+      </w:r>
+      <w:proofErr w:type="spellEnd"/>
+      <w:r>
+        <w:t xml:space="preserve">), but median becomes O(1). While popping, you might need a </w:t>
+      </w:r>
+      <w:proofErr w:type="spellStart"/>
+      <w:r>
+        <w:t>hashtable</w:t>
+      </w:r>
+      <w:proofErr w:type="spellEnd"/>
+      <w:r>
+        <w:t xml:space="preserve">, which, given the top of the stack, can tell you it’s location in the heap, so that we can remove that element from the </w:t>
       </w:r>
       <w:r>
         <w:lastRenderedPageBreak/>
@@ -792,19 +1073,45 @@
       </w:r>
       <w:r>
         <w:br/>
-        <w:t xml:space="preserve">Doing this with level-order is easy enough. We can also do this recursively with an inorder traversal: since we recursively go left in an inorder traversal, we keep track of the lowest level we have ‘handled’ so far. If the node we are on is at a lower level, we print it and reset the lowest level we have handled so far. </w:t>
+        <w:t xml:space="preserve">Doing this with level-order is easy enough. We can also do this recursively with an </w:t>
+      </w:r>
+      <w:proofErr w:type="spellStart"/>
+      <w:r>
+        <w:t>inorder</w:t>
+      </w:r>
+      <w:proofErr w:type="spellEnd"/>
+      <w:r>
+        <w:t xml:space="preserve"> traversal: since </w:t>
+      </w:r>
+      <w:proofErr w:type="gramStart"/>
+      <w:r>
+        <w:t>we</w:t>
+      </w:r>
+      <w:proofErr w:type="gramEnd"/>
+      <w:r>
+        <w:t xml:space="preserve"> recursively go left in an </w:t>
+      </w:r>
+      <w:proofErr w:type="spellStart"/>
+      <w:r>
+        <w:t>inorder</w:t>
+      </w:r>
+      <w:proofErr w:type="spellEnd"/>
+      <w:r>
+        <w:t xml:space="preserve"> traversal, we keep track of the lowest level we have ‘handled’ so far. If the node we are on is at a lower level, we print it and reset the lowest level we have handled so far. </w:t>
       </w:r>
       <w:r>
         <w:br/>
         <w:t xml:space="preserve">On </w:t>
       </w:r>
       <w:hyperlink r:id="rId10" w:history="1">
+        <w:proofErr w:type="spellStart"/>
         <w:r>
           <w:rPr>
             <w:rStyle w:val="Hyperlink"/>
           </w:rPr>
           <w:t>geeksforgeeks</w:t>
         </w:r>
+        <w:proofErr w:type="spellEnd"/>
       </w:hyperlink>
       <w:r>
         <w:t>.</w:t>
@@ -830,8 +1137,13 @@
       <w:r>
         <w:br/>
       </w:r>
-      <w:r>
-        <w:t>Eg:  1 -&gt; 5 -&gt; 3 -&gt; 4    and 8</w:t>
+      <w:proofErr w:type="spellStart"/>
+      <w:r>
+        <w:t>Eg</w:t>
+      </w:r>
+      <w:proofErr w:type="spellEnd"/>
+      <w:r>
+        <w:t>:  1 -&gt; 5 -&gt; 3 -&gt; 4    and 8</w:t>
       </w:r>
       <w:r>
         <w:t xml:space="preserve">-&gt;3 </w:t>
@@ -847,7 +1159,15 @@
       </w:r>
       <w:r>
         <w:br/>
-        <w:t>Solution: This is simple in one direction, but not as simple in the other direction. Which direction is it simple? The one where the carry must propagate towards the end of the list, eg: 2-&gt;5-&gt;3-&gt;4  +  8-&gt;3 = 0-&gt;9-&gt;3-&gt;4 (i.e. 4352+38)</w:t>
+        <w:t xml:space="preserve">Solution: This is simple in one direction, but not as simple in the other direction. Which direction is it simple? The one where the carry must propagate towards the end of the list, </w:t>
+      </w:r>
+      <w:proofErr w:type="spellStart"/>
+      <w:r>
+        <w:t>eg</w:t>
+      </w:r>
+      <w:proofErr w:type="spellEnd"/>
+      <w:r>
+        <w:t>: 2-&gt;5-&gt;3-&gt;4  +  8-&gt;3 = 0-&gt;9-&gt;3-&gt;4 (i.e. 4352+38)</w:t>
       </w:r>
       <w:r>
         <w:br/>
@@ -870,15 +1190,44 @@
       </w:r>
       <w:r>
         <w:br/>
-        <w:t>Solution:</w:t>
-      </w:r>
-      <w:r>
-        <w:br/>
-        <w:t xml:space="preserve">The most straightforward implementation is with a hashtable that stores the addresses of the nodes. That’s O(N) space. </w:t>
-      </w:r>
-      <w:r>
-        <w:br/>
-        <w:t>It’s possible to do it in O(1) space using the slow pointer-fast pointer method (this is called Floyd’s cycle): from the head of the LL, start a slow pointer and a fast pointer (which is 2x the slow pointer). Go until they meet (they will). From the meet point and from the head, start two slow pointers. The point where they meet is the start of the loop. You can</w:t>
+        <w:t>Solution</w:t>
+      </w:r>
+      <w:proofErr w:type="gramStart"/>
+      <w:r>
+        <w:t>:</w:t>
+      </w:r>
+      <w:proofErr w:type="gramEnd"/>
+      <w:r>
+        <w:br/>
+        <w:t xml:space="preserve">The most straightforward implementation is with a </w:t>
+      </w:r>
+      <w:proofErr w:type="spellStart"/>
+      <w:r>
+        <w:t>hashtable</w:t>
+      </w:r>
+      <w:proofErr w:type="spellEnd"/>
+      <w:r>
+        <w:t xml:space="preserve"> that stores the addresses of the nodes. That’s </w:t>
+      </w:r>
+      <w:proofErr w:type="gramStart"/>
+      <w:r>
+        <w:t>O(</w:t>
+      </w:r>
+      <w:proofErr w:type="gramEnd"/>
+      <w:r>
+        <w:t xml:space="preserve">N) space. </w:t>
+      </w:r>
+      <w:r>
+        <w:br/>
+        <w:t xml:space="preserve">It’s possible to do it in </w:t>
+      </w:r>
+      <w:proofErr w:type="gramStart"/>
+      <w:r>
+        <w:t>O(</w:t>
+      </w:r>
+      <w:proofErr w:type="gramEnd"/>
+      <w:r>
+        <w:t>1) space using the slow pointer-fast pointer method (this is called Floyd’s cycle): from the head of the LL, start a slow pointer and a fast pointer (which is 2x the slow pointer). Go until they meet (they will). From the meet point and from the head, start two slow pointers. The point where they meet is the start of the loop. You can</w:t>
       </w:r>
       <w:r>
         <w:t xml:space="preserve"> prove all this mathematically quite simply.</w:t>
@@ -909,11 +1258,27 @@
         <w:t>Solution:</w:t>
       </w:r>
       <w:r>
-        <w:t xml:space="preserve"> This may seem complicated at first, but when you think about the inorder traversal (which is sorted), it becomes much simpler. </w:t>
-      </w:r>
-      <w:r>
-        <w:br/>
-        <w:t xml:space="preserve">So, all we have to do is find the sum of all the nodes in the tree (which can be done with any traversal). Then, going by inorder, starting with the smallest node, we must get do sum-(sum of the nodes seen so far). Replace the data of the node with this value. </w:t>
+        <w:t xml:space="preserve"> This may seem complicated at first, but when you think about the </w:t>
+      </w:r>
+      <w:proofErr w:type="spellStart"/>
+      <w:r>
+        <w:t>inorder</w:t>
+      </w:r>
+      <w:proofErr w:type="spellEnd"/>
+      <w:r>
+        <w:t xml:space="preserve"> traversal (which is sorted), it becomes much simpler. </w:t>
+      </w:r>
+      <w:r>
+        <w:br/>
+        <w:t xml:space="preserve">So, all we have to do is find the sum of all the nodes in the tree (which can be done with any traversal). Then, going by </w:t>
+      </w:r>
+      <w:proofErr w:type="spellStart"/>
+      <w:r>
+        <w:t>inorder</w:t>
+      </w:r>
+      <w:proofErr w:type="spellEnd"/>
+      <w:r>
+        <w:t xml:space="preserve">, starting with the smallest node, we must get do sum-(sum of the nodes seen so far). Replace the data of the node with this value. </w:t>
       </w:r>
       <w:r>
         <w:br/>
@@ -952,7 +1317,23 @@
       </w:r>
       <w:r>
         <w:br/>
-        <w:t xml:space="preserve">Condition: a[i] &lt; a[j] &lt; a[k] where i &lt; j &lt; k. </w:t>
+        <w:t>Condition: a[</w:t>
+      </w:r>
+      <w:proofErr w:type="spellStart"/>
+      <w:r>
+        <w:t>i</w:t>
+      </w:r>
+      <w:proofErr w:type="spellEnd"/>
+      <w:r>
+        <w:t xml:space="preserve">] &lt; a[j] &lt; a[k] where </w:t>
+      </w:r>
+      <w:proofErr w:type="spellStart"/>
+      <w:r>
+        <w:t>i</w:t>
+      </w:r>
+      <w:proofErr w:type="spellEnd"/>
+      <w:r>
+        <w:t xml:space="preserve"> &lt; j &lt; k. </w:t>
       </w:r>
       <w:r>
         <w:br/>
@@ -966,8 +1347,16 @@
           <w:rPr>
             <w:rStyle w:val="Hyperlink"/>
           </w:rPr>
-          <w:t>Solution:</w:t>
+          <w:t>Solution</w:t>
         </w:r>
+        <w:proofErr w:type="gramStart"/>
+        <w:r>
+          <w:rPr>
+            <w:rStyle w:val="Hyperlink"/>
+          </w:rPr>
+          <w:t>:</w:t>
+        </w:r>
+        <w:proofErr w:type="gramEnd"/>
       </w:hyperlink>
       <w:r>
         <w:br/>
@@ -975,7 +1364,23 @@
       </w:r>
       <w:r>
         <w:br/>
-        <w:t xml:space="preserve">For a given element at index ‘i’ in the array A[0…n-1], it is possible to know if a triple </w:t>
+        <w:t>For a given element at index ‘</w:t>
+      </w:r>
+      <w:proofErr w:type="spellStart"/>
+      <w:r>
+        <w:t>i</w:t>
+      </w:r>
+      <w:proofErr w:type="spellEnd"/>
+      <w:r>
+        <w:t xml:space="preserve">’ in the array </w:t>
+      </w:r>
+      <w:proofErr w:type="gramStart"/>
+      <w:r>
+        <w:t>A[</w:t>
+      </w:r>
+      <w:proofErr w:type="gramEnd"/>
+      <w:r>
+        <w:t xml:space="preserve">0…n-1], it is possible to know if a triple </w:t>
       </w:r>
       <w:r>
         <w:rPr>
@@ -999,7 +1404,15 @@
         <w:t>all</w:t>
       </w:r>
       <w:r>
-        <w:t xml:space="preserve"> the triples that exist is an O(n^2) task, and generating them is an O(n^3) task (because, there can be at most O(n^3) triples, for a sorted array of unique elements).</w:t>
+        <w:t xml:space="preserve"> the triples that exist is an </w:t>
+      </w:r>
+      <w:proofErr w:type="gramStart"/>
+      <w:r>
+        <w:t>O(</w:t>
+      </w:r>
+      <w:proofErr w:type="gramEnd"/>
+      <w:r>
+        <w:t>n^2) task, and generating them is an O(n^3) task (because, there can be at most O(n^3) triples, for a sorted array of unique elements).</w:t>
       </w:r>
       <w:r>
         <w:br/>
@@ -1026,7 +1439,103 @@
         <w:t>s called</w:t>
       </w:r>
       <w:r>
-        <w:t xml:space="preserve"> smaller[0…n-1] and greater[0…n-1]. These are assumed to be initialized to -1. If there exists an element A[i] that has an element smaller than it in A[0…i-1], then we set smaller[i] as the index of that element. Similarly, we set greater[i] to be the index of an element, in A[i+1…n-1], if it exists. Then, we iterate through A[i] a second time, and if smaller[i]!=-1 and greater[i]!=-1, we print the triple( A[ smaller[i] ] , A[i], A[ greater[i] ] ). </w:t>
+        <w:t xml:space="preserve"> </w:t>
+      </w:r>
+      <w:proofErr w:type="gramStart"/>
+      <w:r>
+        <w:t>smaller[</w:t>
+      </w:r>
+      <w:proofErr w:type="gramEnd"/>
+      <w:r>
+        <w:t>0…n-1] and greater[0…n-1]. These are assumed to be initialized to -1. If there exists an element A[</w:t>
+      </w:r>
+      <w:proofErr w:type="spellStart"/>
+      <w:r>
+        <w:t>i</w:t>
+      </w:r>
+      <w:proofErr w:type="spellEnd"/>
+      <w:r>
+        <w:t xml:space="preserve">] that has an element smaller than it in </w:t>
+      </w:r>
+      <w:proofErr w:type="gramStart"/>
+      <w:r>
+        <w:t>A[</w:t>
+      </w:r>
+      <w:proofErr w:type="gramEnd"/>
+      <w:r>
+        <w:t>0…i-1], then we set smaller[</w:t>
+      </w:r>
+      <w:proofErr w:type="spellStart"/>
+      <w:r>
+        <w:t>i</w:t>
+      </w:r>
+      <w:proofErr w:type="spellEnd"/>
+      <w:r>
+        <w:t>] as the index of that element. Similarly, we set greater[</w:t>
+      </w:r>
+      <w:proofErr w:type="spellStart"/>
+      <w:r>
+        <w:t>i</w:t>
+      </w:r>
+      <w:proofErr w:type="spellEnd"/>
+      <w:r>
+        <w:t xml:space="preserve">] to be the index of an element, in </w:t>
+      </w:r>
+      <w:proofErr w:type="gramStart"/>
+      <w:r>
+        <w:t>A[</w:t>
+      </w:r>
+      <w:proofErr w:type="gramEnd"/>
+      <w:r>
+        <w:t>i+1…n-1], if it exists. Then, we iterate through A[</w:t>
+      </w:r>
+      <w:proofErr w:type="spellStart"/>
+      <w:r>
+        <w:t>i</w:t>
+      </w:r>
+      <w:proofErr w:type="spellEnd"/>
+      <w:r>
+        <w:t>] a second time, and if smaller[</w:t>
+      </w:r>
+      <w:proofErr w:type="spellStart"/>
+      <w:r>
+        <w:t>i</w:t>
+      </w:r>
+      <w:proofErr w:type="spellEnd"/>
+      <w:r>
+        <w:t>]!=-1 and greater[</w:t>
+      </w:r>
+      <w:proofErr w:type="spellStart"/>
+      <w:r>
+        <w:t>i</w:t>
+      </w:r>
+      <w:proofErr w:type="spellEnd"/>
+      <w:r>
+        <w:t>]!=-1, we print the triple( A[ smaller[</w:t>
+      </w:r>
+      <w:proofErr w:type="spellStart"/>
+      <w:r>
+        <w:t>i</w:t>
+      </w:r>
+      <w:proofErr w:type="spellEnd"/>
+      <w:r>
+        <w:t>] ] , A[</w:t>
+      </w:r>
+      <w:proofErr w:type="spellStart"/>
+      <w:r>
+        <w:t>i</w:t>
+      </w:r>
+      <w:proofErr w:type="spellEnd"/>
+      <w:r>
+        <w:t>], A[ greater[</w:t>
+      </w:r>
+      <w:proofErr w:type="spellStart"/>
+      <w:r>
+        <w:t>i</w:t>
+      </w:r>
+      <w:proofErr w:type="spellEnd"/>
+      <w:r>
+        <w:t xml:space="preserve">] ] ). </w:t>
       </w:r>
       <w:r>
         <w:br/>
@@ -1034,31 +1543,100 @@
       </w:r>
       <w:r>
         <w:br/>
-        <w:t>for(i=0; i &lt; n; i++)</w:t>
-      </w:r>
-      <w:r>
-        <w:br/>
-        <w:t xml:space="preserve">        if(a[i] &lt;= arr[min])</w:t>
-      </w:r>
-      <w:r>
-        <w:br/>
-        <w:t xml:space="preserve">               min=i</w:t>
-      </w:r>
-      <w:r>
-        <w:br/>
-        <w:t xml:space="preserve">               smaller[i]=-1</w:t>
-      </w:r>
-      <w:r>
-        <w:br/>
-        <w:t xml:space="preserve">        else smaller[i]=min</w:t>
-      </w:r>
-    </w:p>
-    <w:p>
-      <w:pPr>
-        <w:pStyle w:val="ListParagraph"/>
-      </w:pPr>
-      <w:r>
-        <w:t>We do a similar thing to set greater, only we start from the other end of the array. Then, we do a final, third traversal to print the triples. The runtime is O(n) with O(n) auxiliary space.</w:t>
+        <w:t>for(</w:t>
+      </w:r>
+      <w:proofErr w:type="spellStart"/>
+      <w:r>
+        <w:t>i</w:t>
+      </w:r>
+      <w:proofErr w:type="spellEnd"/>
+      <w:r>
+        <w:t xml:space="preserve">=0; </w:t>
+      </w:r>
+      <w:proofErr w:type="spellStart"/>
+      <w:r>
+        <w:t>i</w:t>
+      </w:r>
+      <w:proofErr w:type="spellEnd"/>
+      <w:r>
+        <w:t xml:space="preserve"> &lt; n; </w:t>
+      </w:r>
+      <w:proofErr w:type="spellStart"/>
+      <w:r>
+        <w:t>i</w:t>
+      </w:r>
+      <w:proofErr w:type="spellEnd"/>
+      <w:r>
+        <w:t>++)</w:t>
+      </w:r>
+      <w:r>
+        <w:br/>
+        <w:t xml:space="preserve">        if(a[</w:t>
+      </w:r>
+      <w:proofErr w:type="spellStart"/>
+      <w:r>
+        <w:t>i</w:t>
+      </w:r>
+      <w:proofErr w:type="spellEnd"/>
+      <w:r>
+        <w:t xml:space="preserve">] &lt;= </w:t>
+      </w:r>
+      <w:proofErr w:type="spellStart"/>
+      <w:r>
+        <w:t>arr</w:t>
+      </w:r>
+      <w:proofErr w:type="spellEnd"/>
+      <w:r>
+        <w:t>[min])</w:t>
+      </w:r>
+      <w:r>
+        <w:br/>
+        <w:t xml:space="preserve">               min=</w:t>
+      </w:r>
+      <w:proofErr w:type="spellStart"/>
+      <w:r>
+        <w:t>i</w:t>
+      </w:r>
+      <w:proofErr w:type="spellEnd"/>
+      <w:r>
+        <w:br/>
+        <w:t xml:space="preserve">               smaller[</w:t>
+      </w:r>
+      <w:proofErr w:type="spellStart"/>
+      <w:r>
+        <w:t>i</w:t>
+      </w:r>
+      <w:proofErr w:type="spellEnd"/>
+      <w:r>
+        <w:t>]=-1</w:t>
+      </w:r>
+      <w:r>
+        <w:br/>
+        <w:t xml:space="preserve">        else smaller[</w:t>
+      </w:r>
+      <w:proofErr w:type="spellStart"/>
+      <w:r>
+        <w:t>i</w:t>
+      </w:r>
+      <w:proofErr w:type="spellEnd"/>
+      <w:r>
+        <w:t>]=min</w:t>
+      </w:r>
+    </w:p>
+    <w:p>
+      <w:pPr>
+        <w:pStyle w:val="ListParagraph"/>
+      </w:pPr>
+      <w:r>
+        <w:t xml:space="preserve">We do a similar thing to set greater, only we start from the other end of the array. Then, we do a final, third traversal to print the triples. The runtime is </w:t>
+      </w:r>
+      <w:proofErr w:type="gramStart"/>
+      <w:r>
+        <w:t>O(</w:t>
+      </w:r>
+      <w:proofErr w:type="gramEnd"/>
+      <w:r>
+        <w:t>n) with O(n) auxiliary space.</w:t>
       </w:r>
       <w:r>
         <w:br/>
@@ -1082,7 +1660,116 @@
         <w:t>all</w:t>
       </w:r>
       <w:r>
-        <w:t xml:space="preserve"> triples that exist. There are O(n^3) such triples: for a sorted array of unique elements, a every element with the set of all elements before it, and every element with the set of all elements after it, forms a triple. Just printing all these triples would take O(n^3) time. The funny thing is, we can store all of them in O(n^2) time and O(n^2) space: instead of an array of integers of smaller[i], use an array of hash tables (hash tables to avoid repeat values). Do the same for greater[i]. Now, go over the array exactly O(N^2) times in two nested loops, and if A[j] &lt; A[i] &amp;&amp; j&lt;i, append j to smaller[i]. If j&gt;i &amp;&amp; A[i]&lt;A[j], append j to greater[i]. Then, for each i, loop through the left and right hash tables (nested) and print all triples. This printing step is O(n^3).</w:t>
+        <w:t xml:space="preserve"> triples that exist. There are O(n^3) such triples: for a sorted array of unique elements, a every element with the set of all elements before it, and every element with the set of all elements after it, forms a triple. Just printing all these triples would take </w:t>
+      </w:r>
+      <w:proofErr w:type="gramStart"/>
+      <w:r>
+        <w:t>O(</w:t>
+      </w:r>
+      <w:proofErr w:type="gramEnd"/>
+      <w:r>
+        <w:t xml:space="preserve">n^3) time. The funny thing is, we can store all of them in </w:t>
+      </w:r>
+      <w:proofErr w:type="gramStart"/>
+      <w:r>
+        <w:t>O(</w:t>
+      </w:r>
+      <w:proofErr w:type="gramEnd"/>
+      <w:r>
+        <w:t>n^2) time and O(n^2) space: instead of an array of integers of smaller[</w:t>
+      </w:r>
+      <w:proofErr w:type="spellStart"/>
+      <w:r>
+        <w:t>i</w:t>
+      </w:r>
+      <w:proofErr w:type="spellEnd"/>
+      <w:r>
+        <w:t>], use an array of hash tables (hash tables to avoid repeat values). Do the same for greater[</w:t>
+      </w:r>
+      <w:proofErr w:type="spellStart"/>
+      <w:r>
+        <w:t>i</w:t>
+      </w:r>
+      <w:proofErr w:type="spellEnd"/>
+      <w:r>
+        <w:t xml:space="preserve">]. Now, go over the array exactly </w:t>
+      </w:r>
+      <w:proofErr w:type="gramStart"/>
+      <w:r>
+        <w:t>O(</w:t>
+      </w:r>
+      <w:proofErr w:type="gramEnd"/>
+      <w:r>
+        <w:t>N^2) times in two nested loops, and if A[j] &lt; A[</w:t>
+      </w:r>
+      <w:proofErr w:type="spellStart"/>
+      <w:r>
+        <w:t>i</w:t>
+      </w:r>
+      <w:proofErr w:type="spellEnd"/>
+      <w:r>
+        <w:t>] &amp;&amp; j&lt;</w:t>
+      </w:r>
+      <w:proofErr w:type="spellStart"/>
+      <w:r>
+        <w:t>i</w:t>
+      </w:r>
+      <w:proofErr w:type="spellEnd"/>
+      <w:r>
+        <w:t>, append j to smaller[</w:t>
+      </w:r>
+      <w:proofErr w:type="spellStart"/>
+      <w:r>
+        <w:t>i</w:t>
+      </w:r>
+      <w:proofErr w:type="spellEnd"/>
+      <w:r>
+        <w:t>]. If j&gt;</w:t>
+      </w:r>
+      <w:proofErr w:type="spellStart"/>
+      <w:r>
+        <w:t>i</w:t>
+      </w:r>
+      <w:proofErr w:type="spellEnd"/>
+      <w:r>
+        <w:t xml:space="preserve"> &amp;&amp; A[</w:t>
+      </w:r>
+      <w:proofErr w:type="spellStart"/>
+      <w:r>
+        <w:t>i</w:t>
+      </w:r>
+      <w:proofErr w:type="spellEnd"/>
+      <w:proofErr w:type="gramStart"/>
+      <w:r>
+        <w:t>]&lt;</w:t>
+      </w:r>
+      <w:proofErr w:type="gramEnd"/>
+      <w:r>
+        <w:t>A[j], append j to greater[</w:t>
+      </w:r>
+      <w:proofErr w:type="spellStart"/>
+      <w:r>
+        <w:t>i</w:t>
+      </w:r>
+      <w:proofErr w:type="spellEnd"/>
+      <w:r>
+        <w:t xml:space="preserve">]. Then, for each </w:t>
+      </w:r>
+      <w:proofErr w:type="spellStart"/>
+      <w:r>
+        <w:t>i</w:t>
+      </w:r>
+      <w:proofErr w:type="spellEnd"/>
+      <w:r>
+        <w:t xml:space="preserve">, loop through the left and right hash tables (nested) and print all triples. This printing step is </w:t>
+      </w:r>
+      <w:proofErr w:type="gramStart"/>
+      <w:r>
+        <w:t>O(</w:t>
+      </w:r>
+      <w:proofErr w:type="gramEnd"/>
+      <w:r>
+        <w:t>n^3).</w:t>
       </w:r>
       <w:r>
         <w:br/>
@@ -1117,7 +1804,22 @@
       </w:r>
       <w:r>
         <w:br/>
-        <w:t xml:space="preserve">eg: int x = 5^3; </w:t>
+      </w:r>
+      <w:proofErr w:type="spellStart"/>
+      <w:r>
+        <w:t>eg</w:t>
+      </w:r>
+      <w:proofErr w:type="spellEnd"/>
+      <w:r>
+        <w:t xml:space="preserve">: </w:t>
+      </w:r>
+      <w:proofErr w:type="spellStart"/>
+      <w:r>
+        <w:t>int</w:t>
+      </w:r>
+      <w:proofErr w:type="spellEnd"/>
+      <w:r>
+        <w:t xml:space="preserve"> x = 5^3; </w:t>
       </w:r>
       <w:r>
         <w:tab/>
@@ -1139,8 +1841,13 @@
           <w:numId w:val="1"/>
         </w:numPr>
       </w:pPr>
-      <w:r>
-        <w:t xml:space="preserve">XORing a </w:t>
+      <w:proofErr w:type="spellStart"/>
+      <w:r>
+        <w:t>XORing</w:t>
+      </w:r>
+      <w:proofErr w:type="spellEnd"/>
+      <w:r>
+        <w:t xml:space="preserve"> a </w:t>
       </w:r>
       <w:r>
         <w:rPr>
@@ -1160,8 +1867,13 @@
           <w:numId w:val="1"/>
         </w:numPr>
       </w:pPr>
-      <w:r>
-        <w:t xml:space="preserve">XORing a </w:t>
+      <w:proofErr w:type="spellStart"/>
+      <w:r>
+        <w:t>XORing</w:t>
+      </w:r>
+      <w:proofErr w:type="spellEnd"/>
+      <w:r>
+        <w:t xml:space="preserve"> a </w:t>
       </w:r>
       <w:r>
         <w:rPr>
@@ -1182,7 +1894,15 @@
         </w:numPr>
       </w:pPr>
       <w:r>
-        <w:t>The order of XORing does not matter.</w:t>
+        <w:t xml:space="preserve">The order of </w:t>
+      </w:r>
+      <w:proofErr w:type="spellStart"/>
+      <w:r>
+        <w:t>XORing</w:t>
+      </w:r>
+      <w:proofErr w:type="spellEnd"/>
+      <w:r>
+        <w:t xml:space="preserve"> does not matter.</w:t>
       </w:r>
     </w:p>
     <w:p>
@@ -1195,21 +1915,61 @@
       </w:pPr>
       <w:r>
         <w:lastRenderedPageBreak/>
-        <w:t>Note: additionally, XORing a number with a list of 1’s of the same length, complements the number.</w:t>
-      </w:r>
-      <w:r>
-        <w:br/>
-      </w:r>
-    </w:p>
-    <w:p>
-      <w:pPr>
-        <w:pStyle w:val="ListParagraph"/>
-      </w:pPr>
-      <w:r>
-        <w:t xml:space="preserve">These two properties allow us to solve the problem in O(1) space: we just iterate through the input array, keeping a temp variable starting as 0. We do (temp ^ a[i]). The order of XORing does not matter. </w:t>
-      </w:r>
-      <w:r>
-        <w:t>So, this variable acts as a sieve, allowing the repeated elements to pair off with each other and cancel out. The only remaining</w:t>
+        <w:t xml:space="preserve">Note: additionally, </w:t>
+      </w:r>
+      <w:proofErr w:type="spellStart"/>
+      <w:r>
+        <w:t>XORing</w:t>
+      </w:r>
+      <w:proofErr w:type="spellEnd"/>
+      <w:r>
+        <w:t xml:space="preserve"> a number with a list of 1’s of the same length, complements the number.</w:t>
+      </w:r>
+      <w:r>
+        <w:br/>
+      </w:r>
+    </w:p>
+    <w:p>
+      <w:pPr>
+        <w:pStyle w:val="ListParagraph"/>
+      </w:pPr>
+      <w:r>
+        <w:t xml:space="preserve">These two properties allow us to solve the problem in </w:t>
+      </w:r>
+      <w:proofErr w:type="gramStart"/>
+      <w:r>
+        <w:t>O(</w:t>
+      </w:r>
+      <w:proofErr w:type="gramEnd"/>
+      <w:r>
+        <w:t>1) space: we just iterate through the input array, keeping a temp variable starting as 0. We do (temp ^ a[</w:t>
+      </w:r>
+      <w:proofErr w:type="spellStart"/>
+      <w:r>
+        <w:t>i</w:t>
+      </w:r>
+      <w:proofErr w:type="spellEnd"/>
+      <w:r>
+        <w:t xml:space="preserve">]). The order of </w:t>
+      </w:r>
+      <w:proofErr w:type="spellStart"/>
+      <w:r>
+        <w:t>XORing</w:t>
+      </w:r>
+      <w:proofErr w:type="spellEnd"/>
+      <w:r>
+        <w:t xml:space="preserve"> does not matter. </w:t>
+      </w:r>
+      <w:r>
+        <w:t xml:space="preserve">So, this variable acts as a sieve, allowing the repeated elements to </w:t>
+      </w:r>
+      <w:proofErr w:type="gramStart"/>
+      <w:r>
+        <w:t>pair</w:t>
+      </w:r>
+      <w:proofErr w:type="gramEnd"/>
+      <w:r>
+        <w:t xml:space="preserve"> off with each other and cancel out. The only remaining</w:t>
       </w:r>
       <w:r>
         <w:t xml:space="preserve"> number is</w:t>
@@ -1242,9 +2002,11 @@
       <w:r>
         <w:t xml:space="preserve"> from 0 to 1</w:t>
       </w:r>
+      <w:proofErr w:type="gramStart"/>
       <w:r>
         <w:t>:</w:t>
       </w:r>
+      <w:proofErr w:type="gramEnd"/>
       <w:r>
         <w:br/>
         <w:t>This might seem silly, but the trick if you should use a modified binary search</w:t>
@@ -1268,8 +2030,13 @@
         </w:numPr>
       </w:pPr>
       <w:r>
-        <w:t>Find an element in a sorted array which has been rotated an unknown number of times:</w:t>
-      </w:r>
+        <w:t>Find an element in a sorted array which has been rotated an unknown number of times</w:t>
+      </w:r>
+      <w:proofErr w:type="gramStart"/>
+      <w:r>
+        <w:t>:</w:t>
+      </w:r>
+      <w:proofErr w:type="gramEnd"/>
       <w:r>
         <w:br/>
       </w:r>
@@ -1345,8 +2112,13 @@
           <w:numId w:val="1"/>
         </w:numPr>
       </w:pPr>
-      <w:r>
-        <w:t>Inorder LL:</w:t>
+      <w:proofErr w:type="spellStart"/>
+      <w:r>
+        <w:t>Inorder</w:t>
+      </w:r>
+      <w:proofErr w:type="spellEnd"/>
+      <w:r>
+        <w:t xml:space="preserve"> LL:</w:t>
       </w:r>
       <w:r>
         <w:br/>
@@ -1360,8 +2132,13 @@
           <w:numId w:val="1"/>
         </w:numPr>
       </w:pPr>
-      <w:r>
-        <w:t>Preorder LL:</w:t>
+      <w:proofErr w:type="spellStart"/>
+      <w:r>
+        <w:t>Preorder</w:t>
+      </w:r>
+      <w:proofErr w:type="spellEnd"/>
+      <w:r>
+        <w:t xml:space="preserve"> LL:</w:t>
       </w:r>
       <w:r>
         <w:br/>
@@ -1375,8 +2152,13 @@
           <w:numId w:val="1"/>
         </w:numPr>
       </w:pPr>
-      <w:r>
-        <w:t>Postorder LL:</w:t>
+      <w:proofErr w:type="spellStart"/>
+      <w:r>
+        <w:t>Postorder</w:t>
+      </w:r>
+      <w:proofErr w:type="spellEnd"/>
+      <w:r>
+        <w:t xml:space="preserve"> LL:</w:t>
       </w:r>
       <w:r>
         <w:br/>
@@ -1394,33 +2176,149 @@
         </w:numPr>
       </w:pPr>
       <w:r>
-        <w:t>Get the kth largest element in a BST:</w:t>
-      </w:r>
-      <w:r>
-        <w:br/>
-        <w:t>The naïve solution is to use inorder traversal, which is O(n)</w:t>
+        <w:t xml:space="preserve">Get the </w:t>
+      </w:r>
+      <w:proofErr w:type="spellStart"/>
+      <w:r>
+        <w:t>kth</w:t>
+      </w:r>
+      <w:proofErr w:type="spellEnd"/>
+      <w:r>
+        <w:t xml:space="preserve"> largest element in a BST</w:t>
+      </w:r>
+      <w:proofErr w:type="gramStart"/>
+      <w:r>
+        <w:t>:</w:t>
+      </w:r>
+      <w:proofErr w:type="gramEnd"/>
+      <w:r>
+        <w:br/>
+        <w:t xml:space="preserve">The naïve solution is to use </w:t>
+      </w:r>
+      <w:proofErr w:type="spellStart"/>
+      <w:r>
+        <w:t>inorder</w:t>
+      </w:r>
+      <w:proofErr w:type="spellEnd"/>
+      <w:r>
+        <w:t xml:space="preserve"> traversal, which is O(n)</w:t>
       </w:r>
       <w:r>
         <w:t>. And indeed, if we are just given a BST, that’s the only way to do it.</w:t>
       </w:r>
       <w:r>
         <w:br/>
-        <w:t xml:space="preserve">However, if we are allowed to monitor the BST while it is being built, then while inserting we can store the count of elements in the left and right subtree of each node (while going downwards, if we take a left branch, increment the count of the left subtree for that parent node. Do this for all nodes on the path). </w:t>
-      </w:r>
-      <w:r>
-        <w:br/>
-        <w:t>So now, suppose we are given a BST with the counts of the number of nodes in the left and right subtree. All we have to do is use a sort of Binary search:</w:t>
-      </w:r>
-      <w:r>
-        <w:br/>
-        <w:t>Assume we have to find the Kth largest element. Assume that the root has</w:t>
-      </w:r>
-      <w:r>
-        <w:t xml:space="preserve"> N nodes in its left subtree. If K = N + 1, root is K-th node. If K &lt; N, we will continue our search (recursion) for </w:t>
+        <w:t xml:space="preserve">However, if we are allowed to monitor the BST while it is being built, then while inserting we can store the count of elements in the left and right </w:t>
+      </w:r>
+      <w:proofErr w:type="spellStart"/>
+      <w:r>
+        <w:t>subtree</w:t>
+      </w:r>
+      <w:proofErr w:type="spellEnd"/>
+      <w:r>
+        <w:t xml:space="preserve"> of each node (while going downwards, if we take a left branch, increment the count of the left </w:t>
+      </w:r>
+      <w:proofErr w:type="spellStart"/>
+      <w:r>
+        <w:t>subtree</w:t>
+      </w:r>
+      <w:proofErr w:type="spellEnd"/>
+      <w:r>
+        <w:t xml:space="preserve"> for that parent node. Do this for all nodes on the path). </w:t>
+      </w:r>
+      <w:r>
+        <w:br/>
+        <w:t xml:space="preserve">So now, suppose we are given a BST with the counts of the number of nodes in the left and right </w:t>
+      </w:r>
+      <w:proofErr w:type="spellStart"/>
+      <w:r>
+        <w:t>subtree</w:t>
+      </w:r>
+      <w:proofErr w:type="spellEnd"/>
+      <w:r>
+        <w:t>. All we have to do is use a sort of Binary search</w:t>
+      </w:r>
+      <w:proofErr w:type="gramStart"/>
+      <w:r>
+        <w:t>:</w:t>
+      </w:r>
+      <w:proofErr w:type="gramEnd"/>
+      <w:r>
+        <w:br/>
+        <w:t xml:space="preserve">Assume we have to find the </w:t>
+      </w:r>
+      <w:proofErr w:type="spellStart"/>
+      <w:r>
+        <w:t>Kth</w:t>
+      </w:r>
+      <w:proofErr w:type="spellEnd"/>
+      <w:r>
+        <w:t xml:space="preserve"> largest element. Assume that the root has</w:t>
+      </w:r>
+      <w:r>
+        <w:t xml:space="preserve"> N nodes in its left </w:t>
+      </w:r>
+      <w:proofErr w:type="spellStart"/>
+      <w:r>
+        <w:t>subtree</w:t>
+      </w:r>
+      <w:proofErr w:type="spellEnd"/>
+      <w:r>
+        <w:t>. If K = N + 1, root is K-</w:t>
+      </w:r>
+      <w:proofErr w:type="spellStart"/>
+      <w:r>
+        <w:t>th</w:t>
+      </w:r>
+      <w:proofErr w:type="spellEnd"/>
+      <w:r>
+        <w:t xml:space="preserve"> node. If K &lt; N, we will continue our search (recursion) for </w:t>
       </w:r>
       <w:r>
         <w:lastRenderedPageBreak/>
-        <w:t>the Kth smallest element in the left subtree of root. If K &gt; N + 1, we continue our search in the right subtree for the (K – N – 1)-th smallest element. Note that we need the count of elements in left subtree only.</w:t>
+        <w:t xml:space="preserve">the </w:t>
+      </w:r>
+      <w:proofErr w:type="spellStart"/>
+      <w:r>
+        <w:t>Kth</w:t>
+      </w:r>
+      <w:proofErr w:type="spellEnd"/>
+      <w:r>
+        <w:t xml:space="preserve"> smallest element in the left </w:t>
+      </w:r>
+      <w:proofErr w:type="spellStart"/>
+      <w:r>
+        <w:t>subtree</w:t>
+      </w:r>
+      <w:proofErr w:type="spellEnd"/>
+      <w:r>
+        <w:t xml:space="preserve"> of root. If K &gt; N + 1, we continue our search in the right </w:t>
+      </w:r>
+      <w:proofErr w:type="spellStart"/>
+      <w:r>
+        <w:t>subtree</w:t>
+      </w:r>
+      <w:proofErr w:type="spellEnd"/>
+      <w:r>
+        <w:t xml:space="preserve"> for the (K – N – 1)-</w:t>
+      </w:r>
+      <w:proofErr w:type="spellStart"/>
+      <w:proofErr w:type="gramStart"/>
+      <w:r>
+        <w:t>th</w:t>
+      </w:r>
+      <w:proofErr w:type="spellEnd"/>
+      <w:proofErr w:type="gramEnd"/>
+      <w:r>
+        <w:t xml:space="preserve"> smallest element. Note that we need the count of elements in left </w:t>
+      </w:r>
+      <w:proofErr w:type="spellStart"/>
+      <w:r>
+        <w:t>subtree</w:t>
+      </w:r>
+      <w:proofErr w:type="spellEnd"/>
+      <w:r>
+        <w:t xml:space="preserve"> only.</w:t>
       </w:r>
       <w:r>
         <w:t xml:space="preserve"> </w:t>
@@ -1441,11 +2339,45 @@
         </w:numPr>
       </w:pPr>
       <w:r>
-        <w:t>Given two sorted arrays, get the median of their merge in O(lgN) time.</w:t>
-      </w:r>
-      <w:r>
-        <w:br/>
-        <w:t>As you may expect, we don’t actually merge them as that is O(N). We have to reduce the problem in half at every step to make it O(lgN).</w:t>
+        <w:t xml:space="preserve">Given two sorted arrays, get the median of their merge in </w:t>
+      </w:r>
+      <w:proofErr w:type="gramStart"/>
+      <w:r>
+        <w:t>O(</w:t>
+      </w:r>
+      <w:proofErr w:type="spellStart"/>
+      <w:proofErr w:type="gramEnd"/>
+      <w:r>
+        <w:t>lgN</w:t>
+      </w:r>
+      <w:proofErr w:type="spellEnd"/>
+      <w:r>
+        <w:t>) time.</w:t>
+      </w:r>
+      <w:r>
+        <w:br/>
+        <w:t xml:space="preserve">As you may expect, we don’t actually merge them as that is </w:t>
+      </w:r>
+      <w:proofErr w:type="gramStart"/>
+      <w:r>
+        <w:t>O(</w:t>
+      </w:r>
+      <w:proofErr w:type="gramEnd"/>
+      <w:r>
+        <w:t xml:space="preserve">N). We have to reduce the problem in half at every step to make it </w:t>
+      </w:r>
+      <w:proofErr w:type="gramStart"/>
+      <w:r>
+        <w:t>O(</w:t>
+      </w:r>
+      <w:proofErr w:type="spellStart"/>
+      <w:proofErr w:type="gramEnd"/>
+      <w:r>
+        <w:t>lgN</w:t>
+      </w:r>
+      <w:proofErr w:type="spellEnd"/>
+      <w:r>
+        <w:t>).</w:t>
       </w:r>
       <w:r>
         <w:t xml:space="preserve"> </w:t>
@@ -1459,10 +2391,49 @@
       </w:r>
       <w:r>
         <w:br/>
-        <w:t>eg: A={1,2,3,6,8}, B={2,3,5,7,9,10} . A[mid] = 3, B[mid]=7. 3!=7, so the median must lie between 3 and 7 in the merge of the two. Thus, eliminate the case of the left half of A (less than 3) and the right half of B (greater than 7). Continue the procedure for the now-smaller arrays.</w:t>
-      </w:r>
-      <w:r>
-        <w:t xml:space="preserve"> If A[0….N-1] and B[0…M-1], this take O(lg(N+M)) time.</w:t>
+      </w:r>
+      <w:proofErr w:type="spellStart"/>
+      <w:r>
+        <w:t>eg</w:t>
+      </w:r>
+      <w:proofErr w:type="spellEnd"/>
+      <w:r>
+        <w:t>: A={1,2,3,6,8}, B={2,3,5,7,9,10} . A[mid] = 3, B[mid</w:t>
+      </w:r>
+      <w:proofErr w:type="gramStart"/>
+      <w:r>
+        <w:t>]=</w:t>
+      </w:r>
+      <w:proofErr w:type="gramEnd"/>
+      <w:r>
+        <w:t xml:space="preserve">7. </w:t>
+      </w:r>
+      <w:proofErr w:type="gramStart"/>
+      <w:r>
+        <w:t>3!=</w:t>
+      </w:r>
+      <w:proofErr w:type="gramEnd"/>
+      <w:r>
+        <w:t>7, so the median must lie between 3 and 7 in the merge of the two. Thus, eliminate the case of the left half of A (less than 3) and the right half of B (greater than 7). Continue the procedure for the now-smaller arrays.</w:t>
+      </w:r>
+      <w:r>
+        <w:t xml:space="preserve"> If </w:t>
+      </w:r>
+      <w:proofErr w:type="gramStart"/>
+      <w:r>
+        <w:t>A[</w:t>
+      </w:r>
+      <w:proofErr w:type="gramEnd"/>
+      <w:r>
+        <w:t>0….N-1] and B[0…M-1], this take O(</w:t>
+      </w:r>
+      <w:proofErr w:type="spellStart"/>
+      <w:r>
+        <w:t>lg</w:t>
+      </w:r>
+      <w:proofErr w:type="spellEnd"/>
+      <w:r>
+        <w:t>(N+M)) time.</w:t>
       </w:r>
       <w:r>
         <w:br/>
@@ -1478,7 +2449,15 @@
         </w:numPr>
       </w:pPr>
       <w:r>
-        <w:t>N=1, M=1 : return the average of the two.</w:t>
+        <w:t>N=1, M=</w:t>
+      </w:r>
+      <w:proofErr w:type="gramStart"/>
+      <w:r>
+        <w:t>1 :</w:t>
+      </w:r>
+      <w:proofErr w:type="gramEnd"/>
+      <w:r>
+        <w:t xml:space="preserve"> return the average of the two.</w:t>
       </w:r>
       <w:r>
         <w:br/>
@@ -1516,11 +2495,26 @@
         </w:numPr>
       </w:pPr>
       <w:r>
-        <w:t>If A[0] is less than B[mid] and B[mid-1] then return avg(B[mid], B[mid-1])</w:t>
-      </w:r>
-      <w:r>
-        <w:br/>
-        <w:t>eg: B</w:t>
+        <w:t xml:space="preserve">If A[0] is less than B[mid] and B[mid-1] then return </w:t>
+      </w:r>
+      <w:proofErr w:type="spellStart"/>
+      <w:r>
+        <w:t>avg</w:t>
+      </w:r>
+      <w:proofErr w:type="spellEnd"/>
+      <w:r>
+        <w:t>(B[mid], B[mid-1])</w:t>
+      </w:r>
+      <w:r>
+        <w:br/>
+      </w:r>
+      <w:proofErr w:type="spellStart"/>
+      <w:r>
+        <w:t>eg</w:t>
+      </w:r>
+      <w:proofErr w:type="spellEnd"/>
+      <w:r>
+        <w:t>: B</w:t>
       </w:r>
       <w:r>
         <w:t xml:space="preserve"> = {5, 10, 12, 15, 20</w:t>
@@ -1544,7 +2538,15 @@
         </w:numPr>
       </w:pPr>
       <w:r>
-        <w:t>If A[0] is greater than B[mid] and B[mid+1], return avg(B[mid], B[mid+1])</w:t>
+        <w:t xml:space="preserve">If A[0] is greater than B[mid] and B[mid+1], return </w:t>
+      </w:r>
+      <w:proofErr w:type="spellStart"/>
+      <w:r>
+        <w:t>avg</w:t>
+      </w:r>
+      <w:proofErr w:type="spellEnd"/>
+      <w:r>
+        <w:t>(B[mid], B[mid+1])</w:t>
       </w:r>
     </w:p>
     <w:p>
@@ -1568,11 +2570,26 @@
         <w:br/>
       </w:r>
       <w:r>
-        <w:t>return avg(A[0], B[mid])</w:t>
-      </w:r>
-      <w:r>
-        <w:br/>
-        <w:t>eg: B</w:t>
+        <w:t xml:space="preserve">return </w:t>
+      </w:r>
+      <w:proofErr w:type="spellStart"/>
+      <w:r>
+        <w:t>avg</w:t>
+      </w:r>
+      <w:proofErr w:type="spellEnd"/>
+      <w:r>
+        <w:t>(A[0], B[mid])</w:t>
+      </w:r>
+      <w:r>
+        <w:br/>
+      </w:r>
+      <w:proofErr w:type="spellStart"/>
+      <w:r>
+        <w:t>eg</w:t>
+      </w:r>
+      <w:proofErr w:type="spellEnd"/>
+      <w:r>
+        <w:t>: B</w:t>
       </w:r>
       <w:r>
         <w:t xml:space="preserve"> = {5, 10, 12, 15, 20</w:t>
@@ -1584,7 +2601,15 @@
         <w:t>}</w:t>
       </w:r>
       <w:r>
-        <w:t>, A[0] = 13 OR A[0]=17, return avg(A[0], B[mid]</w:t>
+        <w:t xml:space="preserve">, A[0] = 13 OR A[0]=17, return </w:t>
+      </w:r>
+      <w:proofErr w:type="spellStart"/>
+      <w:r>
+        <w:t>avg</w:t>
+      </w:r>
+      <w:proofErr w:type="spellEnd"/>
+      <w:r>
+        <w:t>(A[0], B[mid]</w:t>
       </w:r>
       <w:r>
         <w:br/>
@@ -1603,7 +2628,14 @@
       </w:r>
       <w:r>
         <w:br/>
-        <w:t>eg: B={1,3,4,6,7,8}, A={4}</w:t>
+      </w:r>
+      <w:proofErr w:type="spellStart"/>
+      <w:r>
+        <w:t>eg</w:t>
+      </w:r>
+      <w:proofErr w:type="spellEnd"/>
+      <w:r>
+        <w:t>: B={1,3,4,6,7,8}, A={4}</w:t>
       </w:r>
       <w:r>
         <w:br/>
@@ -1653,7 +2685,14 @@
       </w:r>
       <w:r>
         <w:br/>
-        <w:t>eg: A[0]=4, return 4</w:t>
+      </w:r>
+      <w:proofErr w:type="spellStart"/>
+      <w:r>
+        <w:t>eg</w:t>
+      </w:r>
+      <w:proofErr w:type="spellEnd"/>
+      <w:r>
+        <w:t>: A[0]=4, return 4</w:t>
       </w:r>
     </w:p>
     <w:p>
@@ -1669,7 +2708,14 @@
       </w:r>
       <w:r>
         <w:br/>
-        <w:t>eg: A[0]=9, return 6</w:t>
+      </w:r>
+      <w:proofErr w:type="spellStart"/>
+      <w:r>
+        <w:t>eg</w:t>
+      </w:r>
+      <w:proofErr w:type="spellEnd"/>
+      <w:r>
+        <w:t>: A[0]=9, return 6</w:t>
       </w:r>
     </w:p>
     <w:p>
@@ -1755,7 +2801,14 @@
       </w:r>
       <w:r>
         <w:br/>
-        <w:t xml:space="preserve">eg: </w:t>
+      </w:r>
+      <w:proofErr w:type="spellStart"/>
+      <w:r>
+        <w:t>eg</w:t>
+      </w:r>
+      <w:proofErr w:type="spellEnd"/>
+      <w:r>
+        <w:t xml:space="preserve">: </w:t>
       </w:r>
       <w:r>
         <w:t>A={2,3</w:t>
@@ -1769,7 +2822,15 @@
       </w:r>
       <w:r>
         <w:br/>
-        <w:t>Median = median of (7, max(2,4), min(3,8)) = median of (7, 4, 3) = 4.</w:t>
+        <w:t xml:space="preserve">Median = median of (7, </w:t>
+      </w:r>
+      <w:proofErr w:type="gramStart"/>
+      <w:r>
+        <w:t>max(</w:t>
+      </w:r>
+      <w:proofErr w:type="gramEnd"/>
+      <w:r>
+        <w:t>2,4), min(3,8)) = median of (7, 4, 3) = 4.</w:t>
       </w:r>
       <w:r>
         <w:br/>
@@ -1901,7 +2962,14 @@
       </w:r>
       <w:r>
         <w:br/>
-        <w:t>eg: A={1,9},  B={2, 2, 6, 7, 10, 14}</w:t>
+      </w:r>
+      <w:proofErr w:type="spellStart"/>
+      <w:r>
+        <w:t>eg</w:t>
+      </w:r>
+      <w:proofErr w:type="spellEnd"/>
+      <w:r>
+        <w:t>: A={1,9},  B={2, 2, 6, 7, 10, 14}</w:t>
       </w:r>
       <w:r>
         <w:br/>
@@ -1922,7 +2990,15 @@
       </w:r>
       <w:r>
         <w:br/>
-        <w:t>median = med of (7, 6, max(1,2), min(9,10)) = med of (7, 6, 2, 9) = avg(6,7) = 6.5</w:t>
+        <w:t xml:space="preserve">median = med of (7, 6, max(1,2), min(9,10)) = med of (7, 6, 2, 9) = </w:t>
+      </w:r>
+      <w:proofErr w:type="spellStart"/>
+      <w:r>
+        <w:t>avg</w:t>
+      </w:r>
+      <w:proofErr w:type="spellEnd"/>
+      <w:r>
+        <w:t>(6,7) = 6.5</w:t>
       </w:r>
       <w:r>
         <w:br/>
@@ -1939,7 +3015,55 @@
         <w:t xml:space="preserve">The code for all these cases is quite long, so it might help to have the </w:t>
       </w:r>
       <w:r>
-        <w:t>helper methods min(a,b), max(a,b), average(a,b), median(a,b), median(a,b,c) and median(a,b,c,d).</w:t>
+        <w:t>helper methods min(</w:t>
+      </w:r>
+      <w:proofErr w:type="spellStart"/>
+      <w:r>
+        <w:t>a,b</w:t>
+      </w:r>
+      <w:proofErr w:type="spellEnd"/>
+      <w:r>
+        <w:t>), max(</w:t>
+      </w:r>
+      <w:proofErr w:type="spellStart"/>
+      <w:r>
+        <w:t>a,b</w:t>
+      </w:r>
+      <w:proofErr w:type="spellEnd"/>
+      <w:r>
+        <w:t>), average(</w:t>
+      </w:r>
+      <w:proofErr w:type="spellStart"/>
+      <w:r>
+        <w:t>a,b</w:t>
+      </w:r>
+      <w:proofErr w:type="spellEnd"/>
+      <w:r>
+        <w:t>), median(</w:t>
+      </w:r>
+      <w:proofErr w:type="spellStart"/>
+      <w:r>
+        <w:t>a,b</w:t>
+      </w:r>
+      <w:proofErr w:type="spellEnd"/>
+      <w:r>
+        <w:t>), median(</w:t>
+      </w:r>
+      <w:proofErr w:type="spellStart"/>
+      <w:r>
+        <w:t>a,b,c</w:t>
+      </w:r>
+      <w:proofErr w:type="spellEnd"/>
+      <w:r>
+        <w:t>) and median(</w:t>
+      </w:r>
+      <w:proofErr w:type="spellStart"/>
+      <w:r>
+        <w:t>a,b,c,d</w:t>
+      </w:r>
+      <w:proofErr w:type="spellEnd"/>
+      <w:r>
+        <w:t>).</w:t>
       </w:r>
       <w:r>
         <w:br/>
@@ -1957,7 +3081,22 @@
       </w:r>
       <w:r>
         <w:br/>
-        <w:t>eg: A={8,9,10,15}, B={1,2,4,7}, B[M-1] &lt;= A[0], so median is (N+M)/2. If M-1 &lt; (N+M)/2, median = A[ ((N+M)/2) % M ] (or something).</w:t>
+      </w:r>
+      <w:proofErr w:type="spellStart"/>
+      <w:r>
+        <w:t>eg</w:t>
+      </w:r>
+      <w:proofErr w:type="spellEnd"/>
+      <w:r>
+        <w:t xml:space="preserve">: A={8,9,10,15}, B={1,2,4,7}, B[M-1] &lt;= A[0], so median is (N+M)/2. If M-1 &lt; (N+M)/2, median = </w:t>
+      </w:r>
+      <w:proofErr w:type="gramStart"/>
+      <w:r>
+        <w:t>A[</w:t>
+      </w:r>
+      <w:proofErr w:type="gramEnd"/>
+      <w:r>
+        <w:t xml:space="preserve"> ((N+M)/2) % M ] (or something).</w:t>
       </w:r>
       <w:r>
         <w:br/>
@@ -1979,7 +3118,14 @@
       </w:r>
       <w:r>
         <w:br/>
-        <w:t>eg: A={2,1,8,5}</w:t>
+      </w:r>
+      <w:proofErr w:type="spellStart"/>
+      <w:r>
+        <w:t>eg</w:t>
+      </w:r>
+      <w:proofErr w:type="spellEnd"/>
+      <w:r>
+        <w:t>: A={2,1,8,5}</w:t>
       </w:r>
       <w:r>
         <w:br/>
@@ -2105,8 +3251,207 @@
       <w:pPr>
         <w:pStyle w:val="ListParagraph"/>
       </w:pPr>
-      <w:r>
-        <w:t>adg adh adi aeg aeh aei afg afh afi bdg bdh bdi beg beh bei bfg bfh bfi cdg cdh cdi ceg ceh cei cfg cfh cfi (27 in total)</w:t>
+      <w:proofErr w:type="spellStart"/>
+      <w:proofErr w:type="gramStart"/>
+      <w:r>
+        <w:t>adg</w:t>
+      </w:r>
+      <w:proofErr w:type="spellEnd"/>
+      <w:proofErr w:type="gramEnd"/>
+      <w:r>
+        <w:t xml:space="preserve"> </w:t>
+      </w:r>
+      <w:proofErr w:type="spellStart"/>
+      <w:r>
+        <w:t>adh</w:t>
+      </w:r>
+      <w:proofErr w:type="spellEnd"/>
+      <w:r>
+        <w:t xml:space="preserve"> </w:t>
+      </w:r>
+      <w:proofErr w:type="spellStart"/>
+      <w:r>
+        <w:t>adi</w:t>
+      </w:r>
+      <w:proofErr w:type="spellEnd"/>
+      <w:r>
+        <w:t xml:space="preserve"> </w:t>
+      </w:r>
+      <w:proofErr w:type="spellStart"/>
+      <w:r>
+        <w:t>aeg</w:t>
+      </w:r>
+      <w:proofErr w:type="spellEnd"/>
+      <w:r>
+        <w:t xml:space="preserve"> </w:t>
+      </w:r>
+      <w:proofErr w:type="spellStart"/>
+      <w:r>
+        <w:t>aeh</w:t>
+      </w:r>
+      <w:proofErr w:type="spellEnd"/>
+      <w:r>
+        <w:t xml:space="preserve"> </w:t>
+      </w:r>
+      <w:proofErr w:type="spellStart"/>
+      <w:r>
+        <w:t>aei</w:t>
+      </w:r>
+      <w:proofErr w:type="spellEnd"/>
+      <w:r>
+        <w:t xml:space="preserve"> </w:t>
+      </w:r>
+      <w:proofErr w:type="spellStart"/>
+      <w:r>
+        <w:t>afg</w:t>
+      </w:r>
+      <w:proofErr w:type="spellEnd"/>
+      <w:r>
+        <w:t xml:space="preserve"> </w:t>
+      </w:r>
+      <w:proofErr w:type="spellStart"/>
+      <w:r>
+        <w:t>afh</w:t>
+      </w:r>
+      <w:proofErr w:type="spellEnd"/>
+      <w:r>
+        <w:t xml:space="preserve"> </w:t>
+      </w:r>
+      <w:proofErr w:type="spellStart"/>
+      <w:r>
+        <w:t>afi</w:t>
+      </w:r>
+      <w:proofErr w:type="spellEnd"/>
+      <w:r>
+        <w:t xml:space="preserve"> </w:t>
+      </w:r>
+      <w:proofErr w:type="spellStart"/>
+      <w:r>
+        <w:t>bdg</w:t>
+      </w:r>
+      <w:proofErr w:type="spellEnd"/>
+      <w:r>
+        <w:t xml:space="preserve"> </w:t>
+      </w:r>
+      <w:proofErr w:type="spellStart"/>
+      <w:r>
+        <w:t>bdh</w:t>
+      </w:r>
+      <w:proofErr w:type="spellEnd"/>
+      <w:r>
+        <w:t xml:space="preserve"> </w:t>
+      </w:r>
+      <w:proofErr w:type="spellStart"/>
+      <w:r>
+        <w:t>bdi</w:t>
+      </w:r>
+      <w:proofErr w:type="spellEnd"/>
+      <w:r>
+        <w:t xml:space="preserve"> beg </w:t>
+      </w:r>
+      <w:proofErr w:type="spellStart"/>
+      <w:r>
+        <w:t>beh</w:t>
+      </w:r>
+      <w:proofErr w:type="spellEnd"/>
+      <w:r>
+        <w:t xml:space="preserve"> </w:t>
+      </w:r>
+      <w:proofErr w:type="spellStart"/>
+      <w:r>
+        <w:t>bei</w:t>
+      </w:r>
+      <w:proofErr w:type="spellEnd"/>
+      <w:r>
+        <w:t xml:space="preserve"> </w:t>
+      </w:r>
+      <w:proofErr w:type="spellStart"/>
+      <w:r>
+        <w:t>bfg</w:t>
+      </w:r>
+      <w:proofErr w:type="spellEnd"/>
+      <w:r>
+        <w:t xml:space="preserve"> </w:t>
+      </w:r>
+      <w:proofErr w:type="spellStart"/>
+      <w:r>
+        <w:t>bfh</w:t>
+      </w:r>
+      <w:proofErr w:type="spellEnd"/>
+      <w:r>
+        <w:t xml:space="preserve"> </w:t>
+      </w:r>
+      <w:proofErr w:type="spellStart"/>
+      <w:r>
+        <w:t>bfi</w:t>
+      </w:r>
+      <w:proofErr w:type="spellEnd"/>
+      <w:r>
+        <w:t xml:space="preserve"> </w:t>
+      </w:r>
+      <w:proofErr w:type="spellStart"/>
+      <w:r>
+        <w:t>cdg</w:t>
+      </w:r>
+      <w:proofErr w:type="spellEnd"/>
+      <w:r>
+        <w:t xml:space="preserve"> </w:t>
+      </w:r>
+      <w:proofErr w:type="spellStart"/>
+      <w:r>
+        <w:t>cdh</w:t>
+      </w:r>
+      <w:proofErr w:type="spellEnd"/>
+      <w:r>
+        <w:t xml:space="preserve"> cdi </w:t>
+      </w:r>
+      <w:proofErr w:type="spellStart"/>
+      <w:r>
+        <w:t>ceg</w:t>
+      </w:r>
+      <w:proofErr w:type="spellEnd"/>
+      <w:r>
+        <w:t xml:space="preserve"> </w:t>
+      </w:r>
+      <w:proofErr w:type="spellStart"/>
+      <w:r>
+        <w:t>ceh</w:t>
+      </w:r>
+      <w:proofErr w:type="spellEnd"/>
+      <w:r>
+        <w:t xml:space="preserve"> </w:t>
+      </w:r>
+      <w:proofErr w:type="spellStart"/>
+      <w:r>
+        <w:t>cei</w:t>
+      </w:r>
+      <w:proofErr w:type="spellEnd"/>
+      <w:r>
+        <w:t xml:space="preserve"> </w:t>
+      </w:r>
+      <w:proofErr w:type="spellStart"/>
+      <w:r>
+        <w:t>cfg</w:t>
+      </w:r>
+      <w:proofErr w:type="spellEnd"/>
+      <w:r>
+        <w:t xml:space="preserve"> </w:t>
+      </w:r>
+      <w:proofErr w:type="spellStart"/>
+      <w:r>
+        <w:t>cfh</w:t>
+      </w:r>
+      <w:proofErr w:type="spellEnd"/>
+      <w:r>
+        <w:t xml:space="preserve"> </w:t>
+      </w:r>
+      <w:proofErr w:type="spellStart"/>
+      <w:r>
+        <w:t>cfi</w:t>
+      </w:r>
+      <w:proofErr w:type="spellEnd"/>
+      <w:r>
+        <w:t xml:space="preserve"> (27 in total)</w:t>
       </w:r>
       <w:r>
         <w:br/>
@@ -2128,8 +3473,13 @@
       </w:r>
       <w:r>
         <w:br/>
-        <w:t>However, if sense that there is a pattern, and there is, and it lets us print in sorted order:</w:t>
-      </w:r>
+        <w:t>However, if sense that there is a pattern, and there is, and it lets us print in sorted order</w:t>
+      </w:r>
+      <w:proofErr w:type="gramStart"/>
+      <w:r>
+        <w:t>:</w:t>
+      </w:r>
+      <w:proofErr w:type="gramEnd"/>
       <w:r>
         <w:br/>
         <w:t xml:space="preserve">If there are N digits in the string, there are exactly 3^N different possible strings. </w:t>
@@ -2140,7 +3490,31 @@
       </w:r>
       <w:r>
         <w:br/>
-        <w:t>input = 234, where 2={a,b,c} ; 3={d,e,f} ; 4={g,h,i}</w:t>
+        <w:t>input = 234, where 2={</w:t>
+      </w:r>
+      <w:proofErr w:type="spellStart"/>
+      <w:r>
+        <w:t>a,b,c</w:t>
+      </w:r>
+      <w:proofErr w:type="spellEnd"/>
+      <w:r>
+        <w:t>} ; 3={</w:t>
+      </w:r>
+      <w:proofErr w:type="spellStart"/>
+      <w:r>
+        <w:t>d,e,f</w:t>
+      </w:r>
+      <w:proofErr w:type="spellEnd"/>
+      <w:r>
+        <w:t>} ; 4={</w:t>
+      </w:r>
+      <w:proofErr w:type="spellStart"/>
+      <w:r>
+        <w:t>g,h,i</w:t>
+      </w:r>
+      <w:proofErr w:type="spellEnd"/>
+      <w:r>
+        <w:t>}</w:t>
       </w:r>
       <w:r>
         <w:br/>
@@ -2177,8 +3551,13 @@
       </w:r>
       <w:r>
         <w:br/>
-        <w:t>[2] a d i</w:t>
-      </w:r>
+        <w:t xml:space="preserve">[2] a d </w:t>
+      </w:r>
+      <w:proofErr w:type="spellStart"/>
+      <w:r>
+        <w:t>i</w:t>
+      </w:r>
+      <w:proofErr w:type="spellEnd"/>
       <w:r>
         <w:br/>
         <w:t>[3] a e g</w:t>
@@ -2197,12 +3576,25 @@
       </w:r>
       <w:r>
         <w:br/>
-        <w:t>[7] a f h</w:t>
-      </w:r>
-      <w:r>
-        <w:br/>
-        <w:t>[8] a f i</w:t>
-      </w:r>
+        <w:t xml:space="preserve">[7] </w:t>
+      </w:r>
+      <w:proofErr w:type="gramStart"/>
+      <w:r>
+        <w:t>a</w:t>
+      </w:r>
+      <w:proofErr w:type="gramEnd"/>
+      <w:r>
+        <w:t xml:space="preserve"> f h</w:t>
+      </w:r>
+      <w:r>
+        <w:br/>
+        <w:t xml:space="preserve">[8] a f </w:t>
+      </w:r>
+      <w:proofErr w:type="spellStart"/>
+      <w:r>
+        <w:t>i</w:t>
+      </w:r>
+      <w:proofErr w:type="spellEnd"/>
       <w:r>
         <w:br/>
         <w:t>[9] b d g</w:t>
@@ -2217,8 +3609,21 @@
       </w:r>
       <w:r>
         <w:br/>
-        <w:t>[17] b f i</w:t>
-      </w:r>
+        <w:t xml:space="preserve">[17] </w:t>
+      </w:r>
+      <w:proofErr w:type="gramStart"/>
+      <w:r>
+        <w:t>b</w:t>
+      </w:r>
+      <w:proofErr w:type="gramEnd"/>
+      <w:r>
+        <w:t xml:space="preserve"> f </w:t>
+      </w:r>
+      <w:proofErr w:type="spellStart"/>
+      <w:r>
+        <w:t>i</w:t>
+      </w:r>
+      <w:proofErr w:type="spellEnd"/>
       <w:r>
         <w:br/>
         <w:t>[18] c d g</w:t>
@@ -2233,8 +3638,21 @@
       </w:r>
       <w:r>
         <w:br/>
-        <w:t>[26] c f i</w:t>
-      </w:r>
+        <w:t xml:space="preserve">[26] </w:t>
+      </w:r>
+      <w:proofErr w:type="gramStart"/>
+      <w:r>
+        <w:t>c</w:t>
+      </w:r>
+      <w:proofErr w:type="gramEnd"/>
+      <w:r>
+        <w:t xml:space="preserve"> f </w:t>
+      </w:r>
+      <w:proofErr w:type="spellStart"/>
+      <w:r>
+        <w:t>i</w:t>
+      </w:r>
+      <w:proofErr w:type="spellEnd"/>
       <w:r>
         <w:br/>
         <w:t xml:space="preserve">We can build the array in parallel: for the first 9, i.e. 3^(N-1), we only use ‘a’ as the first letter. The next 9, the first letter is only b. Last 9, first letter is only c. </w:t>
@@ -2259,7 +3677,15 @@
         <w:t>strings</w:t>
       </w:r>
       <w:r>
-        <w:t xml:space="preserve"> i.e. 3^(N-2)</w:t>
+        <w:t xml:space="preserve"> i.e. 3</w:t>
+      </w:r>
+      <w:proofErr w:type="gramStart"/>
+      <w:r>
+        <w:t>^(</w:t>
+      </w:r>
+      <w:proofErr w:type="gramEnd"/>
+      <w:r>
+        <w:t>N-2)</w:t>
       </w:r>
       <w:r>
         <w:t>, then loops back</w:t>
@@ -2277,7 +3703,15 @@
         <w:t>rd</w:t>
       </w:r>
       <w:r>
-        <w:t xml:space="preserve"> letter changes every string, i.e. every 1 time, i.e. every 3^(N-3) times. You can see the pattern.</w:t>
+        <w:t xml:space="preserve"> letter changes every string, i.e. every 1 time, i.e. every 3</w:t>
+      </w:r>
+      <w:proofErr w:type="gramStart"/>
+      <w:r>
+        <w:t>^(</w:t>
+      </w:r>
+      <w:proofErr w:type="gramEnd"/>
+      <w:r>
+        <w:t>N-3) times. You can see the pattern.</w:t>
       </w:r>
       <w:r>
         <w:br/>
@@ -2292,7 +3726,15 @@
       </w:r>
       <w:r>
         <w:br/>
-        <w:t xml:space="preserve">Time complexity is O(N . 3^N), because we iterate through the integer for each string to determine which alphabet to print, but that’s unavoidable. </w:t>
+        <w:t xml:space="preserve">Time complexity is </w:t>
+      </w:r>
+      <w:proofErr w:type="gramStart"/>
+      <w:r>
+        <w:t>O(</w:t>
+      </w:r>
+      <w:proofErr w:type="gramEnd"/>
+      <w:r>
+        <w:t xml:space="preserve">N . 3^N), because we iterate through the integer for each string to determine which alphabet to print, but that’s unavoidable. </w:t>
       </w:r>
       <w:r>
         <w:br/>
@@ -2319,7 +3761,15 @@
         <w:t>nd</w:t>
       </w:r>
       <w:r>
-        <w:t xml:space="preserve"> -most repeating element in an array in O(1) space:</w:t>
+        <w:t xml:space="preserve"> -most repeating element in an array in </w:t>
+      </w:r>
+      <w:proofErr w:type="gramStart"/>
+      <w:r>
+        <w:t>O(</w:t>
+      </w:r>
+      <w:proofErr w:type="gramEnd"/>
+      <w:r>
+        <w:t>1) space:</w:t>
       </w:r>
       <w:r>
         <w:br/>
@@ -2334,15 +3784,79 @@
         </w:r>
       </w:hyperlink>
       <w:r>
-        <w:t xml:space="preserve">. Basically, we keep four variables: max_elem, max_count, second_max_elem and second_max_count. Since the array is sorted, once we go over a block, we can tell if we need to update either of the two pairs of variables by comparing the count of the element in that block. </w:t>
-      </w:r>
-      <w:r>
-        <w:br/>
-        <w:t xml:space="preserve">For a general kth most repeating elements, we need O(k) space. </w:t>
-      </w:r>
-      <w:r>
-        <w:br/>
-        <w:t xml:space="preserve">We can use the same solution for the kth </w:t>
+        <w:t xml:space="preserve">. Basically, we keep four variables: </w:t>
+      </w:r>
+      <w:proofErr w:type="spellStart"/>
+      <w:r>
+        <w:t>max_elem</w:t>
+      </w:r>
+      <w:proofErr w:type="spellEnd"/>
+      <w:r>
+        <w:t xml:space="preserve">, </w:t>
+      </w:r>
+      <w:proofErr w:type="spellStart"/>
+      <w:r>
+        <w:t>max_count</w:t>
+      </w:r>
+      <w:proofErr w:type="spellEnd"/>
+      <w:r>
+        <w:t xml:space="preserve">, </w:t>
+      </w:r>
+      <w:proofErr w:type="spellStart"/>
+      <w:r>
+        <w:t>second_max_elem</w:t>
+      </w:r>
+      <w:proofErr w:type="spellEnd"/>
+      <w:r>
+        <w:t xml:space="preserve"> </w:t>
+      </w:r>
+      <w:proofErr w:type="gramStart"/>
+      <w:r>
+        <w:t>and</w:t>
+      </w:r>
+      <w:proofErr w:type="gramEnd"/>
+      <w:r>
+        <w:t xml:space="preserve"> </w:t>
+      </w:r>
+      <w:proofErr w:type="spellStart"/>
+      <w:r>
+        <w:t>second_max_count</w:t>
+      </w:r>
+      <w:proofErr w:type="spellEnd"/>
+      <w:r>
+        <w:t xml:space="preserve">. Since the array is sorted, once we go over a block, we can tell if we need to update either of the two pairs of variables by comparing the count of the element in that block. </w:t>
+      </w:r>
+      <w:r>
+        <w:br/>
+        <w:t xml:space="preserve">For a general </w:t>
+      </w:r>
+      <w:proofErr w:type="spellStart"/>
+      <w:r>
+        <w:t>kth</w:t>
+      </w:r>
+      <w:proofErr w:type="spellEnd"/>
+      <w:r>
+        <w:t xml:space="preserve"> most repeating elements, we need </w:t>
+      </w:r>
+      <w:proofErr w:type="gramStart"/>
+      <w:r>
+        <w:t>O(</w:t>
+      </w:r>
+      <w:proofErr w:type="gramEnd"/>
+      <w:r>
+        <w:t xml:space="preserve">k) space. </w:t>
+      </w:r>
+      <w:r>
+        <w:br/>
+        <w:t xml:space="preserve">We can use the same solution for the </w:t>
+      </w:r>
+      <w:proofErr w:type="spellStart"/>
+      <w:r>
+        <w:t>kth</w:t>
+      </w:r>
+      <w:proofErr w:type="spellEnd"/>
+      <w:r>
+        <w:t xml:space="preserve"> </w:t>
       </w:r>
       <w:r>
         <w:rPr>
@@ -2351,7 +3865,15 @@
         <w:t>least</w:t>
       </w:r>
       <w:r>
-        <w:t xml:space="preserve"> repeating element (discounting those which do not occur at all).</w:t>
+        <w:t xml:space="preserve"> repeating element (discounting those which </w:t>
+      </w:r>
+      <w:proofErr w:type="gramStart"/>
+      <w:r>
+        <w:t>do</w:t>
+      </w:r>
+      <w:proofErr w:type="gramEnd"/>
+      <w:r>
+        <w:t xml:space="preserve"> not occur at all).</w:t>
       </w:r>
       <w:r>
         <w:br/>
@@ -2373,11 +3895,33 @@
       </w:r>
       <w:r>
         <w:br/>
-        <w:t>Eg: input num = 22034, just greater = 22043</w:t>
-      </w:r>
-      <w:r>
-        <w:br/>
-        <w:t>Soln: Notice that the number 9876 or 7432 or any number with the digits in decreasing order, has no greater number. Why? Because it has no reversal, i.e. where the number on the left is less</w:t>
+      </w:r>
+      <w:proofErr w:type="spellStart"/>
+      <w:r>
+        <w:t>Eg</w:t>
+      </w:r>
+      <w:proofErr w:type="spellEnd"/>
+      <w:r>
+        <w:t xml:space="preserve">: input </w:t>
+      </w:r>
+      <w:proofErr w:type="spellStart"/>
+      <w:r>
+        <w:t>num</w:t>
+      </w:r>
+      <w:proofErr w:type="spellEnd"/>
+      <w:r>
+        <w:t xml:space="preserve"> = 22034, just greater = 22043</w:t>
+      </w:r>
+      <w:r>
+        <w:br/>
+      </w:r>
+      <w:proofErr w:type="spellStart"/>
+      <w:r>
+        <w:t>Soln</w:t>
+      </w:r>
+      <w:proofErr w:type="spellEnd"/>
+      <w:r>
+        <w:t>: Notice that the number 9876 or 7432 or any number with the digits in decreasing order, has no greater number. Why? Because it has no reversal, i.e. where the number on the left is less</w:t>
       </w:r>
       <w:r>
         <w:t xml:space="preserve"> </w:t>
@@ -2425,15 +3969,34 @@
         <w:t xml:space="preserve"> to left</w:t>
       </w:r>
       <w:r>
-        <w:t>. Since there are a finite variety of digits, this takes O(1) space and O(n) time, for an n-digit number.</w:t>
-      </w:r>
-      <w:r>
-        <w:br/>
-      </w:r>
-      <w:r>
-        <w:t>C++ code.</w:t>
-      </w:r>
-      <w:r>
+        <w:t xml:space="preserve">. Since there are a finite variety of digits, this takes </w:t>
+      </w:r>
+      <w:proofErr w:type="gramStart"/>
+      <w:r>
+        <w:t>O(</w:t>
+      </w:r>
+      <w:proofErr w:type="gramEnd"/>
+      <w:r>
+        <w:t>1) space and O(n) time, for an n-digit number.</w:t>
+      </w:r>
+      <w:r>
+        <w:br/>
+      </w:r>
+      <w:hyperlink r:id="rId14" w:history="1">
+        <w:r>
+          <w:rPr>
+            <w:rStyle w:val="Hyperlink"/>
+          </w:rPr>
+          <w:t>C++ code</w:t>
+        </w:r>
+      </w:hyperlink>
+      <w:r>
+        <w:t>.</w:t>
+      </w:r>
+      <w:r>
+        <w:rPr>
+          <w:u w:val="single"/>
+        </w:rPr>
         <w:br/>
       </w:r>
       <w:r>
@@ -2455,10 +4018,20 @@
         <w:br/>
       </w:r>
       <w:r>
-        <w:br/>
-      </w:r>
-      <w:bookmarkStart w:id="0" w:name="_GoBack"/>
-      <w:bookmarkEnd w:id="0"/>
+        <w:rPr>
+          <w:u w:val="single"/>
+        </w:rPr>
+        <w:t>Extension 2</w:t>
+      </w:r>
+      <w:r>
+        <w:t>: do the same for a string; use same procedure.</w:t>
+      </w:r>
+      <w:r>
+        <w:br/>
+      </w:r>
+      <w:r>
+        <w:br/>
+      </w:r>
     </w:p>
     <w:p>
       <w:pPr>
@@ -2468,6 +4041,8 @@
           <w:numId w:val="1"/>
         </w:numPr>
       </w:pPr>
+      <w:bookmarkStart w:id="0" w:name="_GoBack"/>
+      <w:bookmarkEnd w:id="0"/>
       <w:r>
         <w:br/>
       </w:r>

</xml_diff>

<commit_message>
Added longest increasing subsequence and DP problems
</commit_message>
<xml_diff>
--- a/Interview Practice/Amazon/Amazon interview Questions.docx
+++ b/Interview Practice/Amazon/Amazon interview Questions.docx
@@ -16,8 +16,21 @@
         </w:numPr>
       </w:pPr>
       <w:r>
-        <w:t>Zig-zag traversal of a binary tree:</w:t>
-      </w:r>
+        <w:t>Zig-</w:t>
+      </w:r>
+      <w:proofErr w:type="spellStart"/>
+      <w:r>
+        <w:t>zag</w:t>
+      </w:r>
+      <w:proofErr w:type="spellEnd"/>
+      <w:r>
+        <w:t xml:space="preserve"> traversal of a binary tree</w:t>
+      </w:r>
+      <w:proofErr w:type="gramStart"/>
+      <w:r>
+        <w:t>:</w:t>
+      </w:r>
+      <w:proofErr w:type="gramEnd"/>
       <w:r>
         <w:br/>
         <w:t>Given a binary tree as:</w:t>
@@ -81,7 +94,15 @@
       </w:r>
       <w:r>
         <w:br/>
-        <w:t>Make an algo that prints 1</w:t>
+        <w:t xml:space="preserve">Make an </w:t>
+      </w:r>
+      <w:proofErr w:type="spellStart"/>
+      <w:r>
+        <w:t>algo</w:t>
+      </w:r>
+      <w:proofErr w:type="spellEnd"/>
+      <w:r>
+        <w:t xml:space="preserve"> that prints 1</w:t>
       </w:r>
       <w:r>
         <w:t xml:space="preserve"> </w:t>
@@ -147,8 +168,21 @@
       <w:r>
         <w:br/>
       </w:r>
-      <w:r>
-        <w:t xml:space="preserve">If the current level is an odd number, just print when you dequeue and don’t use the stack. </w:t>
+      <w:proofErr w:type="gramStart"/>
+      <w:r>
+        <w:t>If</w:t>
+      </w:r>
+      <w:proofErr w:type="gramEnd"/>
+      <w:r>
+        <w:t xml:space="preserve"> the current level is an odd number, just print when you </w:t>
+      </w:r>
+      <w:proofErr w:type="spellStart"/>
+      <w:r>
+        <w:t>dequeue</w:t>
+      </w:r>
+      <w:proofErr w:type="spellEnd"/>
+      <w:r>
+        <w:t xml:space="preserve"> and don’t use the stack. </w:t>
       </w:r>
       <w:r>
         <w:br/>
@@ -157,7 +191,15 @@
         <w:t xml:space="preserve">If the level is an even number, </w:t>
       </w:r>
       <w:r>
-        <w:t xml:space="preserve">push onto the stack when you dequeue. Then, once the level </w:t>
+        <w:t xml:space="preserve">push onto the stack when you </w:t>
+      </w:r>
+      <w:proofErr w:type="spellStart"/>
+      <w:r>
+        <w:t>dequeue</w:t>
+      </w:r>
+      <w:proofErr w:type="spellEnd"/>
+      <w:r>
+        <w:t xml:space="preserve">. Then, once the level </w:t>
       </w:r>
       <w:r>
         <w:rPr>
@@ -185,21 +227,28 @@
         <w:t xml:space="preserve">It’s also possible to do it recursively: </w:t>
       </w:r>
       <w:hyperlink r:id="rId7" w:history="1">
+        <w:proofErr w:type="spellStart"/>
         <w:r>
           <w:rPr>
             <w:rStyle w:val="Hyperlink"/>
           </w:rPr>
           <w:t>GeeksForGeeks</w:t>
         </w:r>
+        <w:proofErr w:type="spellEnd"/>
       </w:hyperlink>
       <w:r>
         <w:t xml:space="preserve"> but this is </w:t>
       </w:r>
+      <w:proofErr w:type="gramStart"/>
       <w:r>
         <w:t>O</w:t>
       </w:r>
       <w:r>
-        <w:t>(n^2)</w:t>
+        <w:t>(</w:t>
+      </w:r>
+      <w:proofErr w:type="gramEnd"/>
+      <w:r>
+        <w:t>n^2)</w:t>
       </w:r>
       <w:r>
         <w:t xml:space="preserve"> time</w:t>
@@ -220,7 +269,15 @@
         <w:t xml:space="preserve"> i</w:t>
       </w:r>
       <w:r>
-        <w:t>s O(n) time with O(n) space.</w:t>
+        <w:t xml:space="preserve">s </w:t>
+      </w:r>
+      <w:proofErr w:type="gramStart"/>
+      <w:r>
+        <w:t>O(</w:t>
+      </w:r>
+      <w:proofErr w:type="gramEnd"/>
+      <w:r>
+        <w:t>n) time with O(n) space.</w:t>
       </w:r>
       <w:r>
         <w:br/>
@@ -242,7 +299,15 @@
         <w:t>Rotate a matrix by 90 degrees:</w:t>
       </w:r>
       <w:r>
-        <w:t xml:space="preserve"> this is a common question, and it’s also in Cracking the Coding Interview.</w:t>
+        <w:t xml:space="preserve"> this is a common question, and it’s also in </w:t>
+      </w:r>
+      <w:proofErr w:type="gramStart"/>
+      <w:r>
+        <w:t>Cracking</w:t>
+      </w:r>
+      <w:proofErr w:type="gramEnd"/>
+      <w:r>
+        <w:t xml:space="preserve"> the Coding Interview.</w:t>
       </w:r>
       <w:r>
         <w:br/>
@@ -250,7 +315,23 @@
       </w:r>
       <w:r>
         <w:br/>
-        <w:t xml:space="preserve">For an mxn matrix, if m!=n, then there’s a problem of actual space: you have to store it in a completely different set of arrays. </w:t>
+        <w:t xml:space="preserve">For an </w:t>
+      </w:r>
+      <w:proofErr w:type="spellStart"/>
+      <w:r>
+        <w:t>mxn</w:t>
+      </w:r>
+      <w:proofErr w:type="spellEnd"/>
+      <w:r>
+        <w:t xml:space="preserve"> matrix, if m</w:t>
+      </w:r>
+      <w:proofErr w:type="gramStart"/>
+      <w:r>
+        <w:t>!=</w:t>
+      </w:r>
+      <w:proofErr w:type="gramEnd"/>
+      <w:r>
+        <w:t xml:space="preserve">n, then there’s a problem of actual space: you have to store it in a completely different set of arrays. </w:t>
       </w:r>
       <w:r>
         <w:t xml:space="preserve">So, might as well just copy it. </w:t>
@@ -311,7 +392,15 @@
       </w:r>
       <w:r>
         <w:lastRenderedPageBreak/>
-        <w:t>constant auxiliary space (not even for the call stack). The time is O(n).</w:t>
+        <w:t xml:space="preserve">constant auxiliary space (not even for the call stack). The time is </w:t>
+      </w:r>
+      <w:proofErr w:type="gramStart"/>
+      <w:r>
+        <w:t>O(</w:t>
+      </w:r>
+      <w:proofErr w:type="gramEnd"/>
+      <w:r>
+        <w:t>n).</w:t>
       </w:r>
       <w:r>
         <w:br/>
@@ -461,11 +550,43 @@
         <w:t>;</w:t>
       </w:r>
       <w:r>
-        <w:t xml:space="preserve"> just create a wrapper structure with two parts: a pointer to the TreeNode object, and the pointer to the next TreeNode object (sideways). </w:t>
-      </w:r>
-      <w:r>
-        <w:br/>
-        <w:t>You can do it without a linked list in proper O(1) space if your nodes already have the provision for a nextRight pointer which can be made to point to a sibling node.</w:t>
+        <w:t xml:space="preserve"> just create a wrapper structure with two parts: a pointer to the </w:t>
+      </w:r>
+      <w:proofErr w:type="spellStart"/>
+      <w:r>
+        <w:t>TreeNode</w:t>
+      </w:r>
+      <w:proofErr w:type="spellEnd"/>
+      <w:r>
+        <w:t xml:space="preserve"> object, and the pointer to the next </w:t>
+      </w:r>
+      <w:proofErr w:type="spellStart"/>
+      <w:r>
+        <w:t>TreeNode</w:t>
+      </w:r>
+      <w:proofErr w:type="spellEnd"/>
+      <w:r>
+        <w:t xml:space="preserve"> object (sideways). </w:t>
+      </w:r>
+      <w:r>
+        <w:br/>
+        <w:t xml:space="preserve">You can do it without a linked list in proper </w:t>
+      </w:r>
+      <w:proofErr w:type="gramStart"/>
+      <w:r>
+        <w:t>O(</w:t>
+      </w:r>
+      <w:proofErr w:type="gramEnd"/>
+      <w:r>
+        <w:t xml:space="preserve">1) space if your nodes already have the provision for a </w:t>
+      </w:r>
+      <w:proofErr w:type="spellStart"/>
+      <w:r>
+        <w:t>nextRight</w:t>
+      </w:r>
+      <w:proofErr w:type="spellEnd"/>
+      <w:r>
+        <w:t xml:space="preserve"> pointer which can be made to point to a sibling node.</w:t>
       </w:r>
       <w:r>
         <w:br/>
@@ -491,11 +612,24 @@
         </w:numPr>
       </w:pPr>
       <w:r>
-        <w:t>Find the first non-repeating character in a string:</w:t>
-      </w:r>
-      <w:r>
-        <w:br/>
-        <w:t xml:space="preserve">This is simple if we have a constant character range (it may be a very large constant, like Unicode, but constant nonetheless): just use a Hashmap of the counts of each character. To get the </w:t>
+        <w:t>Find the first non-repeating character in a string</w:t>
+      </w:r>
+      <w:proofErr w:type="gramStart"/>
+      <w:r>
+        <w:t>:</w:t>
+      </w:r>
+      <w:proofErr w:type="gramEnd"/>
+      <w:r>
+        <w:br/>
+        <w:t xml:space="preserve">This is simple if we have a constant character range (it may be a very large constant, like Unicode, but constant nonetheless): just use a </w:t>
+      </w:r>
+      <w:proofErr w:type="spellStart"/>
+      <w:r>
+        <w:t>Hashmap</w:t>
+      </w:r>
+      <w:proofErr w:type="spellEnd"/>
+      <w:r>
+        <w:t xml:space="preserve"> of the counts of each character. To get the </w:t>
       </w:r>
       <w:r>
         <w:rPr>
@@ -504,7 +638,23 @@
         <w:t>first</w:t>
       </w:r>
       <w:r>
-        <w:t xml:space="preserve"> non-repeating character, use a doubly linked list that links all the characters as they are seen. Eg: “this is a call” will be linked as “t-&gt;h-&gt;i-&gt;s-&gt;a&gt;c&gt;l”. We only add a new </w:t>
+        <w:t xml:space="preserve"> non-repeating character, use a doubly linked list that links all the characters as they are seen. </w:t>
+      </w:r>
+      <w:proofErr w:type="spellStart"/>
+      <w:r>
+        <w:t>Eg</w:t>
+      </w:r>
+      <w:proofErr w:type="spellEnd"/>
+      <w:r>
+        <w:t>: “this is a call” will be linked as “t-&gt;h-&gt;</w:t>
+      </w:r>
+      <w:proofErr w:type="spellStart"/>
+      <w:r>
+        <w:t>i</w:t>
+      </w:r>
+      <w:proofErr w:type="spellEnd"/>
+      <w:r>
+        <w:t xml:space="preserve">-&gt;s-&gt;a&gt;c&gt;l”. We only add a new </w:t>
       </w:r>
       <w:r>
         <w:t>node</w:t>
@@ -528,7 +678,15 @@
         <w:t xml:space="preserve"> the</w:t>
       </w:r>
       <w:r>
-        <w:t xml:space="preserve"> hashmap). </w:t>
+        <w:t xml:space="preserve"> </w:t>
+      </w:r>
+      <w:proofErr w:type="spellStart"/>
+      <w:r>
+        <w:t>hashmap</w:t>
+      </w:r>
+      <w:proofErr w:type="spellEnd"/>
+      <w:r>
+        <w:t xml:space="preserve">). </w:t>
       </w:r>
       <w:r>
         <w:t xml:space="preserve">At the end, we go over the linked list once, from the head, and eliminate nodes which have characters that have counts more than one. </w:t>
@@ -546,7 +704,15 @@
         <w:t>, we can return the head, but we can also get the last, second-last etc. with this method.</w:t>
       </w:r>
       <w:r>
-        <w:t xml:space="preserve"> This entire solution is O(N) time, where N is the length of our string. </w:t>
+        <w:t xml:space="preserve"> This entire solution is </w:t>
+      </w:r>
+      <w:proofErr w:type="gramStart"/>
+      <w:r>
+        <w:t>O(</w:t>
+      </w:r>
+      <w:proofErr w:type="gramEnd"/>
+      <w:r>
+        <w:t xml:space="preserve">N) time, where N is the length of our string. </w:t>
       </w:r>
       <w:r>
         <w:br/>
@@ -607,7 +773,15 @@
         <w:t>Solution:</w:t>
       </w:r>
       <w:r>
-        <w:t xml:space="preserve"> via geeks for geeks in O(n^2) time but O(1) space: consider each index of the array to be the centre of the palindrome. So, starting at that index, grow to the left and the right one</w:t>
+        <w:t xml:space="preserve"> via geeks for geeks in </w:t>
+      </w:r>
+      <w:proofErr w:type="gramStart"/>
+      <w:r>
+        <w:t>O(</w:t>
+      </w:r>
+      <w:proofErr w:type="gramEnd"/>
+      <w:r>
+        <w:t>n^2) time but O(1) space: consider each index of the array to be the centre of the palindrome. So, starting at that index, grow to the left and the right one</w:t>
       </w:r>
       <w:r>
         <w:t xml:space="preserve"> character</w:t>
@@ -669,10 +843,32 @@
         <w:rPr>
           <w:u w:val="single"/>
         </w:rPr>
-        <w:t>Special stack: push, pop and min in O(1)</w:t>
-      </w:r>
-      <w:r>
-        <w:t xml:space="preserve">: push and pop are easy. Min is the  problem: we want to </w:t>
+        <w:t xml:space="preserve">Special stack: push, pop and min in </w:t>
+      </w:r>
+      <w:proofErr w:type="gramStart"/>
+      <w:r>
+        <w:rPr>
+          <w:u w:val="single"/>
+        </w:rPr>
+        <w:t>O(</w:t>
+      </w:r>
+      <w:proofErr w:type="gramEnd"/>
+      <w:r>
+        <w:rPr>
+          <w:u w:val="single"/>
+        </w:rPr>
+        <w:t>1)</w:t>
+      </w:r>
+      <w:r>
+        <w:t xml:space="preserve">: push and pop are easy. Min is </w:t>
+      </w:r>
+      <w:proofErr w:type="gramStart"/>
+      <w:r>
+        <w:t>the  problem</w:t>
+      </w:r>
+      <w:proofErr w:type="gramEnd"/>
+      <w:r>
+        <w:t xml:space="preserve">: we want to </w:t>
       </w:r>
       <w:r>
         <w:rPr>
@@ -712,7 +908,55 @@
         <w:t>so far</w:t>
       </w:r>
       <w:r>
-        <w:t xml:space="preserve">. So, (assuming we append at the end) Aux[i] stores the minimum of stack S[0…i]. If S[i] had been greater than S[i-1], Aux[i]=Aux[i-1],i.e. we store repeat minimums in the Auxiliary stack. Thus, it stores the </w:t>
+        <w:t>. So, (assuming we append at the end) Aux[</w:t>
+      </w:r>
+      <w:proofErr w:type="spellStart"/>
+      <w:r>
+        <w:t>i</w:t>
+      </w:r>
+      <w:proofErr w:type="spellEnd"/>
+      <w:r>
+        <w:t xml:space="preserve">] stores the minimum of stack </w:t>
+      </w:r>
+      <w:proofErr w:type="gramStart"/>
+      <w:r>
+        <w:t>S[</w:t>
+      </w:r>
+      <w:proofErr w:type="gramEnd"/>
+      <w:r>
+        <w:t>0…</w:t>
+      </w:r>
+      <w:proofErr w:type="spellStart"/>
+      <w:r>
+        <w:t>i</w:t>
+      </w:r>
+      <w:proofErr w:type="spellEnd"/>
+      <w:r>
+        <w:t>]. If S[</w:t>
+      </w:r>
+      <w:proofErr w:type="spellStart"/>
+      <w:r>
+        <w:t>i</w:t>
+      </w:r>
+      <w:proofErr w:type="spellEnd"/>
+      <w:r>
+        <w:t xml:space="preserve">] had been greater than </w:t>
+      </w:r>
+      <w:proofErr w:type="gramStart"/>
+      <w:r>
+        <w:t>S[</w:t>
+      </w:r>
+      <w:proofErr w:type="gramEnd"/>
+      <w:r>
+        <w:t>i-1], Aux[</w:t>
+      </w:r>
+      <w:proofErr w:type="spellStart"/>
+      <w:r>
+        <w:t>i</w:t>
+      </w:r>
+      <w:proofErr w:type="spellEnd"/>
+      <w:r>
+        <w:t xml:space="preserve">]=Aux[i-1],i.e. we store repeat minimums in the Auxiliary stack. Thus, it stores the </w:t>
       </w:r>
       <w:r>
         <w:rPr>
@@ -765,10 +1009,47 @@
         <w:t xml:space="preserve">Solution: </w:t>
       </w:r>
       <w:r>
-        <w:t>median is more tricky. One way is to use two heaps, a min-heap and a max-heap, to dynamically maintain the median. Pushing, popping etc t</w:t>
-      </w:r>
-      <w:r>
-        <w:t xml:space="preserve">hus become O(lgN), but median becomes O(1). While popping, you might need a hashtable, which, given the top of the stack, can tell you it’s location in the heap, so that we can remove that element from the heap.  </w:t>
+        <w:t xml:space="preserve">median is </w:t>
+      </w:r>
+      <w:proofErr w:type="gramStart"/>
+      <w:r>
+        <w:t>more tricky</w:t>
+      </w:r>
+      <w:proofErr w:type="gramEnd"/>
+      <w:r>
+        <w:t xml:space="preserve">. One way is to use two heaps, a min-heap and a max-heap, to dynamically maintain the median. Pushing, popping </w:t>
+      </w:r>
+      <w:proofErr w:type="spellStart"/>
+      <w:r>
+        <w:t>etc</w:t>
+      </w:r>
+      <w:proofErr w:type="spellEnd"/>
+      <w:r>
+        <w:t xml:space="preserve"> t</w:t>
+      </w:r>
+      <w:r>
+        <w:t xml:space="preserve">hus become </w:t>
+      </w:r>
+      <w:proofErr w:type="gramStart"/>
+      <w:r>
+        <w:t>O(</w:t>
+      </w:r>
+      <w:proofErr w:type="spellStart"/>
+      <w:proofErr w:type="gramEnd"/>
+      <w:r>
+        <w:t>lgN</w:t>
+      </w:r>
+      <w:proofErr w:type="spellEnd"/>
+      <w:r>
+        <w:t xml:space="preserve">), but median becomes O(1). While popping, you might need a </w:t>
+      </w:r>
+      <w:proofErr w:type="spellStart"/>
+      <w:r>
+        <w:t>hashtable</w:t>
+      </w:r>
+      <w:proofErr w:type="spellEnd"/>
+      <w:r>
+        <w:t xml:space="preserve">, which, given the top of the stack, can tell you it’s location in the heap, so that we can remove that element from the heap.  </w:t>
       </w:r>
       <w:r>
         <w:br/>
@@ -797,19 +1078,45 @@
       </w:r>
       <w:r>
         <w:br/>
-        <w:t xml:space="preserve">Doing this with level-order is easy enough. We can also do this recursively with an inorder traversal: since we recursively go left in an inorder traversal, we keep track of the lowest level we have ‘handled’ so far. If the node we are on is at a lower level, we print it and reset the lowest level we have handled so far. </w:t>
+        <w:t xml:space="preserve">Doing this with level-order is easy enough. We can also do this recursively with an </w:t>
+      </w:r>
+      <w:proofErr w:type="spellStart"/>
+      <w:r>
+        <w:t>inorder</w:t>
+      </w:r>
+      <w:proofErr w:type="spellEnd"/>
+      <w:r>
+        <w:t xml:space="preserve"> traversal: since </w:t>
+      </w:r>
+      <w:proofErr w:type="gramStart"/>
+      <w:r>
+        <w:t>we</w:t>
+      </w:r>
+      <w:proofErr w:type="gramEnd"/>
+      <w:r>
+        <w:t xml:space="preserve"> recursively go left in an </w:t>
+      </w:r>
+      <w:proofErr w:type="spellStart"/>
+      <w:r>
+        <w:t>inorder</w:t>
+      </w:r>
+      <w:proofErr w:type="spellEnd"/>
+      <w:r>
+        <w:t xml:space="preserve"> traversal, we keep track of the lowest level we have ‘handled’ so far. If the node we are on is at a lower level, we print it and reset the lowest level we have handled so far. </w:t>
       </w:r>
       <w:r>
         <w:br/>
         <w:t xml:space="preserve">On </w:t>
       </w:r>
       <w:hyperlink r:id="rId10" w:history="1">
+        <w:proofErr w:type="spellStart"/>
         <w:r>
           <w:rPr>
             <w:rStyle w:val="Hyperlink"/>
           </w:rPr>
           <w:t>geeksforgeeks</w:t>
         </w:r>
+        <w:proofErr w:type="spellEnd"/>
       </w:hyperlink>
       <w:r>
         <w:t>.</w:t>
@@ -835,8 +1142,13 @@
       <w:r>
         <w:br/>
       </w:r>
-      <w:r>
-        <w:t>Eg:  1 -&gt; 5 -&gt; 3 -&gt; 4    and 8</w:t>
+      <w:proofErr w:type="spellStart"/>
+      <w:r>
+        <w:t>Eg</w:t>
+      </w:r>
+      <w:proofErr w:type="spellEnd"/>
+      <w:r>
+        <w:t>:  1 -&gt; 5 -&gt; 3 -&gt; 4    and 8</w:t>
       </w:r>
       <w:r>
         <w:t xml:space="preserve">-&gt;3 </w:t>
@@ -852,7 +1164,15 @@
       </w:r>
       <w:r>
         <w:br/>
-        <w:t>Solution: This is simple in one direction, but not as simple in the other direction. Which direction is it simple? The one where the carry must propagate towards the end of the list, eg: 2-&gt;5-&gt;3-&gt;4  +  8-&gt;3 = 0-&gt;9-&gt;3-&gt;4 (i.e. 4352+38)</w:t>
+        <w:t xml:space="preserve">Solution: This is simple in one direction, but not as simple in the other direction. Which direction is it simple? The one where the carry must propagate towards the end of the list, </w:t>
+      </w:r>
+      <w:proofErr w:type="spellStart"/>
+      <w:r>
+        <w:t>eg</w:t>
+      </w:r>
+      <w:proofErr w:type="spellEnd"/>
+      <w:r>
+        <w:t>: 2-&gt;5-&gt;3-&gt;4  +  8-&gt;3 = 0-&gt;9-&gt;3-&gt;4 (i.e. 4352+38)</w:t>
       </w:r>
       <w:r>
         <w:br/>
@@ -875,15 +1195,44 @@
       </w:r>
       <w:r>
         <w:br/>
-        <w:t>Solution:</w:t>
-      </w:r>
-      <w:r>
-        <w:br/>
-        <w:t xml:space="preserve">The most straightforward implementation is with a hashtable that stores the addresses of the nodes. That’s O(N) space. </w:t>
-      </w:r>
-      <w:r>
-        <w:br/>
-        <w:t>It’s possible to do it in O(1) space using the slow pointer-fast pointer method (this is called Floyd’s cycle): from the head of the LL, start a slow pointer and a fast pointer (which is 2x the slow pointer). Go until they meet (they will). From the meet point and from the head, start two slow pointers. The point where they meet is the start of the loop. You can</w:t>
+        <w:t>Solution</w:t>
+      </w:r>
+      <w:proofErr w:type="gramStart"/>
+      <w:r>
+        <w:t>:</w:t>
+      </w:r>
+      <w:proofErr w:type="gramEnd"/>
+      <w:r>
+        <w:br/>
+        <w:t xml:space="preserve">The most straightforward implementation is with a </w:t>
+      </w:r>
+      <w:proofErr w:type="spellStart"/>
+      <w:r>
+        <w:t>hashtable</w:t>
+      </w:r>
+      <w:proofErr w:type="spellEnd"/>
+      <w:r>
+        <w:t xml:space="preserve"> that stores the addresses of the nodes. That’s </w:t>
+      </w:r>
+      <w:proofErr w:type="gramStart"/>
+      <w:r>
+        <w:t>O(</w:t>
+      </w:r>
+      <w:proofErr w:type="gramEnd"/>
+      <w:r>
+        <w:t xml:space="preserve">N) space. </w:t>
+      </w:r>
+      <w:r>
+        <w:br/>
+        <w:t xml:space="preserve">It’s possible to do it in </w:t>
+      </w:r>
+      <w:proofErr w:type="gramStart"/>
+      <w:r>
+        <w:t>O(</w:t>
+      </w:r>
+      <w:proofErr w:type="gramEnd"/>
+      <w:r>
+        <w:t>1) space using the slow pointer-fast pointer method (this is called Floyd’s cycle): from the head of the LL, start a slow pointer and a fast pointer (which is 2x the slow pointer). Go until they meet (they will). From the meet point and from the head, start two slow pointers. The point where they meet is the start of the loop. You can</w:t>
       </w:r>
       <w:r>
         <w:t xml:space="preserve"> prove all this mathematically quite simply.</w:t>
@@ -914,7 +1263,15 @@
         <w:t>Solution:</w:t>
       </w:r>
       <w:r>
-        <w:t xml:space="preserve"> This may seem complicated at first, but when you think about the inorder traversal </w:t>
+        <w:t xml:space="preserve"> This may seem complicated at first, but when you think about the </w:t>
+      </w:r>
+      <w:proofErr w:type="spellStart"/>
+      <w:r>
+        <w:t>inorder</w:t>
+      </w:r>
+      <w:proofErr w:type="spellEnd"/>
+      <w:r>
+        <w:t xml:space="preserve"> traversal </w:t>
       </w:r>
       <w:r>
         <w:lastRenderedPageBreak/>
@@ -922,7 +1279,15 @@
       </w:r>
       <w:r>
         <w:br/>
-        <w:t xml:space="preserve">So, all we have to do is find the sum of all the nodes in the tree (which can be done with any traversal). Then, going by inorder, starting with the smallest node, we must get do sum-(sum of the nodes seen so far). Replace the data of the node with this value. </w:t>
+        <w:t xml:space="preserve">So, all we have to do is find the sum of all the nodes in the tree (which can be done with any traversal). Then, going by </w:t>
+      </w:r>
+      <w:proofErr w:type="spellStart"/>
+      <w:r>
+        <w:t>inorder</w:t>
+      </w:r>
+      <w:proofErr w:type="spellEnd"/>
+      <w:r>
+        <w:t xml:space="preserve">, starting with the smallest node, we must get do sum-(sum of the nodes seen so far). Replace the data of the node with this value. </w:t>
       </w:r>
       <w:r>
         <w:br/>
@@ -957,7 +1322,23 @@
       </w:r>
       <w:r>
         <w:br/>
-        <w:t xml:space="preserve">Condition: a[i] &lt; a[j] &lt; a[k] where i &lt; j &lt; k. </w:t>
+        <w:t>Condition: a[</w:t>
+      </w:r>
+      <w:proofErr w:type="spellStart"/>
+      <w:r>
+        <w:t>i</w:t>
+      </w:r>
+      <w:proofErr w:type="spellEnd"/>
+      <w:r>
+        <w:t xml:space="preserve">] &lt; a[j] &lt; a[k] where </w:t>
+      </w:r>
+      <w:proofErr w:type="spellStart"/>
+      <w:r>
+        <w:t>i</w:t>
+      </w:r>
+      <w:proofErr w:type="spellEnd"/>
+      <w:r>
+        <w:t xml:space="preserve"> &lt; j &lt; k. </w:t>
       </w:r>
       <w:r>
         <w:br/>
@@ -971,8 +1352,16 @@
           <w:rPr>
             <w:rStyle w:val="Hyperlink"/>
           </w:rPr>
-          <w:t>Solution:</w:t>
+          <w:t>Solution</w:t>
         </w:r>
+        <w:proofErr w:type="gramStart"/>
+        <w:r>
+          <w:rPr>
+            <w:rStyle w:val="Hyperlink"/>
+          </w:rPr>
+          <w:t>:</w:t>
+        </w:r>
+        <w:proofErr w:type="gramEnd"/>
       </w:hyperlink>
       <w:r>
         <w:br/>
@@ -980,7 +1369,23 @@
       </w:r>
       <w:r>
         <w:br/>
-        <w:t xml:space="preserve">For a given element at index ‘i’ in the array A[0…n-1], it is possible to know if a triple </w:t>
+        <w:t>For a given element at index ‘</w:t>
+      </w:r>
+      <w:proofErr w:type="spellStart"/>
+      <w:r>
+        <w:t>i</w:t>
+      </w:r>
+      <w:proofErr w:type="spellEnd"/>
+      <w:r>
+        <w:t xml:space="preserve">’ in the array </w:t>
+      </w:r>
+      <w:proofErr w:type="gramStart"/>
+      <w:r>
+        <w:t>A[</w:t>
+      </w:r>
+      <w:proofErr w:type="gramEnd"/>
+      <w:r>
+        <w:t xml:space="preserve">0…n-1], it is possible to know if a triple </w:t>
       </w:r>
       <w:r>
         <w:rPr>
@@ -1004,7 +1409,15 @@
         <w:t>all</w:t>
       </w:r>
       <w:r>
-        <w:t xml:space="preserve"> the triples that exist is an O(n^2) task, and generating them is an O(n^3) task (because, there can be at most O(n^3) triples, for a sorted array of unique elements).</w:t>
+        <w:t xml:space="preserve"> the triples that exist is an </w:t>
+      </w:r>
+      <w:proofErr w:type="gramStart"/>
+      <w:r>
+        <w:t>O(</w:t>
+      </w:r>
+      <w:proofErr w:type="gramEnd"/>
+      <w:r>
+        <w:t>n^2) task, and generating them is an O(n^3) task (because, there can be at most O(n^3) triples, for a sorted array of unique elements).</w:t>
       </w:r>
       <w:r>
         <w:br/>
@@ -1031,7 +1444,103 @@
         <w:t>s called</w:t>
       </w:r>
       <w:r>
-        <w:t xml:space="preserve"> smaller[0…n-1] and greater[0…n-1]. These are assumed to be initialized to -1. If there exists an element A[i] that has an element smaller than it in A[0…i-1], then we set smaller[i] as the index of that element. Similarly, we set greater[i] to be the index of an element, in A[i+1…n-1], if it exists. Then, we iterate through A[i] a second time, and if smaller[i]!=-1 and greater[i]!=-1, we print the triple( A[ smaller[i] ] , A[i], A[ greater[i] ] ). </w:t>
+        <w:t xml:space="preserve"> </w:t>
+      </w:r>
+      <w:proofErr w:type="gramStart"/>
+      <w:r>
+        <w:t>smaller[</w:t>
+      </w:r>
+      <w:proofErr w:type="gramEnd"/>
+      <w:r>
+        <w:t>0…n-1] and greater[0…n-1]. These are assumed to be initialized to -1. If there exists an element A[</w:t>
+      </w:r>
+      <w:proofErr w:type="spellStart"/>
+      <w:r>
+        <w:t>i</w:t>
+      </w:r>
+      <w:proofErr w:type="spellEnd"/>
+      <w:r>
+        <w:t xml:space="preserve">] that has an element smaller than it in </w:t>
+      </w:r>
+      <w:proofErr w:type="gramStart"/>
+      <w:r>
+        <w:t>A[</w:t>
+      </w:r>
+      <w:proofErr w:type="gramEnd"/>
+      <w:r>
+        <w:t>0…i-1], then we set smaller[</w:t>
+      </w:r>
+      <w:proofErr w:type="spellStart"/>
+      <w:r>
+        <w:t>i</w:t>
+      </w:r>
+      <w:proofErr w:type="spellEnd"/>
+      <w:r>
+        <w:t>] as the index of that element. Similarly, we set greater[</w:t>
+      </w:r>
+      <w:proofErr w:type="spellStart"/>
+      <w:r>
+        <w:t>i</w:t>
+      </w:r>
+      <w:proofErr w:type="spellEnd"/>
+      <w:r>
+        <w:t xml:space="preserve">] to be the index of an element, in </w:t>
+      </w:r>
+      <w:proofErr w:type="gramStart"/>
+      <w:r>
+        <w:t>A[</w:t>
+      </w:r>
+      <w:proofErr w:type="gramEnd"/>
+      <w:r>
+        <w:t>i+1…n-1], if it exists. Then, we iterate through A[</w:t>
+      </w:r>
+      <w:proofErr w:type="spellStart"/>
+      <w:r>
+        <w:t>i</w:t>
+      </w:r>
+      <w:proofErr w:type="spellEnd"/>
+      <w:r>
+        <w:t>] a second time, and if smaller[</w:t>
+      </w:r>
+      <w:proofErr w:type="spellStart"/>
+      <w:r>
+        <w:t>i</w:t>
+      </w:r>
+      <w:proofErr w:type="spellEnd"/>
+      <w:r>
+        <w:t>]!=-1 and greater[</w:t>
+      </w:r>
+      <w:proofErr w:type="spellStart"/>
+      <w:r>
+        <w:t>i</w:t>
+      </w:r>
+      <w:proofErr w:type="spellEnd"/>
+      <w:r>
+        <w:t>]!=-1, we print the triple( A[ smaller[</w:t>
+      </w:r>
+      <w:proofErr w:type="spellStart"/>
+      <w:r>
+        <w:t>i</w:t>
+      </w:r>
+      <w:proofErr w:type="spellEnd"/>
+      <w:r>
+        <w:t>] ] , A[</w:t>
+      </w:r>
+      <w:proofErr w:type="spellStart"/>
+      <w:r>
+        <w:t>i</w:t>
+      </w:r>
+      <w:proofErr w:type="spellEnd"/>
+      <w:r>
+        <w:t>], A[ greater[</w:t>
+      </w:r>
+      <w:proofErr w:type="spellStart"/>
+      <w:r>
+        <w:t>i</w:t>
+      </w:r>
+      <w:proofErr w:type="spellEnd"/>
+      <w:r>
+        <w:t xml:space="preserve">] ] ). </w:t>
       </w:r>
       <w:r>
         <w:br/>
@@ -1039,31 +1548,100 @@
       </w:r>
       <w:r>
         <w:br/>
-        <w:t>for(i=0; i &lt; n; i++)</w:t>
-      </w:r>
-      <w:r>
-        <w:br/>
-        <w:t xml:space="preserve">        if(a[i] &lt;= arr[min])</w:t>
-      </w:r>
-      <w:r>
-        <w:br/>
-        <w:t xml:space="preserve">               min=i</w:t>
-      </w:r>
-      <w:r>
-        <w:br/>
-        <w:t xml:space="preserve">               smaller[i]=-1</w:t>
-      </w:r>
-      <w:r>
-        <w:br/>
-        <w:t xml:space="preserve">        else smaller[i]=min</w:t>
-      </w:r>
-    </w:p>
-    <w:p>
-      <w:pPr>
-        <w:pStyle w:val="ListParagraph"/>
-      </w:pPr>
-      <w:r>
-        <w:t>We do a similar thing to set greater, only we start from the other end of the array. Then, we do a final, third traversal to print the triples. The runtime is O(n) with O(n) auxiliary space.</w:t>
+        <w:t>for(</w:t>
+      </w:r>
+      <w:proofErr w:type="spellStart"/>
+      <w:r>
+        <w:t>i</w:t>
+      </w:r>
+      <w:proofErr w:type="spellEnd"/>
+      <w:r>
+        <w:t xml:space="preserve">=0; </w:t>
+      </w:r>
+      <w:proofErr w:type="spellStart"/>
+      <w:r>
+        <w:t>i</w:t>
+      </w:r>
+      <w:proofErr w:type="spellEnd"/>
+      <w:r>
+        <w:t xml:space="preserve"> &lt; n; </w:t>
+      </w:r>
+      <w:proofErr w:type="spellStart"/>
+      <w:r>
+        <w:t>i</w:t>
+      </w:r>
+      <w:proofErr w:type="spellEnd"/>
+      <w:r>
+        <w:t>++)</w:t>
+      </w:r>
+      <w:r>
+        <w:br/>
+        <w:t xml:space="preserve">        if(a[</w:t>
+      </w:r>
+      <w:proofErr w:type="spellStart"/>
+      <w:r>
+        <w:t>i</w:t>
+      </w:r>
+      <w:proofErr w:type="spellEnd"/>
+      <w:r>
+        <w:t xml:space="preserve">] &lt;= </w:t>
+      </w:r>
+      <w:proofErr w:type="spellStart"/>
+      <w:r>
+        <w:t>arr</w:t>
+      </w:r>
+      <w:proofErr w:type="spellEnd"/>
+      <w:r>
+        <w:t>[min])</w:t>
+      </w:r>
+      <w:r>
+        <w:br/>
+        <w:t xml:space="preserve">               min=</w:t>
+      </w:r>
+      <w:proofErr w:type="spellStart"/>
+      <w:r>
+        <w:t>i</w:t>
+      </w:r>
+      <w:proofErr w:type="spellEnd"/>
+      <w:r>
+        <w:br/>
+        <w:t xml:space="preserve">               smaller[</w:t>
+      </w:r>
+      <w:proofErr w:type="spellStart"/>
+      <w:r>
+        <w:t>i</w:t>
+      </w:r>
+      <w:proofErr w:type="spellEnd"/>
+      <w:r>
+        <w:t>]=-1</w:t>
+      </w:r>
+      <w:r>
+        <w:br/>
+        <w:t xml:space="preserve">        else smaller[</w:t>
+      </w:r>
+      <w:proofErr w:type="spellStart"/>
+      <w:r>
+        <w:t>i</w:t>
+      </w:r>
+      <w:proofErr w:type="spellEnd"/>
+      <w:r>
+        <w:t>]=min</w:t>
+      </w:r>
+    </w:p>
+    <w:p>
+      <w:pPr>
+        <w:pStyle w:val="ListParagraph"/>
+      </w:pPr>
+      <w:r>
+        <w:t xml:space="preserve">We do a similar thing to set greater, only we start from the other end of the array. Then, we do a final, third traversal to print the triples. The runtime is </w:t>
+      </w:r>
+      <w:proofErr w:type="gramStart"/>
+      <w:r>
+        <w:t>O(</w:t>
+      </w:r>
+      <w:proofErr w:type="gramEnd"/>
+      <w:r>
+        <w:t>n) with O(n) auxiliary space.</w:t>
       </w:r>
       <w:r>
         <w:br/>
@@ -1087,7 +1665,116 @@
         <w:t>all</w:t>
       </w:r>
       <w:r>
-        <w:t xml:space="preserve"> triples that exist. There are O(n^3) such triples: for a sorted array of unique elements, a every element with the set of all elements before it, and every element with the set of all elements after it, forms a triple. Just printing all these triples would take O(n^3) time. The funny thing is, we can store all of them in O(n^2) time and O(n^2) space: instead of an array of integers of smaller[i], use an array of hash tables (hash tables to avoid repeat values). Do the same for greater[i]. Now, go over the array exactly O(N^2) times in two nested loops, and if A[j] &lt; A[i] &amp;&amp; j&lt;i, append j to smaller[i]. If j&gt;i &amp;&amp; A[i]&lt;A[j], append j to greater[i]. Then, for each i, loop through the left and right hash tables (nested) and print all triples. This printing step is O(n^3).</w:t>
+        <w:t xml:space="preserve"> triples that exist. There are O(n^3) such triples: for a sorted array of unique elements, a every element with the set of all elements before it, and every element with the set of all elements after it, forms a triple. Just printing all these triples would take </w:t>
+      </w:r>
+      <w:proofErr w:type="gramStart"/>
+      <w:r>
+        <w:t>O(</w:t>
+      </w:r>
+      <w:proofErr w:type="gramEnd"/>
+      <w:r>
+        <w:t xml:space="preserve">n^3) time. The funny thing is, we can store all of them in </w:t>
+      </w:r>
+      <w:proofErr w:type="gramStart"/>
+      <w:r>
+        <w:t>O(</w:t>
+      </w:r>
+      <w:proofErr w:type="gramEnd"/>
+      <w:r>
+        <w:t>n^2) time and O(n^2) space: instead of an array of integers of smaller[</w:t>
+      </w:r>
+      <w:proofErr w:type="spellStart"/>
+      <w:r>
+        <w:t>i</w:t>
+      </w:r>
+      <w:proofErr w:type="spellEnd"/>
+      <w:r>
+        <w:t>], use an array of hash tables (hash tables to avoid repeat values). Do the same for greater[</w:t>
+      </w:r>
+      <w:proofErr w:type="spellStart"/>
+      <w:r>
+        <w:t>i</w:t>
+      </w:r>
+      <w:proofErr w:type="spellEnd"/>
+      <w:r>
+        <w:t xml:space="preserve">]. Now, go over the array exactly </w:t>
+      </w:r>
+      <w:proofErr w:type="gramStart"/>
+      <w:r>
+        <w:t>O(</w:t>
+      </w:r>
+      <w:proofErr w:type="gramEnd"/>
+      <w:r>
+        <w:t>N^2) times in two nested loops, and if A[j] &lt; A[</w:t>
+      </w:r>
+      <w:proofErr w:type="spellStart"/>
+      <w:r>
+        <w:t>i</w:t>
+      </w:r>
+      <w:proofErr w:type="spellEnd"/>
+      <w:r>
+        <w:t>] &amp;&amp; j&lt;</w:t>
+      </w:r>
+      <w:proofErr w:type="spellStart"/>
+      <w:r>
+        <w:t>i</w:t>
+      </w:r>
+      <w:proofErr w:type="spellEnd"/>
+      <w:r>
+        <w:t>, append j to smaller[</w:t>
+      </w:r>
+      <w:proofErr w:type="spellStart"/>
+      <w:r>
+        <w:t>i</w:t>
+      </w:r>
+      <w:proofErr w:type="spellEnd"/>
+      <w:r>
+        <w:t>]. If j&gt;</w:t>
+      </w:r>
+      <w:proofErr w:type="spellStart"/>
+      <w:r>
+        <w:t>i</w:t>
+      </w:r>
+      <w:proofErr w:type="spellEnd"/>
+      <w:r>
+        <w:t xml:space="preserve"> &amp;&amp; A[</w:t>
+      </w:r>
+      <w:proofErr w:type="spellStart"/>
+      <w:r>
+        <w:t>i</w:t>
+      </w:r>
+      <w:proofErr w:type="spellEnd"/>
+      <w:proofErr w:type="gramStart"/>
+      <w:r>
+        <w:t>]&lt;</w:t>
+      </w:r>
+      <w:proofErr w:type="gramEnd"/>
+      <w:r>
+        <w:t>A[j], append j to greater[</w:t>
+      </w:r>
+      <w:proofErr w:type="spellStart"/>
+      <w:r>
+        <w:t>i</w:t>
+      </w:r>
+      <w:proofErr w:type="spellEnd"/>
+      <w:r>
+        <w:t xml:space="preserve">]. Then, for each </w:t>
+      </w:r>
+      <w:proofErr w:type="spellStart"/>
+      <w:r>
+        <w:t>i</w:t>
+      </w:r>
+      <w:proofErr w:type="spellEnd"/>
+      <w:r>
+        <w:t xml:space="preserve">, loop through the left and right hash tables (nested) and print all triples. This printing step is </w:t>
+      </w:r>
+      <w:proofErr w:type="gramStart"/>
+      <w:r>
+        <w:t>O(</w:t>
+      </w:r>
+      <w:proofErr w:type="gramEnd"/>
+      <w:r>
+        <w:t>n^3).</w:t>
       </w:r>
       <w:r>
         <w:br/>
@@ -1123,9 +1810,22 @@
       <w:r>
         <w:br/>
       </w:r>
+      <w:proofErr w:type="spellStart"/>
       <w:r>
         <w:lastRenderedPageBreak/>
-        <w:t xml:space="preserve">eg: int x = 5^3; </w:t>
+        <w:t>eg</w:t>
+      </w:r>
+      <w:proofErr w:type="spellEnd"/>
+      <w:r>
+        <w:t xml:space="preserve">: </w:t>
+      </w:r>
+      <w:proofErr w:type="spellStart"/>
+      <w:r>
+        <w:t>int</w:t>
+      </w:r>
+      <w:proofErr w:type="spellEnd"/>
+      <w:r>
+        <w:t xml:space="preserve"> x = 5^3; </w:t>
       </w:r>
       <w:r>
         <w:tab/>
@@ -1147,8 +1847,13 @@
           <w:numId w:val="1"/>
         </w:numPr>
       </w:pPr>
-      <w:r>
-        <w:t xml:space="preserve">XORing a </w:t>
+      <w:proofErr w:type="spellStart"/>
+      <w:r>
+        <w:t>XORing</w:t>
+      </w:r>
+      <w:proofErr w:type="spellEnd"/>
+      <w:r>
+        <w:t xml:space="preserve"> a </w:t>
       </w:r>
       <w:r>
         <w:rPr>
@@ -1168,8 +1873,13 @@
           <w:numId w:val="1"/>
         </w:numPr>
       </w:pPr>
-      <w:r>
-        <w:t xml:space="preserve">XORing a </w:t>
+      <w:proofErr w:type="spellStart"/>
+      <w:r>
+        <w:t>XORing</w:t>
+      </w:r>
+      <w:proofErr w:type="spellEnd"/>
+      <w:r>
+        <w:t xml:space="preserve"> a </w:t>
       </w:r>
       <w:r>
         <w:rPr>
@@ -1190,7 +1900,15 @@
         </w:numPr>
       </w:pPr>
       <w:r>
-        <w:t>The order of XORing does not matter.</w:t>
+        <w:t xml:space="preserve">The order of </w:t>
+      </w:r>
+      <w:proofErr w:type="spellStart"/>
+      <w:r>
+        <w:t>XORing</w:t>
+      </w:r>
+      <w:proofErr w:type="spellEnd"/>
+      <w:r>
+        <w:t xml:space="preserve"> does not matter.</w:t>
       </w:r>
     </w:p>
     <w:p>
@@ -1202,18 +1920,50 @@
         </w:numPr>
       </w:pPr>
       <w:r>
-        <w:t>Note: additionally, XORing a number with a list of 1’s of the same length, complements the number.</w:t>
-      </w:r>
-      <w:r>
-        <w:br/>
-      </w:r>
-    </w:p>
-    <w:p>
-      <w:pPr>
-        <w:pStyle w:val="ListParagraph"/>
-      </w:pPr>
-      <w:r>
-        <w:t xml:space="preserve">These two properties allow us to solve the problem in O(1) space: we just iterate through the input array, keeping a temp variable starting as 0. We do (temp ^ a[i]). The order of XORing does not matter. </w:t>
+        <w:t xml:space="preserve">Note: additionally, </w:t>
+      </w:r>
+      <w:proofErr w:type="spellStart"/>
+      <w:r>
+        <w:t>XORing</w:t>
+      </w:r>
+      <w:proofErr w:type="spellEnd"/>
+      <w:r>
+        <w:t xml:space="preserve"> a number with a list of 1’s of the same length, complements the number.</w:t>
+      </w:r>
+      <w:r>
+        <w:br/>
+      </w:r>
+    </w:p>
+    <w:p>
+      <w:pPr>
+        <w:pStyle w:val="ListParagraph"/>
+      </w:pPr>
+      <w:r>
+        <w:t xml:space="preserve">These two properties allow us to solve the problem in </w:t>
+      </w:r>
+      <w:proofErr w:type="gramStart"/>
+      <w:r>
+        <w:t>O(</w:t>
+      </w:r>
+      <w:proofErr w:type="gramEnd"/>
+      <w:r>
+        <w:t>1) space: we just iterate through the input array, keeping a temp variable starting as 0. We do (temp ^ a[</w:t>
+      </w:r>
+      <w:proofErr w:type="spellStart"/>
+      <w:r>
+        <w:t>i</w:t>
+      </w:r>
+      <w:proofErr w:type="spellEnd"/>
+      <w:r>
+        <w:t xml:space="preserve">]). The order of </w:t>
+      </w:r>
+      <w:proofErr w:type="spellStart"/>
+      <w:r>
+        <w:t>XORing</w:t>
+      </w:r>
+      <w:proofErr w:type="spellEnd"/>
+      <w:r>
+        <w:t xml:space="preserve"> does not matter. </w:t>
       </w:r>
       <w:r>
         <w:t>So, this variable acts as a sieve, allowing the repeated elements to pair off with each other and cancel out. The only remaining</w:t>
@@ -1249,15 +1999,25 @@
       <w:r>
         <w:t xml:space="preserve"> from 0 to 1</w:t>
       </w:r>
+      <w:proofErr w:type="gramStart"/>
       <w:r>
         <w:t>:</w:t>
       </w:r>
+      <w:proofErr w:type="gramEnd"/>
       <w:r>
         <w:br/>
         <w:t>This might seem silly, but the trick if you should use a modified binary search</w:t>
       </w:r>
       <w:r>
-        <w:t xml:space="preserve"> and do it in O(lg N)</w:t>
+        <w:t xml:space="preserve"> and do it in O(</w:t>
+      </w:r>
+      <w:proofErr w:type="spellStart"/>
+      <w:r>
+        <w:t>lg</w:t>
+      </w:r>
+      <w:proofErr w:type="spellEnd"/>
+      <w:r>
+        <w:t xml:space="preserve"> N)</w:t>
       </w:r>
       <w:r>
         <w:t>, since the array is sorted</w:t>
@@ -1283,9 +2043,11 @@
       <w:r>
         <w:t xml:space="preserve"> to the left or to the right</w:t>
       </w:r>
+      <w:proofErr w:type="gramStart"/>
       <w:r>
         <w:t>:</w:t>
       </w:r>
+      <w:proofErr w:type="gramEnd"/>
       <w:r>
         <w:br/>
         <w:t>First, notice that there is no such thing as a left or right rotation: a left rotation by k is just a right rotation by N-k.</w:t>
@@ -1297,7 +2059,28 @@
         <w:t xml:space="preserve"> Second, this is a sorted array, so we need to modify binary search</w:t>
       </w:r>
       <w:r>
-        <w:t xml:space="preserve"> and get an O(lg N) algo.</w:t>
+        <w:t xml:space="preserve"> and get an </w:t>
+      </w:r>
+      <w:proofErr w:type="gramStart"/>
+      <w:r>
+        <w:t>O(</w:t>
+      </w:r>
+      <w:proofErr w:type="spellStart"/>
+      <w:proofErr w:type="gramEnd"/>
+      <w:r>
+        <w:t>lg</w:t>
+      </w:r>
+      <w:proofErr w:type="spellEnd"/>
+      <w:r>
+        <w:t xml:space="preserve"> N) </w:t>
+      </w:r>
+      <w:proofErr w:type="spellStart"/>
+      <w:r>
+        <w:t>algo</w:t>
+      </w:r>
+      <w:proofErr w:type="spellEnd"/>
+      <w:r>
+        <w:t>.</w:t>
       </w:r>
       <w:r>
         <w:br/>
@@ -1313,10 +2096,39 @@
         <w:br/>
       </w:r>
       <w:r>
-        <w:t xml:space="preserve">Look at A[low], A[mid] and A[high]. </w:t>
-      </w:r>
-      <w:r>
-        <w:t>Start with low=0, high=A.length, mid =(low+high)/2.</w:t>
+        <w:t xml:space="preserve">Look at A[low], </w:t>
+      </w:r>
+      <w:proofErr w:type="gramStart"/>
+      <w:r>
+        <w:t>A[</w:t>
+      </w:r>
+      <w:proofErr w:type="gramEnd"/>
+      <w:r>
+        <w:t xml:space="preserve">mid] and A[high]. </w:t>
+      </w:r>
+      <w:r>
+        <w:t>Start with low=0, high=</w:t>
+      </w:r>
+      <w:proofErr w:type="spellStart"/>
+      <w:r>
+        <w:t>A.length</w:t>
+      </w:r>
+      <w:proofErr w:type="spellEnd"/>
+      <w:r>
+        <w:t xml:space="preserve">, mid </w:t>
+      </w:r>
+      <w:proofErr w:type="gramStart"/>
+      <w:r>
+        <w:t>=(</w:t>
+      </w:r>
+      <w:proofErr w:type="spellStart"/>
+      <w:proofErr w:type="gramEnd"/>
+      <w:r>
+        <w:t>low+high</w:t>
+      </w:r>
+      <w:proofErr w:type="spellEnd"/>
+      <w:r>
+        <w:t>)/2.</w:t>
       </w:r>
       <w:r>
         <w:br/>
@@ -1324,8 +2136,13 @@
       <w:r>
         <w:t xml:space="preserve">For all rotations, </w:t>
       </w:r>
-      <w:r>
-        <w:t>A[N-1] &lt; A[0].</w:t>
+      <w:proofErr w:type="gramStart"/>
+      <w:r>
+        <w:t>A[</w:t>
+      </w:r>
+      <w:proofErr w:type="gramEnd"/>
+      <w:r>
+        <w:t>N-1] &lt; A[0].</w:t>
       </w:r>
       <w:r>
         <w:t xml:space="preserve"> The question is, </w:t>
@@ -1335,8 +2152,13 @@
       </w:r>
       <w:r>
         <w:br/>
-        <w:t>A graphical example might help here:</w:t>
-      </w:r>
+        <w:t>A graphical example might help here</w:t>
+      </w:r>
+      <w:proofErr w:type="gramStart"/>
+      <w:r>
+        <w:t>:</w:t>
+      </w:r>
+      <w:proofErr w:type="gramEnd"/>
       <w:r>
         <w:br/>
       </w:r>
@@ -1396,8 +2218,13 @@
       </w:r>
       <w:r>
         <w:br/>
-        <w:t>Once we have the branching condition, we’re done. Just keep using it until we find that A[</w:t>
-      </w:r>
+        <w:t xml:space="preserve">Once we have the branching condition, we’re done. Just keep using it until we find that </w:t>
+      </w:r>
+      <w:proofErr w:type="gramStart"/>
+      <w:r>
+        <w:t>A[</w:t>
+      </w:r>
+      <w:proofErr w:type="gramEnd"/>
       <w:r>
         <w:t xml:space="preserve">mid-1] &gt; A[mid]. </w:t>
       </w:r>
@@ -1430,8 +2257,21 @@
         <w:t>%N</w:t>
       </w:r>
       <w:r>
-        <w:t>, but maintain low, mid and high between cpi &amp; cpi+N</w:t>
-      </w:r>
+        <w:t xml:space="preserve">, but maintain low, mid and high between </w:t>
+      </w:r>
+      <w:proofErr w:type="spellStart"/>
+      <w:r>
+        <w:t>cpi</w:t>
+      </w:r>
+      <w:proofErr w:type="spellEnd"/>
+      <w:r>
+        <w:t xml:space="preserve"> &amp; </w:t>
+      </w:r>
+      <w:proofErr w:type="spellStart"/>
+      <w:r>
+        <w:t>cpi+N</w:t>
+      </w:r>
+      <w:proofErr w:type="spellEnd"/>
       <w:r>
         <w:t>.</w:t>
       </w:r>
@@ -1470,14 +2310,64 @@
       </w:r>
       <w:r>
         <w:br/>
-        <w:t>Solution: Since it is find and the arrays are sorted, you must modify the binary search algo and run in O(lg N).</w:t>
-      </w:r>
-      <w:r>
-        <w:br/>
-        <w:t xml:space="preserve">What you do is this: Like normal binary search, have low=0 &amp; high=A.length. Start at the mid=(low+high)/2. </w:t>
-      </w:r>
-      <w:r>
-        <w:t>If A[mid-1] &lt; A[mid] &lt; A[mid+1], you know that it is increasing, so th</w:t>
+        <w:t xml:space="preserve">Solution: Since it is find and the arrays are sorted, you must modify the binary search </w:t>
+      </w:r>
+      <w:proofErr w:type="spellStart"/>
+      <w:r>
+        <w:t>algo</w:t>
+      </w:r>
+      <w:proofErr w:type="spellEnd"/>
+      <w:r>
+        <w:t xml:space="preserve"> and run in </w:t>
+      </w:r>
+      <w:proofErr w:type="gramStart"/>
+      <w:r>
+        <w:t>O(</w:t>
+      </w:r>
+      <w:proofErr w:type="spellStart"/>
+      <w:proofErr w:type="gramEnd"/>
+      <w:r>
+        <w:t>lg</w:t>
+      </w:r>
+      <w:proofErr w:type="spellEnd"/>
+      <w:r>
+        <w:t xml:space="preserve"> N).</w:t>
+      </w:r>
+      <w:r>
+        <w:br/>
+        <w:t>What you do is this: Like normal binary search, have low=0 &amp; high=</w:t>
+      </w:r>
+      <w:proofErr w:type="spellStart"/>
+      <w:r>
+        <w:t>A.length</w:t>
+      </w:r>
+      <w:proofErr w:type="spellEnd"/>
+      <w:r>
+        <w:t>. Start at the mid</w:t>
+      </w:r>
+      <w:proofErr w:type="gramStart"/>
+      <w:r>
+        <w:t>=(</w:t>
+      </w:r>
+      <w:proofErr w:type="spellStart"/>
+      <w:proofErr w:type="gramEnd"/>
+      <w:r>
+        <w:t>low+high</w:t>
+      </w:r>
+      <w:proofErr w:type="spellEnd"/>
+      <w:r>
+        <w:t xml:space="preserve">)/2. </w:t>
+      </w:r>
+      <w:r>
+        <w:t xml:space="preserve">If </w:t>
+      </w:r>
+      <w:proofErr w:type="gramStart"/>
+      <w:r>
+        <w:t>A[</w:t>
+      </w:r>
+      <w:proofErr w:type="gramEnd"/>
+      <w:r>
+        <w:t>mid-1] &lt; A[mid] &lt; A[mid+1], you know that it is increasing, so th</w:t>
       </w:r>
       <w:r>
         <w:t>e peak must lie to the right</w:t>
@@ -1489,7 +2379,23 @@
         <w:t xml:space="preserve"> </w:t>
       </w:r>
       <w:r>
-        <w:t>If A[mid-1] &gt; A[mid] &gt; A[mid+1], branch to the right. Continue until A[mid-1] &lt; A[mid] &gt; A[mid+1]</w:t>
+        <w:t xml:space="preserve">If </w:t>
+      </w:r>
+      <w:proofErr w:type="gramStart"/>
+      <w:r>
+        <w:t>A[</w:t>
+      </w:r>
+      <w:proofErr w:type="gramEnd"/>
+      <w:r>
+        <w:t xml:space="preserve">mid-1] &gt; A[mid] &gt; A[mid+1], branch to the right. Continue until </w:t>
+      </w:r>
+      <w:proofErr w:type="gramStart"/>
+      <w:r>
+        <w:t>A[</w:t>
+      </w:r>
+      <w:proofErr w:type="gramEnd"/>
+      <w:r>
+        <w:t>mid-1] &lt; A[mid] &gt; A[mid+1]</w:t>
       </w:r>
       <w:r>
         <w:t>. So now, mid is the peak. Then, just use normal binary search on the arrays to find the element.</w:t>
@@ -1502,7 +2408,15 @@
         <w:t xml:space="preserve">te: one of the tricky things to handle is the plateau values:  </w:t>
       </w:r>
       <w:r>
-        <w:t>if A[mid-1] == A[mid] == A[mid+1]</w:t>
+        <w:t xml:space="preserve">if </w:t>
+      </w:r>
+      <w:proofErr w:type="gramStart"/>
+      <w:r>
+        <w:t>A[</w:t>
+      </w:r>
+      <w:proofErr w:type="gramEnd"/>
+      <w:r>
+        <w:t>mid-1] == A[mid] == A[mid+1]</w:t>
       </w:r>
       <w:r>
         <w:t>. This is not a problem if all the elements are unique.</w:t>
@@ -1537,8 +2451,13 @@
           <w:numId w:val="1"/>
         </w:numPr>
       </w:pPr>
-      <w:r>
-        <w:t>Inorder LL:</w:t>
+      <w:proofErr w:type="spellStart"/>
+      <w:r>
+        <w:t>Inorder</w:t>
+      </w:r>
+      <w:proofErr w:type="spellEnd"/>
+      <w:r>
+        <w:t xml:space="preserve"> LL:</w:t>
       </w:r>
       <w:r>
         <w:br/>
@@ -1552,8 +2471,13 @@
           <w:numId w:val="1"/>
         </w:numPr>
       </w:pPr>
-      <w:r>
-        <w:t>Preorder LL:</w:t>
+      <w:proofErr w:type="spellStart"/>
+      <w:r>
+        <w:t>Preorder</w:t>
+      </w:r>
+      <w:proofErr w:type="spellEnd"/>
+      <w:r>
+        <w:t xml:space="preserve"> LL:</w:t>
       </w:r>
       <w:r>
         <w:br/>
@@ -1567,8 +2491,13 @@
           <w:numId w:val="1"/>
         </w:numPr>
       </w:pPr>
-      <w:r>
-        <w:t>Postorder LL:</w:t>
+      <w:proofErr w:type="spellStart"/>
+      <w:r>
+        <w:t>Postorder</w:t>
+      </w:r>
+      <w:proofErr w:type="spellEnd"/>
+      <w:r>
+        <w:t xml:space="preserve"> LL:</w:t>
       </w:r>
       <w:r>
         <w:br/>
@@ -1586,13 +2515,34 @@
         </w:numPr>
       </w:pPr>
       <w:r>
-        <w:t>Get the kth largest element in a BST:</w:t>
-      </w:r>
-      <w:r>
-        <w:br/>
-      </w:r>
-      <w:r>
-        <w:t>The naïve solution is to use inorder traversal, which is O(n)</w:t>
+        <w:t xml:space="preserve">Get the </w:t>
+      </w:r>
+      <w:proofErr w:type="spellStart"/>
+      <w:r>
+        <w:t>kth</w:t>
+      </w:r>
+      <w:proofErr w:type="spellEnd"/>
+      <w:r>
+        <w:t xml:space="preserve"> largest element in a BST</w:t>
+      </w:r>
+      <w:proofErr w:type="gramStart"/>
+      <w:r>
+        <w:t>:</w:t>
+      </w:r>
+      <w:proofErr w:type="gramEnd"/>
+      <w:r>
+        <w:br/>
+      </w:r>
+      <w:r>
+        <w:t xml:space="preserve">The naïve solution is to use </w:t>
+      </w:r>
+      <w:proofErr w:type="spellStart"/>
+      <w:r>
+        <w:t>inorder</w:t>
+      </w:r>
+      <w:proofErr w:type="spellEnd"/>
+      <w:r>
+        <w:t xml:space="preserve"> traversal, which is O(n)</w:t>
       </w:r>
       <w:r>
         <w:t xml:space="preserve">. </w:t>
@@ -1605,18 +2555,113 @@
       </w:r>
       <w:r>
         <w:br/>
-        <w:t xml:space="preserve">However, if we are allowed to monitor the BST while it is being built, then while inserting we can store the count of elements in the left and right subtree of each node (while going downwards, if we take a left branch, increment the count of the left subtree for that parent node. Do this for all nodes on the path). </w:t>
-      </w:r>
-      <w:r>
-        <w:br/>
-        <w:t>So now, suppose we are given a BST with the counts of the number of nodes in the left and right subtree. All we have to do is use a sort of Binary search:</w:t>
-      </w:r>
-      <w:r>
-        <w:br/>
-        <w:t>Assume we have to find the Kth largest element. Assume that the root has</w:t>
-      </w:r>
-      <w:r>
-        <w:t xml:space="preserve"> N nodes in its left subtree. If K = N + 1, root is K-th node. If K &lt; N, we will continue our search (recursion) for the Kth smallest element in the left subtree of root. If K &gt; N + 1, we continue our search in the right subtree for the (K – N – 1)-th smallest element. Note that we need the count of elements in left subtree only.</w:t>
+        <w:t xml:space="preserve">However, if we are allowed to monitor the BST while it is being built, then while inserting we can store the count of elements in the left and right </w:t>
+      </w:r>
+      <w:proofErr w:type="spellStart"/>
+      <w:r>
+        <w:t>subtree</w:t>
+      </w:r>
+      <w:proofErr w:type="spellEnd"/>
+      <w:r>
+        <w:t xml:space="preserve"> of each node (while going downwards, if we take a left branch, increment the count of the left </w:t>
+      </w:r>
+      <w:proofErr w:type="spellStart"/>
+      <w:r>
+        <w:t>subtree</w:t>
+      </w:r>
+      <w:proofErr w:type="spellEnd"/>
+      <w:r>
+        <w:t xml:space="preserve"> for that parent node. Do this for all nodes on the path). </w:t>
+      </w:r>
+      <w:r>
+        <w:br/>
+        <w:t xml:space="preserve">So now, suppose we are given a BST with the counts of the number of nodes in the left and right </w:t>
+      </w:r>
+      <w:proofErr w:type="spellStart"/>
+      <w:r>
+        <w:t>subtree</w:t>
+      </w:r>
+      <w:proofErr w:type="spellEnd"/>
+      <w:r>
+        <w:t>. All we have to do is use a sort of Binary search</w:t>
+      </w:r>
+      <w:proofErr w:type="gramStart"/>
+      <w:r>
+        <w:t>:</w:t>
+      </w:r>
+      <w:proofErr w:type="gramEnd"/>
+      <w:r>
+        <w:br/>
+        <w:t xml:space="preserve">Assume we have to find the </w:t>
+      </w:r>
+      <w:proofErr w:type="spellStart"/>
+      <w:r>
+        <w:t>Kth</w:t>
+      </w:r>
+      <w:proofErr w:type="spellEnd"/>
+      <w:r>
+        <w:t xml:space="preserve"> largest element. Assume that the root has</w:t>
+      </w:r>
+      <w:r>
+        <w:t xml:space="preserve"> N nodes in its left </w:t>
+      </w:r>
+      <w:proofErr w:type="spellStart"/>
+      <w:r>
+        <w:t>subtree</w:t>
+      </w:r>
+      <w:proofErr w:type="spellEnd"/>
+      <w:r>
+        <w:t>. If K = N + 1, root is K-</w:t>
+      </w:r>
+      <w:proofErr w:type="spellStart"/>
+      <w:r>
+        <w:t>th</w:t>
+      </w:r>
+      <w:proofErr w:type="spellEnd"/>
+      <w:r>
+        <w:t xml:space="preserve"> node. If K &lt; N, we will continue our search (recursion) for the </w:t>
+      </w:r>
+      <w:proofErr w:type="spellStart"/>
+      <w:r>
+        <w:t>Kth</w:t>
+      </w:r>
+      <w:proofErr w:type="spellEnd"/>
+      <w:r>
+        <w:t xml:space="preserve"> smallest element in the left </w:t>
+      </w:r>
+      <w:proofErr w:type="spellStart"/>
+      <w:r>
+        <w:t>subtree</w:t>
+      </w:r>
+      <w:proofErr w:type="spellEnd"/>
+      <w:r>
+        <w:t xml:space="preserve"> of root. If K &gt; N + 1, we continue our search in the right </w:t>
+      </w:r>
+      <w:proofErr w:type="spellStart"/>
+      <w:r>
+        <w:t>subtree</w:t>
+      </w:r>
+      <w:proofErr w:type="spellEnd"/>
+      <w:r>
+        <w:t xml:space="preserve"> for the (K – N – 1)-</w:t>
+      </w:r>
+      <w:proofErr w:type="spellStart"/>
+      <w:proofErr w:type="gramStart"/>
+      <w:r>
+        <w:t>th</w:t>
+      </w:r>
+      <w:proofErr w:type="spellEnd"/>
+      <w:proofErr w:type="gramEnd"/>
+      <w:r>
+        <w:t xml:space="preserve"> smallest element. Note that we need the count of elements in left </w:t>
+      </w:r>
+      <w:proofErr w:type="spellStart"/>
+      <w:r>
+        <w:t>subtree</w:t>
+      </w:r>
+      <w:proofErr w:type="spellEnd"/>
+      <w:r>
+        <w:t xml:space="preserve"> only.</w:t>
       </w:r>
       <w:r>
         <w:t xml:space="preserve"> </w:t>
@@ -1637,11 +2682,45 @@
         </w:numPr>
       </w:pPr>
       <w:r>
-        <w:t>Given two sorted arrays, get the median of their merge in O(lgN) time.</w:t>
-      </w:r>
-      <w:r>
-        <w:br/>
-        <w:t>As you may expect, we don’t actually merge them as that is O(N). We have to reduce the problem in half at every step to make it O(lgN).</w:t>
+        <w:t xml:space="preserve">Given two sorted arrays, get the median of their merge in </w:t>
+      </w:r>
+      <w:proofErr w:type="gramStart"/>
+      <w:r>
+        <w:t>O(</w:t>
+      </w:r>
+      <w:proofErr w:type="spellStart"/>
+      <w:proofErr w:type="gramEnd"/>
+      <w:r>
+        <w:t>lgN</w:t>
+      </w:r>
+      <w:proofErr w:type="spellEnd"/>
+      <w:r>
+        <w:t>) time.</w:t>
+      </w:r>
+      <w:r>
+        <w:br/>
+        <w:t xml:space="preserve">As you may expect, we don’t actually merge them as that is </w:t>
+      </w:r>
+      <w:proofErr w:type="gramStart"/>
+      <w:r>
+        <w:t>O(</w:t>
+      </w:r>
+      <w:proofErr w:type="gramEnd"/>
+      <w:r>
+        <w:t xml:space="preserve">N). We have to reduce the problem in half at every step to make it </w:t>
+      </w:r>
+      <w:proofErr w:type="gramStart"/>
+      <w:r>
+        <w:t>O(</w:t>
+      </w:r>
+      <w:proofErr w:type="spellStart"/>
+      <w:proofErr w:type="gramEnd"/>
+      <w:r>
+        <w:t>lgN</w:t>
+      </w:r>
+      <w:proofErr w:type="spellEnd"/>
+      <w:r>
+        <w:t>).</w:t>
       </w:r>
       <w:r>
         <w:t xml:space="preserve"> </w:t>
@@ -1655,13 +2734,34 @@
       </w:r>
       <w:r>
         <w:br/>
-        <w:t>eg: A={1,2,3,6,8}, B={2,3,5,7,9</w:t>
-      </w:r>
-      <w:r>
-        <w:t xml:space="preserve">,10} . A[mid] = 3, B[mid]=7. 3 != </w:t>
-      </w:r>
-      <w:bookmarkStart w:id="0" w:name="_GoBack"/>
-      <w:bookmarkEnd w:id="0"/>
+      </w:r>
+      <w:proofErr w:type="spellStart"/>
+      <w:r>
+        <w:t>eg</w:t>
+      </w:r>
+      <w:proofErr w:type="spellEnd"/>
+      <w:r>
+        <w:t>: A={1,2,3,6,8}, B={2,3,5,7,9</w:t>
+      </w:r>
+      <w:r>
+        <w:t>,10} . A[mid] = 3, B[mid</w:t>
+      </w:r>
+      <w:proofErr w:type="gramStart"/>
+      <w:r>
+        <w:t>]=</w:t>
+      </w:r>
+      <w:proofErr w:type="gramEnd"/>
+      <w:r>
+        <w:t xml:space="preserve">7. </w:t>
+      </w:r>
+      <w:proofErr w:type="gramStart"/>
+      <w:r>
+        <w:t>3 !</w:t>
+      </w:r>
+      <w:proofErr w:type="gramEnd"/>
+      <w:r>
+        <w:t xml:space="preserve">= </w:t>
+      </w:r>
       <w:r>
         <w:t xml:space="preserve">7, so the median must lie </w:t>
       </w:r>
@@ -1670,7 +2770,23 @@
         <w:t>between 3 and 7 in the merge of the two. Thus, eliminate the case of the left half of A (less than 3) and the right half of B (greater than 7). Continue the procedure for the now-smaller arrays.</w:t>
       </w:r>
       <w:r>
-        <w:t xml:space="preserve"> If A[0….N-1] and B[0…M-1], this take O(lg(N+M)) time.</w:t>
+        <w:t xml:space="preserve"> If </w:t>
+      </w:r>
+      <w:proofErr w:type="gramStart"/>
+      <w:r>
+        <w:t>A[</w:t>
+      </w:r>
+      <w:proofErr w:type="gramEnd"/>
+      <w:r>
+        <w:t>0….N-1] and B[0…M-1], this take O(</w:t>
+      </w:r>
+      <w:proofErr w:type="spellStart"/>
+      <w:r>
+        <w:t>lg</w:t>
+      </w:r>
+      <w:proofErr w:type="spellEnd"/>
+      <w:r>
+        <w:t>(N+M)) time.</w:t>
       </w:r>
       <w:r>
         <w:br/>
@@ -1686,7 +2802,15 @@
         </w:numPr>
       </w:pPr>
       <w:r>
-        <w:t>N=1, M=1 : return the average of the two.</w:t>
+        <w:t>N=1, M=</w:t>
+      </w:r>
+      <w:proofErr w:type="gramStart"/>
+      <w:r>
+        <w:t>1 :</w:t>
+      </w:r>
+      <w:proofErr w:type="gramEnd"/>
+      <w:r>
+        <w:t xml:space="preserve"> return the average of the two.</w:t>
       </w:r>
       <w:r>
         <w:br/>
@@ -1724,11 +2848,26 @@
         </w:numPr>
       </w:pPr>
       <w:r>
-        <w:t>If A[0] is less than B[mid] and B[mid-1] then return avg(B[mid], B[mid-1])</w:t>
-      </w:r>
-      <w:r>
-        <w:br/>
-        <w:t>eg: B</w:t>
+        <w:t xml:space="preserve">If A[0] is less than B[mid] and B[mid-1] then return </w:t>
+      </w:r>
+      <w:proofErr w:type="spellStart"/>
+      <w:r>
+        <w:t>avg</w:t>
+      </w:r>
+      <w:proofErr w:type="spellEnd"/>
+      <w:r>
+        <w:t>(B[mid], B[mid-1])</w:t>
+      </w:r>
+      <w:r>
+        <w:br/>
+      </w:r>
+      <w:proofErr w:type="spellStart"/>
+      <w:r>
+        <w:t>eg</w:t>
+      </w:r>
+      <w:proofErr w:type="spellEnd"/>
+      <w:r>
+        <w:t>: B</w:t>
       </w:r>
       <w:r>
         <w:t xml:space="preserve"> = {5, 10, 12, 15, 20</w:t>
@@ -1752,7 +2891,15 @@
         </w:numPr>
       </w:pPr>
       <w:r>
-        <w:t>If A[0] is greater than B[mid] and B[mid+1], return avg(B[mid], B[mid+1])</w:t>
+        <w:t xml:space="preserve">If A[0] is greater than B[mid] and B[mid+1], return </w:t>
+      </w:r>
+      <w:proofErr w:type="spellStart"/>
+      <w:r>
+        <w:t>avg</w:t>
+      </w:r>
+      <w:proofErr w:type="spellEnd"/>
+      <w:r>
+        <w:t>(B[mid], B[mid+1])</w:t>
       </w:r>
     </w:p>
     <w:p>
@@ -1776,11 +2923,26 @@
         <w:br/>
       </w:r>
       <w:r>
-        <w:t>return avg(A[0], B[mid])</w:t>
-      </w:r>
-      <w:r>
-        <w:br/>
-        <w:t>eg: B</w:t>
+        <w:t xml:space="preserve">return </w:t>
+      </w:r>
+      <w:proofErr w:type="spellStart"/>
+      <w:r>
+        <w:t>avg</w:t>
+      </w:r>
+      <w:proofErr w:type="spellEnd"/>
+      <w:r>
+        <w:t>(A[0], B[mid])</w:t>
+      </w:r>
+      <w:r>
+        <w:br/>
+      </w:r>
+      <w:proofErr w:type="spellStart"/>
+      <w:r>
+        <w:t>eg</w:t>
+      </w:r>
+      <w:proofErr w:type="spellEnd"/>
+      <w:r>
+        <w:t>: B</w:t>
       </w:r>
       <w:r>
         <w:t xml:space="preserve"> = {5, 10, 12, 15, 20</w:t>
@@ -1792,7 +2954,15 @@
         <w:t>}</w:t>
       </w:r>
       <w:r>
-        <w:t>, A[0] = 13 OR A[0]=17, return avg(A[0], B[mid]</w:t>
+        <w:t xml:space="preserve">, A[0] = 13 OR A[0]=17, return </w:t>
+      </w:r>
+      <w:proofErr w:type="spellStart"/>
+      <w:r>
+        <w:t>avg</w:t>
+      </w:r>
+      <w:proofErr w:type="spellEnd"/>
+      <w:r>
+        <w:t>(A[0], B[mid]</w:t>
       </w:r>
       <w:r>
         <w:br/>
@@ -1811,7 +2981,14 @@
       </w:r>
       <w:r>
         <w:br/>
-        <w:t>eg: B={1,3,4,6,7,8}, A={4}</w:t>
+      </w:r>
+      <w:proofErr w:type="spellStart"/>
+      <w:r>
+        <w:t>eg</w:t>
+      </w:r>
+      <w:proofErr w:type="spellEnd"/>
+      <w:r>
+        <w:t>: B={1,3,4,6,7,8}, A={4}</w:t>
       </w:r>
       <w:r>
         <w:br/>
@@ -1861,7 +3038,14 @@
       </w:r>
       <w:r>
         <w:br/>
-        <w:t>eg: A[0]=4, return 4</w:t>
+      </w:r>
+      <w:proofErr w:type="spellStart"/>
+      <w:r>
+        <w:t>eg</w:t>
+      </w:r>
+      <w:proofErr w:type="spellEnd"/>
+      <w:r>
+        <w:t>: A[0]=4, return 4</w:t>
       </w:r>
     </w:p>
     <w:p>
@@ -1877,7 +3061,14 @@
       </w:r>
       <w:r>
         <w:br/>
-        <w:t>eg: A[0]=9, return 6</w:t>
+      </w:r>
+      <w:proofErr w:type="spellStart"/>
+      <w:r>
+        <w:t>eg</w:t>
+      </w:r>
+      <w:proofErr w:type="spellEnd"/>
+      <w:r>
+        <w:t>: A[0]=9, return 6</w:t>
       </w:r>
     </w:p>
     <w:p>
@@ -1963,7 +3154,14 @@
       </w:r>
       <w:r>
         <w:br/>
-        <w:t xml:space="preserve">eg: </w:t>
+      </w:r>
+      <w:proofErr w:type="spellStart"/>
+      <w:r>
+        <w:t>eg</w:t>
+      </w:r>
+      <w:proofErr w:type="spellEnd"/>
+      <w:r>
+        <w:t xml:space="preserve">: </w:t>
       </w:r>
       <w:r>
         <w:t>A={2,3</w:t>
@@ -1977,7 +3175,15 @@
       </w:r>
       <w:r>
         <w:br/>
-        <w:t>Median = median of (7, max(2,4), min(3,8)) = median of (7, 4, 3) = 4.</w:t>
+        <w:t xml:space="preserve">Median = median of (7, </w:t>
+      </w:r>
+      <w:proofErr w:type="gramStart"/>
+      <w:r>
+        <w:t>max(</w:t>
+      </w:r>
+      <w:proofErr w:type="gramEnd"/>
+      <w:r>
+        <w:t>2,4), min(3,8)) = median of (7, 4, 3) = 4.</w:t>
       </w:r>
       <w:r>
         <w:br/>
@@ -2106,7 +3312,14 @@
       </w:r>
       <w:r>
         <w:br/>
-        <w:t>eg: A={1,9},  B={2, 2, 6, 7, 10, 14}</w:t>
+      </w:r>
+      <w:proofErr w:type="spellStart"/>
+      <w:r>
+        <w:t>eg</w:t>
+      </w:r>
+      <w:proofErr w:type="spellEnd"/>
+      <w:r>
+        <w:t>: A={1,9},  B={2, 2, 6, 7, 10, 14}</w:t>
       </w:r>
       <w:r>
         <w:br/>
@@ -2128,7 +3341,15 @@
       </w:r>
       <w:r>
         <w:br/>
-        <w:t>median = med of (7, 6, max(1,2), min(9,10)) = med of (7, 6, 2, 9) = avg(6,7) = 6.5</w:t>
+        <w:t xml:space="preserve">median = med of (7, 6, max(1,2), min(9,10)) = med of (7, 6, 2, 9) = </w:t>
+      </w:r>
+      <w:proofErr w:type="spellStart"/>
+      <w:r>
+        <w:t>avg</w:t>
+      </w:r>
+      <w:proofErr w:type="spellEnd"/>
+      <w:r>
+        <w:t>(6,7) = 6.5</w:t>
       </w:r>
       <w:r>
         <w:br/>
@@ -2145,7 +3366,55 @@
         <w:t xml:space="preserve">The code for all these cases is quite long, so it might help to have the </w:t>
       </w:r>
       <w:r>
-        <w:t>helper methods min(a,b), max(a,b), average(a,b), median(a,b), median(a,b,c) and median(a,b,c,d).</w:t>
+        <w:t>helper methods min(</w:t>
+      </w:r>
+      <w:proofErr w:type="spellStart"/>
+      <w:r>
+        <w:t>a,b</w:t>
+      </w:r>
+      <w:proofErr w:type="spellEnd"/>
+      <w:r>
+        <w:t>), max(</w:t>
+      </w:r>
+      <w:proofErr w:type="spellStart"/>
+      <w:r>
+        <w:t>a,b</w:t>
+      </w:r>
+      <w:proofErr w:type="spellEnd"/>
+      <w:r>
+        <w:t>), average(</w:t>
+      </w:r>
+      <w:proofErr w:type="spellStart"/>
+      <w:r>
+        <w:t>a,b</w:t>
+      </w:r>
+      <w:proofErr w:type="spellEnd"/>
+      <w:r>
+        <w:t>), median(</w:t>
+      </w:r>
+      <w:proofErr w:type="spellStart"/>
+      <w:r>
+        <w:t>a,b</w:t>
+      </w:r>
+      <w:proofErr w:type="spellEnd"/>
+      <w:r>
+        <w:t>), median(</w:t>
+      </w:r>
+      <w:proofErr w:type="spellStart"/>
+      <w:r>
+        <w:t>a,b,c</w:t>
+      </w:r>
+      <w:proofErr w:type="spellEnd"/>
+      <w:r>
+        <w:t>) and median(</w:t>
+      </w:r>
+      <w:proofErr w:type="spellStart"/>
+      <w:r>
+        <w:t>a,b,c,d</w:t>
+      </w:r>
+      <w:proofErr w:type="spellEnd"/>
+      <w:r>
+        <w:t>).</w:t>
       </w:r>
       <w:r>
         <w:br/>
@@ -2163,7 +3432,22 @@
       </w:r>
       <w:r>
         <w:br/>
-        <w:t>eg: A={8,9,10,15}, B={1,2,4,7}, B[M-1] &lt;= A[0], so median is (N+M)/2. If M-1 &lt; (N+M)/2, median = A[ ((N+M)/2) % M ] (or something).</w:t>
+      </w:r>
+      <w:proofErr w:type="spellStart"/>
+      <w:r>
+        <w:t>eg</w:t>
+      </w:r>
+      <w:proofErr w:type="spellEnd"/>
+      <w:r>
+        <w:t xml:space="preserve">: A={8,9,10,15}, B={1,2,4,7}, B[M-1] &lt;= A[0], so median is (N+M)/2. If M-1 &lt; (N+M)/2, median = </w:t>
+      </w:r>
+      <w:proofErr w:type="gramStart"/>
+      <w:r>
+        <w:t>A[</w:t>
+      </w:r>
+      <w:proofErr w:type="gramEnd"/>
+      <w:r>
+        <w:t xml:space="preserve"> ((N+M)/2) % M ] (or something).</w:t>
       </w:r>
       <w:r>
         <w:br/>
@@ -2185,7 +3469,14 @@
       </w:r>
       <w:r>
         <w:br/>
-        <w:t>eg: A={2,1,8,5}</w:t>
+      </w:r>
+      <w:proofErr w:type="spellStart"/>
+      <w:r>
+        <w:t>eg</w:t>
+      </w:r>
+      <w:proofErr w:type="spellEnd"/>
+      <w:r>
+        <w:t>: A={2,1,8,5}</w:t>
       </w:r>
       <w:r>
         <w:br/>
@@ -2210,19 +3501,45 @@
       </w:r>
       <w:r>
         <w:br/>
-        <w:t xml:space="preserve">Solution: there is no solution, as this is the partition problem, which is NP-complete. It is the partition problem, wherein we must partition a given set of numbers into two parts, such that their sum is the same. </w:t>
+        <w:t>Solution: there is no solution</w:t>
+      </w:r>
+      <w:r>
+        <w:t xml:space="preserve"> in polynomial time</w:t>
+      </w:r>
+      <w:r>
+        <w:t xml:space="preserve">, as this is the partition problem, which is NP-complete. </w:t>
+      </w:r>
+      <w:r>
+        <w:t>In the partition problem,</w:t>
+      </w:r>
+      <w:r>
+        <w:t xml:space="preserve"> we must </w:t>
+      </w:r>
+      <w:r>
+        <w:t>distribute</w:t>
+      </w:r>
+      <w:r>
+        <w:t xml:space="preserve"> a giv</w:t>
+      </w:r>
+      <w:r>
+        <w:t>en set of numbers into two groups</w:t>
+      </w:r>
+      <w:r>
+        <w:t xml:space="preserve">, such that their sum is the same. </w:t>
       </w:r>
       <w:r>
         <w:t xml:space="preserve">Considering the two </w:t>
       </w:r>
-      <w:r>
-        <w:rPr>
-          <w:i/>
-        </w:rPr>
-        <w:t>parts</w:t>
-      </w:r>
-      <w:r>
-        <w:t xml:space="preserve"> here to be + and -, and the sum being the same means they add up to zero, it is the partition problem.</w:t>
+      <w:bookmarkStart w:id="0" w:name="_GoBack"/>
+      <w:bookmarkEnd w:id="0"/>
+      <w:r>
+        <w:t xml:space="preserve">groups </w:t>
+      </w:r>
+      <w:r>
+        <w:t>here to be + and -, and the sum being the same means they add up to zero, it is the partition problem.</w:t>
+      </w:r>
+      <w:r>
+        <w:br/>
       </w:r>
       <w:r>
         <w:br/>
@@ -2310,9 +3627,208 @@
       <w:pPr>
         <w:pStyle w:val="ListParagraph"/>
       </w:pPr>
+      <w:proofErr w:type="spellStart"/>
+      <w:proofErr w:type="gramStart"/>
       <w:r>
         <w:lastRenderedPageBreak/>
-        <w:t>adg adh adi aeg aeh aei afg afh afi bdg bdh bdi beg beh bei bfg bfh bfi cdg cdh cdi ceg ceh cei cfg cfh cfi (27 in total)</w:t>
+        <w:t>adg</w:t>
+      </w:r>
+      <w:proofErr w:type="spellEnd"/>
+      <w:proofErr w:type="gramEnd"/>
+      <w:r>
+        <w:t xml:space="preserve"> </w:t>
+      </w:r>
+      <w:proofErr w:type="spellStart"/>
+      <w:r>
+        <w:t>adh</w:t>
+      </w:r>
+      <w:proofErr w:type="spellEnd"/>
+      <w:r>
+        <w:t xml:space="preserve"> </w:t>
+      </w:r>
+      <w:proofErr w:type="spellStart"/>
+      <w:r>
+        <w:t>adi</w:t>
+      </w:r>
+      <w:proofErr w:type="spellEnd"/>
+      <w:r>
+        <w:t xml:space="preserve"> </w:t>
+      </w:r>
+      <w:proofErr w:type="spellStart"/>
+      <w:r>
+        <w:t>aeg</w:t>
+      </w:r>
+      <w:proofErr w:type="spellEnd"/>
+      <w:r>
+        <w:t xml:space="preserve"> </w:t>
+      </w:r>
+      <w:proofErr w:type="spellStart"/>
+      <w:r>
+        <w:t>aeh</w:t>
+      </w:r>
+      <w:proofErr w:type="spellEnd"/>
+      <w:r>
+        <w:t xml:space="preserve"> </w:t>
+      </w:r>
+      <w:proofErr w:type="spellStart"/>
+      <w:r>
+        <w:t>aei</w:t>
+      </w:r>
+      <w:proofErr w:type="spellEnd"/>
+      <w:r>
+        <w:t xml:space="preserve"> </w:t>
+      </w:r>
+      <w:proofErr w:type="spellStart"/>
+      <w:r>
+        <w:t>afg</w:t>
+      </w:r>
+      <w:proofErr w:type="spellEnd"/>
+      <w:r>
+        <w:t xml:space="preserve"> </w:t>
+      </w:r>
+      <w:proofErr w:type="spellStart"/>
+      <w:r>
+        <w:t>afh</w:t>
+      </w:r>
+      <w:proofErr w:type="spellEnd"/>
+      <w:r>
+        <w:t xml:space="preserve"> </w:t>
+      </w:r>
+      <w:proofErr w:type="spellStart"/>
+      <w:r>
+        <w:t>afi</w:t>
+      </w:r>
+      <w:proofErr w:type="spellEnd"/>
+      <w:r>
+        <w:t xml:space="preserve"> </w:t>
+      </w:r>
+      <w:proofErr w:type="spellStart"/>
+      <w:r>
+        <w:t>bdg</w:t>
+      </w:r>
+      <w:proofErr w:type="spellEnd"/>
+      <w:r>
+        <w:t xml:space="preserve"> </w:t>
+      </w:r>
+      <w:proofErr w:type="spellStart"/>
+      <w:r>
+        <w:t>bdh</w:t>
+      </w:r>
+      <w:proofErr w:type="spellEnd"/>
+      <w:r>
+        <w:t xml:space="preserve"> </w:t>
+      </w:r>
+      <w:proofErr w:type="spellStart"/>
+      <w:r>
+        <w:t>bdi</w:t>
+      </w:r>
+      <w:proofErr w:type="spellEnd"/>
+      <w:r>
+        <w:t xml:space="preserve"> beg </w:t>
+      </w:r>
+      <w:proofErr w:type="spellStart"/>
+      <w:r>
+        <w:t>beh</w:t>
+      </w:r>
+      <w:proofErr w:type="spellEnd"/>
+      <w:r>
+        <w:t xml:space="preserve"> </w:t>
+      </w:r>
+      <w:proofErr w:type="spellStart"/>
+      <w:r>
+        <w:t>bei</w:t>
+      </w:r>
+      <w:proofErr w:type="spellEnd"/>
+      <w:r>
+        <w:t xml:space="preserve"> </w:t>
+      </w:r>
+      <w:proofErr w:type="spellStart"/>
+      <w:r>
+        <w:t>bfg</w:t>
+      </w:r>
+      <w:proofErr w:type="spellEnd"/>
+      <w:r>
+        <w:t xml:space="preserve"> </w:t>
+      </w:r>
+      <w:proofErr w:type="spellStart"/>
+      <w:r>
+        <w:t>bfh</w:t>
+      </w:r>
+      <w:proofErr w:type="spellEnd"/>
+      <w:r>
+        <w:t xml:space="preserve"> </w:t>
+      </w:r>
+      <w:proofErr w:type="spellStart"/>
+      <w:r>
+        <w:t>bfi</w:t>
+      </w:r>
+      <w:proofErr w:type="spellEnd"/>
+      <w:r>
+        <w:t xml:space="preserve"> </w:t>
+      </w:r>
+      <w:proofErr w:type="spellStart"/>
+      <w:r>
+        <w:t>cdg</w:t>
+      </w:r>
+      <w:proofErr w:type="spellEnd"/>
+      <w:r>
+        <w:t xml:space="preserve"> </w:t>
+      </w:r>
+      <w:proofErr w:type="spellStart"/>
+      <w:r>
+        <w:t>cdh</w:t>
+      </w:r>
+      <w:proofErr w:type="spellEnd"/>
+      <w:r>
+        <w:t xml:space="preserve"> cdi </w:t>
+      </w:r>
+      <w:proofErr w:type="spellStart"/>
+      <w:r>
+        <w:t>ceg</w:t>
+      </w:r>
+      <w:proofErr w:type="spellEnd"/>
+      <w:r>
+        <w:t xml:space="preserve"> </w:t>
+      </w:r>
+      <w:proofErr w:type="spellStart"/>
+      <w:r>
+        <w:t>ceh</w:t>
+      </w:r>
+      <w:proofErr w:type="spellEnd"/>
+      <w:r>
+        <w:t xml:space="preserve"> </w:t>
+      </w:r>
+      <w:proofErr w:type="spellStart"/>
+      <w:r>
+        <w:t>cei</w:t>
+      </w:r>
+      <w:proofErr w:type="spellEnd"/>
+      <w:r>
+        <w:t xml:space="preserve"> </w:t>
+      </w:r>
+      <w:proofErr w:type="spellStart"/>
+      <w:r>
+        <w:t>cfg</w:t>
+      </w:r>
+      <w:proofErr w:type="spellEnd"/>
+      <w:r>
+        <w:t xml:space="preserve"> </w:t>
+      </w:r>
+      <w:proofErr w:type="spellStart"/>
+      <w:r>
+        <w:t>cfh</w:t>
+      </w:r>
+      <w:proofErr w:type="spellEnd"/>
+      <w:r>
+        <w:t xml:space="preserve"> </w:t>
+      </w:r>
+      <w:proofErr w:type="spellStart"/>
+      <w:r>
+        <w:t>cfi</w:t>
+      </w:r>
+      <w:proofErr w:type="spellEnd"/>
+      <w:r>
+        <w:t xml:space="preserve"> (27 in total)</w:t>
       </w:r>
       <w:r>
         <w:br/>
@@ -2334,8 +3850,22 @@
       </w:r>
       <w:r>
         <w:br/>
-        <w:t>However, if sense that there is a pattern, and there is, and it lets us print in sorted order:</w:t>
-      </w:r>
+        <w:t xml:space="preserve">However, </w:t>
+      </w:r>
+      <w:r>
+        <w:t>t</w:t>
+      </w:r>
+      <w:r>
+        <w:t>here is a pattern,</w:t>
+      </w:r>
+      <w:r>
+        <w:t xml:space="preserve"> and it lets us print in sorted order</w:t>
+      </w:r>
+      <w:proofErr w:type="gramStart"/>
+      <w:r>
+        <w:t>:</w:t>
+      </w:r>
+      <w:proofErr w:type="gramEnd"/>
       <w:r>
         <w:br/>
         <w:t xml:space="preserve">If there are N digits in the string, there are exactly 3^N different possible strings. </w:t>
@@ -2346,7 +3876,31 @@
       </w:r>
       <w:r>
         <w:br/>
-        <w:t>input = 234, where 2={a,b,c} ; 3={d,e,f} ; 4={g,h,i}</w:t>
+        <w:t>input = 234, where 2={</w:t>
+      </w:r>
+      <w:proofErr w:type="spellStart"/>
+      <w:r>
+        <w:t>a,b,c</w:t>
+      </w:r>
+      <w:proofErr w:type="spellEnd"/>
+      <w:r>
+        <w:t>} ; 3={</w:t>
+      </w:r>
+      <w:proofErr w:type="spellStart"/>
+      <w:r>
+        <w:t>d,e,f</w:t>
+      </w:r>
+      <w:proofErr w:type="spellEnd"/>
+      <w:r>
+        <w:t>} ; 4={</w:t>
+      </w:r>
+      <w:proofErr w:type="spellStart"/>
+      <w:r>
+        <w:t>g,h,i</w:t>
+      </w:r>
+      <w:proofErr w:type="spellEnd"/>
+      <w:r>
+        <w:t>}</w:t>
       </w:r>
       <w:r>
         <w:br/>
@@ -2383,8 +3937,13 @@
       </w:r>
       <w:r>
         <w:br/>
-        <w:t>[2] a d i</w:t>
-      </w:r>
+        <w:t xml:space="preserve">[2] a d </w:t>
+      </w:r>
+      <w:proofErr w:type="spellStart"/>
+      <w:r>
+        <w:t>i</w:t>
+      </w:r>
+      <w:proofErr w:type="spellEnd"/>
       <w:r>
         <w:br/>
         <w:t>[3] a e g</w:t>
@@ -2403,12 +3962,25 @@
       </w:r>
       <w:r>
         <w:br/>
-        <w:t>[7] a f h</w:t>
-      </w:r>
-      <w:r>
-        <w:br/>
-        <w:t>[8] a f i</w:t>
-      </w:r>
+        <w:t xml:space="preserve">[7] </w:t>
+      </w:r>
+      <w:proofErr w:type="gramStart"/>
+      <w:r>
+        <w:t>a</w:t>
+      </w:r>
+      <w:proofErr w:type="gramEnd"/>
+      <w:r>
+        <w:t xml:space="preserve"> f h</w:t>
+      </w:r>
+      <w:r>
+        <w:br/>
+        <w:t xml:space="preserve">[8] a f </w:t>
+      </w:r>
+      <w:proofErr w:type="spellStart"/>
+      <w:r>
+        <w:t>i</w:t>
+      </w:r>
+      <w:proofErr w:type="spellEnd"/>
       <w:r>
         <w:br/>
         <w:t>[9] b d g</w:t>
@@ -2423,8 +3995,21 @@
       </w:r>
       <w:r>
         <w:br/>
-        <w:t>[17] b f i</w:t>
-      </w:r>
+        <w:t xml:space="preserve">[17] </w:t>
+      </w:r>
+      <w:proofErr w:type="gramStart"/>
+      <w:r>
+        <w:t>b</w:t>
+      </w:r>
+      <w:proofErr w:type="gramEnd"/>
+      <w:r>
+        <w:t xml:space="preserve"> f </w:t>
+      </w:r>
+      <w:proofErr w:type="spellStart"/>
+      <w:r>
+        <w:t>i</w:t>
+      </w:r>
+      <w:proofErr w:type="spellEnd"/>
       <w:r>
         <w:br/>
         <w:t>[18] c d g</w:t>
@@ -2439,8 +4024,21 @@
       </w:r>
       <w:r>
         <w:br/>
-        <w:t>[26] c f i</w:t>
-      </w:r>
+        <w:t xml:space="preserve">[26] </w:t>
+      </w:r>
+      <w:proofErr w:type="gramStart"/>
+      <w:r>
+        <w:t>c</w:t>
+      </w:r>
+      <w:proofErr w:type="gramEnd"/>
+      <w:r>
+        <w:t xml:space="preserve"> f </w:t>
+      </w:r>
+      <w:proofErr w:type="spellStart"/>
+      <w:r>
+        <w:t>i</w:t>
+      </w:r>
+      <w:proofErr w:type="spellEnd"/>
       <w:r>
         <w:br/>
         <w:t xml:space="preserve">We can build the array in parallel: for the first 9, i.e. 3^(N-1), we only use ‘a’ as the first letter. The next 9, the first letter is only b. Last 9, first letter is only c. </w:t>
@@ -2465,7 +4063,15 @@
         <w:t>strings</w:t>
       </w:r>
       <w:r>
-        <w:t xml:space="preserve"> i.e. 3^(N-2)</w:t>
+        <w:t xml:space="preserve"> i.e. 3</w:t>
+      </w:r>
+      <w:proofErr w:type="gramStart"/>
+      <w:r>
+        <w:t>^(</w:t>
+      </w:r>
+      <w:proofErr w:type="gramEnd"/>
+      <w:r>
+        <w:t>N-2)</w:t>
       </w:r>
       <w:r>
         <w:t>, then loops back</w:t>
@@ -2483,11 +4089,25 @@
         <w:t>rd</w:t>
       </w:r>
       <w:r>
-        <w:t xml:space="preserve"> letter changes every string, i.e. every 1 time, i.e. every 3^(N-3) times. You can see the pattern.</w:t>
-      </w:r>
-      <w:r>
-        <w:br/>
-        <w:t xml:space="preserve">You can use this pattern to print every possible string without having to build it in parallel. Just keep a track of the current number of the string you are printing (i.e. 0 to 27), and use that to calculate which digit to use for each input number in the integer, while printing. </w:t>
+        <w:t xml:space="preserve"> letter changes every string, i.e. every 1 time, i.e. every 3</w:t>
+      </w:r>
+      <w:proofErr w:type="gramStart"/>
+      <w:r>
+        <w:t>^(</w:t>
+      </w:r>
+      <w:proofErr w:type="gramEnd"/>
+      <w:r>
+        <w:t>N-3) times. You can see the pattern.</w:t>
+      </w:r>
+      <w:r>
+        <w:br/>
+        <w:t>You can use this pattern to print every possible string without having to build it in parallel. Just keep a track of the current number of the strin</w:t>
+      </w:r>
+      <w:r>
+        <w:t>g you are printing (i.e. 0 to 26</w:t>
+      </w:r>
+      <w:r>
+        <w:t xml:space="preserve">), and use that to calculate which digit to use for each input number in the integer, while printing. </w:t>
       </w:r>
       <w:r>
         <w:br/>
@@ -2495,7 +4115,15 @@
       </w:r>
       <w:r>
         <w:br/>
-        <w:t xml:space="preserve">Time complexity is O(N . 3^N), because we iterate through the integer for each string to determine which alphabet to print, but that’s unavoidable. </w:t>
+        <w:t xml:space="preserve">Time complexity is </w:t>
+      </w:r>
+      <w:proofErr w:type="gramStart"/>
+      <w:r>
+        <w:t>O(</w:t>
+      </w:r>
+      <w:proofErr w:type="gramEnd"/>
+      <w:r>
+        <w:t xml:space="preserve">N . 3^N), because we iterate through the integer for each string to determine which alphabet to print, but that’s unavoidable. </w:t>
       </w:r>
       <w:r>
         <w:br/>
@@ -2531,7 +4159,15 @@
         <w:t>,</w:t>
       </w:r>
       <w:r>
-        <w:t xml:space="preserve"> in O(1) space:</w:t>
+        <w:t xml:space="preserve"> in </w:t>
+      </w:r>
+      <w:proofErr w:type="gramStart"/>
+      <w:r>
+        <w:t>O(</w:t>
+      </w:r>
+      <w:proofErr w:type="gramEnd"/>
+      <w:r>
+        <w:t>1) space:</w:t>
       </w:r>
       <w:r>
         <w:br/>
@@ -2546,18 +4182,74 @@
         </w:r>
       </w:hyperlink>
       <w:r>
-        <w:t xml:space="preserve">. Basically, we keep four variables: max_elem, max_count, second_max_elem and second_max_count. Since the array is sorted, once we go over a block, we can tell if we need to update either of the two pairs of variables by comparing the count of the element in that block. </w:t>
+        <w:t xml:space="preserve">. Basically, we keep four variables: </w:t>
+      </w:r>
+      <w:proofErr w:type="spellStart"/>
+      <w:r>
+        <w:t>max_elem</w:t>
+      </w:r>
+      <w:proofErr w:type="spellEnd"/>
+      <w:r>
+        <w:t xml:space="preserve">, </w:t>
+      </w:r>
+      <w:proofErr w:type="spellStart"/>
+      <w:r>
+        <w:t>max_count</w:t>
+      </w:r>
+      <w:proofErr w:type="spellEnd"/>
+      <w:r>
+        <w:t xml:space="preserve">, </w:t>
+      </w:r>
+      <w:proofErr w:type="spellStart"/>
+      <w:r>
+        <w:t>second_max_elem</w:t>
+      </w:r>
+      <w:proofErr w:type="spellEnd"/>
+      <w:r>
+        <w:t xml:space="preserve"> and </w:t>
+      </w:r>
+      <w:proofErr w:type="spellStart"/>
+      <w:r>
+        <w:t>second_max_count</w:t>
+      </w:r>
+      <w:proofErr w:type="spellEnd"/>
+      <w:r>
+        <w:t xml:space="preserve">. Since the array is sorted, once we go over a block, we can tell if we need to update either of the two pairs of variables by comparing the count of the element in that block. </w:t>
       </w:r>
       <w:r>
         <w:br/>
       </w:r>
       <w:r>
         <w:lastRenderedPageBreak/>
-        <w:t xml:space="preserve">For a general kth most repeating elements, we need O(k) space. </w:t>
-      </w:r>
-      <w:r>
-        <w:br/>
-        <w:t xml:space="preserve">We can use the same solution for the kth </w:t>
+        <w:t xml:space="preserve">For a general </w:t>
+      </w:r>
+      <w:proofErr w:type="spellStart"/>
+      <w:r>
+        <w:t>kth</w:t>
+      </w:r>
+      <w:proofErr w:type="spellEnd"/>
+      <w:r>
+        <w:t xml:space="preserve"> most repeating elements, we need </w:t>
+      </w:r>
+      <w:proofErr w:type="gramStart"/>
+      <w:r>
+        <w:t>O(</w:t>
+      </w:r>
+      <w:proofErr w:type="gramEnd"/>
+      <w:r>
+        <w:t xml:space="preserve">k) space. </w:t>
+      </w:r>
+      <w:r>
+        <w:br/>
+        <w:t xml:space="preserve">We can use the same solution for the </w:t>
+      </w:r>
+      <w:proofErr w:type="spellStart"/>
+      <w:r>
+        <w:t>kth</w:t>
+      </w:r>
+      <w:proofErr w:type="spellEnd"/>
+      <w:r>
+        <w:t xml:space="preserve"> </w:t>
       </w:r>
       <w:r>
         <w:rPr>
@@ -2588,11 +4280,33 @@
       </w:r>
       <w:r>
         <w:br/>
-        <w:t>Eg: input num = 22034, just greater = 22043</w:t>
-      </w:r>
-      <w:r>
-        <w:br/>
-        <w:t>Soln: Notice that the number 9876 or 7432 or any number with the digits in decreasing order, has no greater number. Why? Because it has no reversal, i.e. where the number on the left is less</w:t>
+      </w:r>
+      <w:proofErr w:type="spellStart"/>
+      <w:r>
+        <w:t>Eg</w:t>
+      </w:r>
+      <w:proofErr w:type="spellEnd"/>
+      <w:r>
+        <w:t xml:space="preserve">: input </w:t>
+      </w:r>
+      <w:proofErr w:type="spellStart"/>
+      <w:r>
+        <w:t>num</w:t>
+      </w:r>
+      <w:proofErr w:type="spellEnd"/>
+      <w:r>
+        <w:t xml:space="preserve"> = 22034, just greater = 22043</w:t>
+      </w:r>
+      <w:r>
+        <w:br/>
+      </w:r>
+      <w:proofErr w:type="spellStart"/>
+      <w:r>
+        <w:t>Soln</w:t>
+      </w:r>
+      <w:proofErr w:type="spellEnd"/>
+      <w:r>
+        <w:t>: Notice that the number 9876 or 7432 or any number with the digits in decreasing order, has no greater number. Why? Because it has no reversal, i.e. where the number on the left is less</w:t>
       </w:r>
       <w:r>
         <w:t xml:space="preserve"> </w:t>
@@ -2640,7 +4354,15 @@
         <w:t xml:space="preserve"> to left</w:t>
       </w:r>
       <w:r>
-        <w:t>. Since there are a finite variety of digits, this takes O(1) space and O(n) time, for an n-digit number.</w:t>
+        <w:t xml:space="preserve">. Since there are a finite variety of digits, this takes </w:t>
+      </w:r>
+      <w:proofErr w:type="gramStart"/>
+      <w:r>
+        <w:t>O(</w:t>
+      </w:r>
+      <w:proofErr w:type="gramEnd"/>
+      <w:r>
+        <w:t>1) space and O(n) time, for an n-digit number.</w:t>
       </w:r>
       <w:r>
         <w:br/>
@@ -2710,78 +4432,11 @@
       <w:r>
         <w:br/>
       </w:r>
-      <w:r>
-        <w:br/>
-      </w:r>
-      <w:r>
-        <w:br/>
-      </w:r>
-    </w:p>
-    <w:p>
-      <w:r>
-        <w:br/>
-      </w:r>
-      <w:r>
-        <w:br/>
-      </w:r>
-      <w:r>
-        <w:br/>
-      </w:r>
-    </w:p>
-    <w:p>
-      <w:pPr>
-        <w:pStyle w:val="ListParagraph"/>
-      </w:pPr>
-      <w:r>
-        <w:br/>
-      </w:r>
-      <w:r>
-        <w:br/>
-      </w:r>
-      <w:r>
-        <w:br/>
-      </w:r>
-      <w:r>
-        <w:br/>
-      </w:r>
-      <w:r>
-        <w:br/>
-      </w:r>
-      <w:r>
-        <w:br/>
-      </w:r>
-      <w:r>
-        <w:br/>
-      </w:r>
-      <w:r>
-        <w:br/>
-      </w:r>
-      <w:r>
-        <w:br/>
-      </w:r>
-      <w:r>
-        <w:lastRenderedPageBreak/>
-        <w:br/>
-      </w:r>
-    </w:p>
-    <w:p>
-      <w:r>
-        <w:br/>
-      </w:r>
-      <w:r>
-        <w:br/>
-      </w:r>
-    </w:p>
-    <w:p>
-      <w:pPr>
-        <w:pStyle w:val="ListParagraph"/>
-      </w:pPr>
-      <w:r>
-        <w:br/>
-      </w:r>
-      <w:r>
-        <w:br/>
-      </w:r>
+    </w:p>
+    <w:p>
+      <w:pPr>
+        <w:pStyle w:val="ListParagraph"/>
+      </w:pPr>
       <w:r>
         <w:br/>
       </w:r>

</xml_diff>

<commit_message>
Added Edit Distance to DP
Added Edit Distance to both DP.docx and changed the EditDistance.py to
work properly
</commit_message>
<xml_diff>
--- a/Interview Practice/Amazon/Amazon interview Questions.docx
+++ b/Interview Practice/Amazon/Amazon interview Questions.docx
@@ -166,15 +166,13 @@
         <w:t>Assume the level of the root is 1</w:t>
       </w:r>
       <w:r>
-        <w:br/>
-      </w:r>
-      <w:proofErr w:type="gramStart"/>
-      <w:r>
-        <w:t>If</w:t>
-      </w:r>
-      <w:proofErr w:type="gramEnd"/>
-      <w:r>
-        <w:t xml:space="preserve"> the current level is an odd number, just print when you </w:t>
+        <w:t>.</w:t>
+      </w:r>
+      <w:r>
+        <w:br/>
+      </w:r>
+      <w:r>
+        <w:t xml:space="preserve">If the current level is an odd number, just print when you </w:t>
       </w:r>
       <w:proofErr w:type="spellStart"/>
       <w:r>
@@ -860,15 +858,13 @@
         <w:t>1)</w:t>
       </w:r>
       <w:r>
-        <w:t xml:space="preserve">: push and pop are easy. Min is </w:t>
-      </w:r>
-      <w:proofErr w:type="gramStart"/>
-      <w:r>
-        <w:t>the  problem</w:t>
-      </w:r>
-      <w:proofErr w:type="gramEnd"/>
-      <w:r>
-        <w:t xml:space="preserve">: we want to </w:t>
+        <w:t>: pu</w:t>
+      </w:r>
+      <w:r>
+        <w:t>sh and pop are easy. Min is the</w:t>
+      </w:r>
+      <w:r>
+        <w:t xml:space="preserve"> problem: we want to </w:t>
       </w:r>
       <w:r>
         <w:rPr>
@@ -877,7 +873,15 @@
         <w:t>repeatedly</w:t>
       </w:r>
       <w:r>
-        <w:t xml:space="preserve"> be able to get the min in O(1) time, while also maintaining the O(1) time for push and pop. This </w:t>
+        <w:t xml:space="preserve"> be able to get the min in </w:t>
+      </w:r>
+      <w:proofErr w:type="gramStart"/>
+      <w:r>
+        <w:t>O(</w:t>
+      </w:r>
+      <w:proofErr w:type="gramEnd"/>
+      <w:r>
+        <w:t xml:space="preserve">1) time, while also maintaining the O(1) time for push and pop. This </w:t>
       </w:r>
       <w:r>
         <w:t>makes things</w:t>
@@ -1006,29 +1010,51 @@
       </w:r>
       <w:r>
         <w:br/>
-        <w:t xml:space="preserve">Solution: </w:t>
-      </w:r>
-      <w:r>
-        <w:t xml:space="preserve">median is </w:t>
-      </w:r>
-      <w:proofErr w:type="gramStart"/>
-      <w:r>
-        <w:t>more tricky</w:t>
-      </w:r>
-      <w:proofErr w:type="gramEnd"/>
-      <w:r>
-        <w:t xml:space="preserve">. One way is to use two heaps, a min-heap and a max-heap, to dynamically maintain the median. Pushing, popping </w:t>
-      </w:r>
-      <w:proofErr w:type="spellStart"/>
-      <w:r>
-        <w:t>etc</w:t>
-      </w:r>
-      <w:proofErr w:type="spellEnd"/>
+        <w:t>Solution:</w:t>
+      </w:r>
+      <w:r>
+        <w:t xml:space="preserve"> getting the</w:t>
+      </w:r>
+      <w:r>
+        <w:t xml:space="preserve"> </w:t>
+      </w:r>
+      <w:r>
+        <w:t>median</w:t>
+      </w:r>
+      <w:r>
+        <w:t xml:space="preserve"> in </w:t>
+      </w:r>
+      <w:proofErr w:type="gramStart"/>
+      <w:r>
+        <w:t>O(</w:t>
+      </w:r>
+      <w:proofErr w:type="gramEnd"/>
+      <w:r>
+        <w:t>1)</w:t>
+      </w:r>
+      <w:r>
+        <w:t xml:space="preserve"> is</w:t>
+      </w:r>
+      <w:r>
+        <w:t xml:space="preserve"> even more tricky</w:t>
+      </w:r>
+      <w:r>
+        <w:t xml:space="preserve">. One way is to use two heaps, a min-heap and a max-heap, to dynamically maintain the median. </w:t>
+      </w:r>
+      <w:r>
+        <w:t>Pushing</w:t>
+      </w:r>
       <w:r>
         <w:t xml:space="preserve"> t</w:t>
       </w:r>
       <w:r>
-        <w:t xml:space="preserve">hus become </w:t>
+        <w:t>hus become</w:t>
+      </w:r>
+      <w:r>
+        <w:t>s</w:t>
+      </w:r>
+      <w:r>
+        <w:t xml:space="preserve"> </w:t>
       </w:r>
       <w:proofErr w:type="gramStart"/>
       <w:r>
@@ -1041,7 +1067,19 @@
       </w:r>
       <w:proofErr w:type="spellEnd"/>
       <w:r>
-        <w:t xml:space="preserve">), but median becomes O(1). While popping, you might need a </w:t>
+        <w:t xml:space="preserve">), </w:t>
+      </w:r>
+      <w:r>
+        <w:t xml:space="preserve">and popping become O(N) as we need to search the heaps, </w:t>
+      </w:r>
+      <w:r>
+        <w:t xml:space="preserve">but median becomes O(1). </w:t>
+      </w:r>
+      <w:r>
+        <w:t>Alternatively, w</w:t>
+      </w:r>
+      <w:r>
+        <w:t xml:space="preserve">hile popping, you might need a </w:t>
       </w:r>
       <w:proofErr w:type="spellStart"/>
       <w:r>
@@ -1176,7 +1214,29 @@
       </w:r>
       <w:r>
         <w:br/>
-        <w:t>What about the not-simple type, like in the given example? It has a few problems, like we don’t know when to start traversing the smaller list until we know both the lengths. One easy fix is to just reverse both and apply the simple type, then reverse both again. If the lengths are given, then at the appropriate time start traversing the digits of both lists simultaneously. Keep a pointer back to the previous node, for the carry. If the lengths are not given, use this method because the reversing method is three list traversals, while this is only two.</w:t>
+        <w:t>What about the not-simple type, like in the given example? It has a few problems, like we don’t know when to start traversing the smaller list until we know both the lengths. One easy fix is to just revers</w:t>
+      </w:r>
+      <w:r>
+        <w:t>e both and apply the function we made for the simple one</w:t>
+      </w:r>
+      <w:r>
+        <w:t>, then reverse both again.</w:t>
+      </w:r>
+      <w:r>
+        <w:t xml:space="preserve"> </w:t>
+      </w:r>
+      <w:r>
+        <w:br/>
+        <w:t>Otherwise, i</w:t>
+      </w:r>
+      <w:r>
+        <w:t>f the lengths are given, then at the appropriate time start traversing the digits of both lists simultaneously. Keep a pointer back to the</w:t>
+      </w:r>
+      <w:r>
+        <w:t xml:space="preserve"> previous node, for the carry. Even i</w:t>
+      </w:r>
+      <w:r>
+        <w:t>f the lengths are not given, use this method because the reversing method is three list traversals, while this is only two.</w:t>
       </w:r>
       <w:r>
         <w:br/>
@@ -1260,6 +1320,9 @@
       </w:r>
       <w:r>
         <w:br/>
+      </w:r>
+      <w:r>
+        <w:lastRenderedPageBreak/>
         <w:t>Solution:</w:t>
       </w:r>
       <w:r>
@@ -1271,11 +1334,7 @@
       </w:r>
       <w:proofErr w:type="spellEnd"/>
       <w:r>
-        <w:t xml:space="preserve"> traversal </w:t>
-      </w:r>
-      <w:r>
-        <w:lastRenderedPageBreak/>
-        <w:t xml:space="preserve">(which is sorted), it becomes much simpler. </w:t>
+        <w:t xml:space="preserve"> traversal (which is sorted), it becomes much simpler. </w:t>
       </w:r>
       <w:r>
         <w:br/>
@@ -1548,6 +1607,17 @@
       </w:r>
       <w:r>
         <w:br/>
+      </w:r>
+      <w:proofErr w:type="spellStart"/>
+      <w:r>
+        <w:t>min_so_far</w:t>
+      </w:r>
+      <w:proofErr w:type="spellEnd"/>
+      <w:r>
+        <w:t>=a[0]</w:t>
+      </w:r>
+      <w:r>
+        <w:br/>
         <w:t>for(</w:t>
       </w:r>
       <w:proofErr w:type="spellStart"/>
@@ -1592,11 +1662,36 @@
       </w:r>
       <w:proofErr w:type="spellEnd"/>
       <w:r>
-        <w:t>[min])</w:t>
-      </w:r>
-      <w:r>
-        <w:br/>
-        <w:t xml:space="preserve">               min=</w:t>
+        <w:t>[</w:t>
+      </w:r>
+      <w:proofErr w:type="spellStart"/>
+      <w:r>
+        <w:t>min</w:t>
+      </w:r>
+      <w:r>
+        <w:t>_so_far</w:t>
+      </w:r>
+      <w:proofErr w:type="spellEnd"/>
+      <w:r>
+        <w:t>])</w:t>
+      </w:r>
+      <w:r>
+        <w:t>:</w:t>
+      </w:r>
+      <w:r>
+        <w:br/>
+        <w:t xml:space="preserve">               </w:t>
+      </w:r>
+      <w:proofErr w:type="spellStart"/>
+      <w:r>
+        <w:t>min</w:t>
+      </w:r>
+      <w:r>
+        <w:t>_so_far</w:t>
+      </w:r>
+      <w:proofErr w:type="spellEnd"/>
+      <w:r>
+        <w:t>=</w:t>
       </w:r>
       <w:proofErr w:type="spellStart"/>
       <w:r>
@@ -1617,7 +1712,13 @@
       </w:r>
       <w:r>
         <w:br/>
-        <w:t xml:space="preserve">        else smaller[</w:t>
+        <w:t xml:space="preserve">        else</w:t>
+      </w:r>
+      <w:r>
+        <w:t>:</w:t>
+      </w:r>
+      <w:r>
+        <w:t xml:space="preserve"> smaller[</w:t>
       </w:r>
       <w:proofErr w:type="spellStart"/>
       <w:r>
@@ -1633,7 +1734,18 @@
         <w:pStyle w:val="ListParagraph"/>
       </w:pPr>
       <w:r>
-        <w:t xml:space="preserve">We do a similar thing to set greater, only we start from the other end of the array. Then, we do a final, third traversal to print the triples. The runtime is </w:t>
+        <w:t>We do a similar thing</w:t>
+      </w:r>
+      <w:r>
+        <w:t xml:space="preserve"> with the </w:t>
+      </w:r>
+      <w:proofErr w:type="spellStart"/>
+      <w:r>
+        <w:t>max_so_far</w:t>
+      </w:r>
+      <w:proofErr w:type="spellEnd"/>
+      <w:r>
+        <w:t xml:space="preserve"> to set greater, only we start from the other end of the array. Then, we do a final, third traversal to print the triples. The runtime is </w:t>
       </w:r>
       <w:proofErr w:type="gramStart"/>
       <w:r>
@@ -1780,6 +1892,7 @@
         <w:br/>
       </w:r>
       <w:r>
+        <w:lastRenderedPageBreak/>
         <w:br/>
       </w:r>
     </w:p>
@@ -1798,10 +1911,24 @@
         <w:t xml:space="preserve"> occurring</w:t>
       </w:r>
       <w:r>
-        <w:t xml:space="preserve"> twice except one, find that</w:t>
-      </w:r>
-      <w:r>
-        <w:t xml:space="preserve"> element:</w:t>
+        <w:t xml:space="preserve"> twice except </w:t>
+      </w:r>
+      <w:r>
+        <w:t xml:space="preserve">for </w:t>
+      </w:r>
+      <w:proofErr w:type="gramStart"/>
+      <w:r>
+        <w:t>a  particular</w:t>
+      </w:r>
+      <w:proofErr w:type="gramEnd"/>
+      <w:r>
+        <w:t xml:space="preserve"> element which occurs once</w:t>
+      </w:r>
+      <w:r>
+        <w:t>, find that</w:t>
+      </w:r>
+      <w:r>
+        <w:t xml:space="preserve"> element.</w:t>
       </w:r>
       <w:r>
         <w:br/>
@@ -1812,7 +1939,6 @@
       </w:r>
       <w:proofErr w:type="spellStart"/>
       <w:r>
-        <w:lastRenderedPageBreak/>
         <w:t>eg</w:t>
       </w:r>
       <w:proofErr w:type="spellEnd"/>
@@ -2090,7 +2216,16 @@
         <w:t xml:space="preserve"> We need to know, at any point in time, if the cliff point is to the left of the </w:t>
       </w:r>
       <w:r>
-        <w:t xml:space="preserve">mid or the right. How do we do that? </w:t>
+        <w:t>‘</w:t>
+      </w:r>
+      <w:r>
+        <w:t>mid</w:t>
+      </w:r>
+      <w:r>
+        <w:t>’</w:t>
+      </w:r>
+      <w:r>
+        <w:t xml:space="preserve"> or the right. How do we do that? </w:t>
       </w:r>
       <w:r>
         <w:br/>
@@ -2142,13 +2277,31 @@
       </w:r>
       <w:proofErr w:type="gramEnd"/>
       <w:r>
-        <w:t>N-1] &lt; A[0].</w:t>
+        <w:t>0]</w:t>
+      </w:r>
+      <w:r>
+        <w:t xml:space="preserve"> &gt; A[N-1]</w:t>
+      </w:r>
+      <w:r>
+        <w:t>.</w:t>
       </w:r>
       <w:r>
         <w:t xml:space="preserve"> The question is, </w:t>
       </w:r>
       <w:r>
-        <w:t xml:space="preserve">is A[mid] &lt; A[low]? If so, the cliff point lies to the left. Otherwise, if A[mid] &gt; A[low], then the cliff point lie to the right. </w:t>
+        <w:t xml:space="preserve">is </w:t>
+      </w:r>
+      <w:r>
+        <w:t>A[low]</w:t>
+      </w:r>
+      <w:r>
+        <w:t xml:space="preserve"> &gt; </w:t>
+      </w:r>
+      <w:r>
+        <w:t>A[mid]</w:t>
+      </w:r>
+      <w:r>
+        <w:t xml:space="preserve">? If so, the cliff point lies to the left. Otherwise, if A[mid] &gt; A[low], then the cliff point lie to the right. </w:t>
       </w:r>
       <w:r>
         <w:br/>
@@ -2167,6 +2320,7 @@
           <w:noProof/>
           <w:lang w:eastAsia="en-IN"/>
         </w:rPr>
+        <w:lastRenderedPageBreak/>
         <w:drawing>
           <wp:inline distT="0" distB="0" distL="0" distR="0">
             <wp:extent cx="3273439" cy="2305366"/>
@@ -2218,6 +2372,10 @@
       </w:r>
       <w:r>
         <w:br/>
+        <w:t>Take low=0. If A[low] &gt; A[mid] (as it is here), then the cliff point is to the left of the mid. Otherwise, if A[low] &lt; A[mid], the cliff point (i.e. the end of the not-rotated array) is to the right.</w:t>
+      </w:r>
+      <w:r>
+        <w:br/>
         <w:t xml:space="preserve">Once we have the branching condition, we’re done. Just keep using it until we find that </w:t>
       </w:r>
       <w:proofErr w:type="gramStart"/>
@@ -2229,17 +2387,17 @@
         <w:t xml:space="preserve">mid-1] &gt; A[mid]. </w:t>
       </w:r>
       <w:r>
-        <w:t>The next part of the solution, the actual searching</w:t>
+        <w:br/>
+        <w:t>The next half</w:t>
+      </w:r>
+      <w:r>
+        <w:t xml:space="preserve"> of the solution, the actual searching</w:t>
       </w:r>
       <w:r>
         <w:t xml:space="preserve"> for the element</w:t>
       </w:r>
       <w:r>
-        <w:t xml:space="preserve">, is </w:t>
-      </w:r>
-      <w:r>
-        <w:lastRenderedPageBreak/>
-        <w:t xml:space="preserve">another modified binary search: </w:t>
+        <w:t xml:space="preserve">, is another modified binary search: </w:t>
       </w:r>
       <w:r>
         <w:t xml:space="preserve">start at low = cliff point index, &amp; high = cliff point index + N. </w:t>
@@ -2398,7 +2556,13 @@
         <w:t>mid-1] &lt; A[mid] &gt; A[mid+1]</w:t>
       </w:r>
       <w:r>
-        <w:t>. So now, mid is the peak. Then, just use normal binary search on the arrays to find the element.</w:t>
+        <w:t xml:space="preserve">. So now, mid is the peak. </w:t>
+      </w:r>
+      <w:r>
+        <w:br/>
+      </w:r>
+      <w:r>
+        <w:t>Then, just use normal binary search on the arrays to find the element.</w:t>
       </w:r>
       <w:r>
         <w:br/>
@@ -2457,10 +2621,7 @@
       </w:r>
       <w:proofErr w:type="spellEnd"/>
       <w:r>
-        <w:t xml:space="preserve"> LL:</w:t>
-      </w:r>
-      <w:r>
-        <w:br/>
+        <w:t xml:space="preserve"> LL</w:t>
       </w:r>
     </w:p>
     <w:p>
@@ -2477,10 +2638,7 @@
       </w:r>
       <w:proofErr w:type="spellEnd"/>
       <w:r>
-        <w:t xml:space="preserve"> LL:</w:t>
-      </w:r>
-      <w:r>
-        <w:br/>
+        <w:t xml:space="preserve"> LL</w:t>
       </w:r>
     </w:p>
     <w:p>
@@ -2497,7 +2655,132 @@
       </w:r>
       <w:proofErr w:type="spellEnd"/>
       <w:r>
-        <w:t xml:space="preserve"> LL:</w:t>
+        <w:t xml:space="preserve"> LL</w:t>
+      </w:r>
+    </w:p>
+    <w:p>
+      <w:pPr>
+        <w:ind w:left="720"/>
+      </w:pPr>
+      <w:proofErr w:type="spellStart"/>
+      <w:r>
+        <w:t>Ans</w:t>
+      </w:r>
+      <w:proofErr w:type="spellEnd"/>
+      <w:r>
+        <w:t xml:space="preserve">: We need to convert a BST node into a </w:t>
+      </w:r>
+      <w:r>
+        <w:t>doubly</w:t>
+      </w:r>
+      <w:r>
+        <w:t xml:space="preserve"> linked list node, and for that we have the following convention: </w:t>
+      </w:r>
+      <w:r>
+        <w:br/>
+      </w:r>
+      <w:proofErr w:type="spellStart"/>
+      <w:r>
+        <w:t>BSTNode</w:t>
+      </w:r>
+      <w:proofErr w:type="spellEnd"/>
+      <w:r>
+        <w:t xml:space="preserve">-&gt;right becomes Node-&gt;next </w:t>
+      </w:r>
+      <w:r>
+        <w:br/>
+      </w:r>
+      <w:proofErr w:type="spellStart"/>
+      <w:r>
+        <w:t>BSTNode</w:t>
+      </w:r>
+      <w:proofErr w:type="spellEnd"/>
+      <w:r>
+        <w:t>-&gt;left becomes Node-&gt;</w:t>
+      </w:r>
+      <w:proofErr w:type="spellStart"/>
+      <w:r>
+        <w:t>prev</w:t>
+      </w:r>
+      <w:proofErr w:type="spellEnd"/>
+      <w:r>
+        <w:t xml:space="preserve">, and </w:t>
+      </w:r>
+      <w:r>
+        <w:br/>
+      </w:r>
+      <w:proofErr w:type="spellStart"/>
+      <w:r>
+        <w:t>BSTNode</w:t>
+      </w:r>
+      <w:proofErr w:type="spellEnd"/>
+      <w:r>
+        <w:t>-&gt;parent becomes NULL, or is unaffected.</w:t>
+      </w:r>
+      <w:r>
+        <w:br/>
+        <w:t xml:space="preserve">Following this convention, we can perform all the traversals as normal in their recursive implementation, with one change: in every ‘visit node’ operation, we perform a function </w:t>
+      </w:r>
+      <w:r>
+        <w:lastRenderedPageBreak/>
+        <w:t>called ‘</w:t>
+      </w:r>
+      <w:proofErr w:type="spellStart"/>
+      <w:r>
+        <w:t>remove_and_return</w:t>
+      </w:r>
+      <w:proofErr w:type="spellEnd"/>
+      <w:r>
+        <w:t xml:space="preserve">’, which performs the procedure to delete a node from a BST by replacing with left child/right child/successor, and then – instead of </w:t>
+      </w:r>
+      <w:proofErr w:type="spellStart"/>
+      <w:r>
+        <w:t>deallocating</w:t>
+      </w:r>
+      <w:proofErr w:type="spellEnd"/>
+      <w:r>
+        <w:t xml:space="preserve"> the node – appending</w:t>
+      </w:r>
+      <w:r>
+        <w:t xml:space="preserve"> the</w:t>
+      </w:r>
+      <w:r>
+        <w:t xml:space="preserve"> node to the end of the linked list.</w:t>
+      </w:r>
+      <w:r>
+        <w:t xml:space="preserve"> This process is necessary because performing </w:t>
+      </w:r>
+      <w:proofErr w:type="gramStart"/>
+      <w:r>
+        <w:t>remove(</w:t>
+      </w:r>
+      <w:proofErr w:type="gramEnd"/>
+      <w:r>
+        <w:t xml:space="preserve">) does not change the BST ordering for </w:t>
+      </w:r>
+      <w:proofErr w:type="spellStart"/>
+      <w:r>
+        <w:t>inorder</w:t>
+      </w:r>
+      <w:proofErr w:type="spellEnd"/>
+      <w:r>
+        <w:t xml:space="preserve">, </w:t>
+      </w:r>
+      <w:proofErr w:type="spellStart"/>
+      <w:r>
+        <w:t>postorder</w:t>
+      </w:r>
+      <w:proofErr w:type="spellEnd"/>
+      <w:r>
+        <w:t xml:space="preserve">, or </w:t>
+      </w:r>
+      <w:proofErr w:type="spellStart"/>
+      <w:r>
+        <w:t>preorder</w:t>
+      </w:r>
+      <w:proofErr w:type="spellEnd"/>
+      <w:r>
+        <w:t>.</w:t>
       </w:r>
       <w:r>
         <w:br/>
@@ -2653,7 +2936,40 @@
       <w:proofErr w:type="spellEnd"/>
       <w:proofErr w:type="gramEnd"/>
       <w:r>
-        <w:t xml:space="preserve"> smallest element. Note that we need the count of elements in left </w:t>
+        <w:t xml:space="preserve"> smallest element.</w:t>
+      </w:r>
+      <w:r>
+        <w:t xml:space="preserve"> For a balanced binary tree, this will be like binary search, in </w:t>
+      </w:r>
+      <w:proofErr w:type="gramStart"/>
+      <w:r>
+        <w:t>O(</w:t>
+      </w:r>
+      <w:proofErr w:type="spellStart"/>
+      <w:proofErr w:type="gramEnd"/>
+      <w:r>
+        <w:t>lg</w:t>
+      </w:r>
+      <w:proofErr w:type="spellEnd"/>
+      <w:r>
+        <w:t xml:space="preserve"> N) time. For a very skewed tree, it will be </w:t>
+      </w:r>
+      <w:proofErr w:type="gramStart"/>
+      <w:r>
+        <w:t>O(</w:t>
+      </w:r>
+      <w:proofErr w:type="gramEnd"/>
+      <w:r>
+        <w:t>N).</w:t>
+      </w:r>
+      <w:r>
+        <w:t xml:space="preserve"> Note that we</w:t>
+      </w:r>
+      <w:r>
+        <w:t xml:space="preserve"> technically</w:t>
+      </w:r>
+      <w:r>
+        <w:t xml:space="preserve"> need the count of elements in left </w:t>
       </w:r>
       <w:proofErr w:type="spellStart"/>
       <w:r>
@@ -2661,10 +2977,10 @@
       </w:r>
       <w:proofErr w:type="spellEnd"/>
       <w:r>
-        <w:t xml:space="preserve"> only.</w:t>
-      </w:r>
-      <w:r>
-        <w:t xml:space="preserve"> </w:t>
+        <w:t xml:space="preserve"> only</w:t>
+      </w:r>
+      <w:r>
+        <w:t>.</w:t>
       </w:r>
       <w:r>
         <w:br/>
@@ -2763,11 +3079,7 @@
         <w:t xml:space="preserve">= </w:t>
       </w:r>
       <w:r>
-        <w:t xml:space="preserve">7, so the median must lie </w:t>
-      </w:r>
-      <w:r>
-        <w:lastRenderedPageBreak/>
-        <w:t>between 3 and 7 in the merge of the two. Thus, eliminate the case of the left half of A (less than 3) and the right half of B (greater than 7). Continue the procedure for the now-smaller arrays.</w:t>
+        <w:t>7, so the median must lie between 3 and 7 in the merge of the two. Thus, eliminate the case of the left half of A (less than 3) and the right half of B (greater than 7). Continue the procedure for the now-smaller arrays.</w:t>
       </w:r>
       <w:r>
         <w:t xml:space="preserve"> If </w:t>
@@ -2977,6 +3289,7 @@
         </w:numPr>
       </w:pPr>
       <w:r>
+        <w:lastRenderedPageBreak/>
         <w:t>N=1, M=even:</w:t>
       </w:r>
       <w:r>
@@ -3333,7 +3646,6 @@
         <w:rPr>
           <w:i/>
         </w:rPr>
-        <w:lastRenderedPageBreak/>
         <w:t>four</w:t>
       </w:r>
       <w:r>
@@ -3465,6 +3777,7 @@
         </w:numPr>
       </w:pPr>
       <w:r>
+        <w:lastRenderedPageBreak/>
         <w:t>Given an array of numbers, check if it is possible, with additions and subtractions placed anywhere, to make the sum zero.</w:t>
       </w:r>
       <w:r>
@@ -3528,12 +3841,7 @@
         <w:t xml:space="preserve">, such that their sum is the same. </w:t>
       </w:r>
       <w:r>
-        <w:t xml:space="preserve">Considering the two </w:t>
-      </w:r>
-      <w:bookmarkStart w:id="0" w:name="_GoBack"/>
-      <w:bookmarkEnd w:id="0"/>
-      <w:r>
-        <w:t xml:space="preserve">groups </w:t>
+        <w:t xml:space="preserve">Considering the two groups </w:t>
       </w:r>
       <w:r>
         <w:t>here to be + and -, and the sum being the same means they add up to zero, it is the partition problem.</w:t>
@@ -3630,7 +3938,6 @@
       <w:proofErr w:type="spellStart"/>
       <w:proofErr w:type="gramStart"/>
       <w:r>
-        <w:lastRenderedPageBreak/>
         <w:t>adg</w:t>
       </w:r>
       <w:proofErr w:type="spellEnd"/>
@@ -3958,6 +4265,9 @@
       </w:r>
       <w:r>
         <w:br/>
+      </w:r>
+      <w:r>
+        <w:lastRenderedPageBreak/>
         <w:t>.</w:t>
       </w:r>
       <w:r>
@@ -4218,9 +4528,6 @@
       </w:r>
       <w:r>
         <w:br/>
-      </w:r>
-      <w:r>
-        <w:lastRenderedPageBreak/>
         <w:t xml:space="preserve">For a general </w:t>
       </w:r>
       <w:proofErr w:type="spellStart"/>
@@ -4306,21 +4613,67 @@
       </w:r>
       <w:proofErr w:type="spellEnd"/>
       <w:r>
-        <w:t>: Notice that the number 9876 or 7432 or any number with the digits in decreasing order, has no greater number. Why? Because it has no reversal, i.e. where the number on the left is less</w:t>
+        <w:t xml:space="preserve">: </w:t>
+      </w:r>
+      <w:r>
+        <w:br/>
+      </w:r>
+      <w:r>
+        <w:t xml:space="preserve">Notice that the number 9876 or 7432 or any number with the digits in decreasing order, has no greater number. Why? Because it has no </w:t>
+      </w:r>
+      <w:r>
+        <w:rPr>
+          <w:i/>
+        </w:rPr>
+        <w:t>reversal</w:t>
+      </w:r>
+      <w:r>
+        <w:t>, i.e. where the number on the left is less</w:t>
       </w:r>
       <w:r>
         <w:t xml:space="preserve"> </w:t>
       </w:r>
       <w:r>
-        <w:t>than the number on the right. Also notice that for 745, the greater number is 754, because ‘45’ is the first reversal. Similarly, 7772543’s greater is 7773245, because ‘25’ is the first reversal.</w:t>
-      </w:r>
-      <w:r>
-        <w:br/>
-        <w:t xml:space="preserve">So, we only have to check pairs of numbers from the right, up to the first reversal. What next? Well, we find the smallest digit on the right of the reversal which is greater than the left digit of the reversal (in the worst case, this will be the right digit of the reversal) and we put it in the place of the left digit of the reversal. Then, taking the rest of the numbers we have seen so far (including the left digit of the reversal), we sort them and append them to the rest of the number. </w:t>
-      </w:r>
-      <w:r>
-        <w:br/>
-        <w:t>i.e. 777</w:t>
+        <w:t>than the number on the right</w:t>
+      </w:r>
+      <w:r>
+        <w:t>, if we start from the rightmost digit of the number</w:t>
+      </w:r>
+      <w:r>
+        <w:t xml:space="preserve">. </w:t>
+      </w:r>
+      <w:r>
+        <w:br/>
+      </w:r>
+      <w:r>
+        <w:t>Also notice that for 745, the greater number is 754, because ‘45’ is the first reversal. Similarly, 7772543’s greater is 7773245, because ‘25’ is the first reversal.</w:t>
+      </w:r>
+      <w:r>
+        <w:t xml:space="preserve"> Essentially, the numbers on the left of the reversal are unaffected.</w:t>
+      </w:r>
+      <w:r>
+        <w:br/>
+        <w:t xml:space="preserve">So, we only have to check pairs of numbers from the right, up to the first reversal. What next? Well, we find the smallest digit on the right of the reversal which is greater than the left digit of the reversal (in the worst case, this will be the right digit of the reversal) and we </w:t>
+      </w:r>
+      <w:r>
+        <w:lastRenderedPageBreak/>
+        <w:t xml:space="preserve">put it in the place of the left digit of the reversal. </w:t>
+      </w:r>
+      <w:r>
+        <w:br/>
+      </w:r>
+      <w:r>
+        <w:t xml:space="preserve">Then, taking the rest of the numbers we have seen so far (including the left digit of the reversal), we sort them and append them to the rest of the number. </w:t>
+      </w:r>
+      <w:r>
+        <w:br/>
+        <w:t>i.e.</w:t>
+      </w:r>
+      <w:r>
+        <w:t xml:space="preserve"> number =</w:t>
+      </w:r>
+      <w:r>
+        <w:t xml:space="preserve"> 777</w:t>
       </w:r>
       <w:r>
         <w:rPr>
@@ -4329,12 +4682,44 @@
         <w:t>48</w:t>
       </w:r>
       <w:r>
-        <w:t>932 -&gt; just greater than 4 is 8 -&gt; 777</w:t>
+        <w:t xml:space="preserve">932 </w:t>
+      </w:r>
+      <w:r>
+        <w:t xml:space="preserve"> </w:t>
+      </w:r>
+      <w:r>
+        <w:br/>
+        <w:t>left digit of reversal = 4</w:t>
+      </w:r>
+      <w:r>
+        <w:br/>
+        <w:t xml:space="preserve">number just greater than 4 = 8 </w:t>
+      </w:r>
+      <w:r>
+        <w:br/>
+        <w:t>put 8 in the position where 4 was, i.e. 777----- -&gt; 777</w:t>
       </w:r>
       <w:r>
         <w:rPr>
           <w:u w:val="single"/>
         </w:rPr>
+        <w:t>8</w:t>
+      </w:r>
+      <w:r>
+        <w:t>----</w:t>
+      </w:r>
+      <w:r>
+        <w:br/>
+        <w:t xml:space="preserve">put the other numbers in sorted order, </w:t>
+      </w:r>
+      <w:r>
+        <w:tab/>
+        <w:t xml:space="preserve">         i.e. </w:t>
+      </w:r>
+      <w:r>
+        <w:t>777</w:t>
+      </w:r>
+      <w:r>
         <w:t>8</w:t>
       </w:r>
       <w:r>
@@ -4412,6 +4797,33 @@
         <w:t>: do the same for a string; use same procedure.</w:t>
       </w:r>
       <w:r>
+        <w:t xml:space="preserve"> Use counting sort with an array of counts, </w:t>
+      </w:r>
+      <w:proofErr w:type="spellStart"/>
+      <w:r>
+        <w:t>int</w:t>
+      </w:r>
+      <w:proofErr w:type="spellEnd"/>
+      <w:r>
+        <w:t xml:space="preserve"> </w:t>
+      </w:r>
+      <w:proofErr w:type="spellStart"/>
+      <w:r>
+        <w:t>char_</w:t>
+      </w:r>
+      <w:proofErr w:type="gramStart"/>
+      <w:r>
+        <w:t>counts</w:t>
+      </w:r>
+      <w:proofErr w:type="spellEnd"/>
+      <w:r>
+        <w:t>[</w:t>
+      </w:r>
+      <w:proofErr w:type="gramEnd"/>
+      <w:r>
+        <w:t xml:space="preserve">256]; for all the ASCII characters. </w:t>
+      </w:r>
+      <w:r>
         <w:br/>
       </w:r>
       <w:r>
@@ -4440,6 +4852,8 @@
       <w:r>
         <w:br/>
       </w:r>
+      <w:bookmarkStart w:id="0" w:name="_GoBack"/>
+      <w:bookmarkEnd w:id="0"/>
     </w:p>
     <w:sectPr>
       <w:pgSz w:w="11906" w:h="16838"/>

</xml_diff>